<commit_message>
TS PP 2 and 3 Tamil 19/10/2021
</commit_message>
<xml_diff>
--- a/TS-Kramam/TS-4.3/TS 4.3 Tamil Krama Paatam Corrections.docx
+++ b/TS-Kramam/TS-4.3/TS 4.3 Tamil Krama Paatam Corrections.docx
@@ -1,6 +1,6 @@
 
 <file path=word/document.xml><?xml version="1.0" encoding="utf-8"?>
-<w:document xmlns:wpc="http://schemas.microsoft.com/office/word/2010/wordprocessingCanvas" xmlns:cx="http://schemas.microsoft.com/office/drawing/2014/chartex" xmlns:cx1="http://schemas.microsoft.com/office/drawing/2015/9/8/chartex" xmlns:mc="http://schemas.openxmlformats.org/markup-compatibility/2006" xmlns:o="urn:schemas-microsoft-com:office:office" xmlns:r="http://schemas.openxmlformats.org/officeDocument/2006/relationships" xmlns:m="http://schemas.openxmlformats.org/officeDocument/2006/math" xmlns:v="urn:schemas-microsoft-com:vml" xmlns:wp14="http://schemas.microsoft.com/office/word/2010/wordprocessingDrawing" xmlns:wp="http://schemas.openxmlformats.org/drawingml/2006/wordprocessingDrawing" xmlns:w10="urn:schemas-microsoft-com:office:word" xmlns:w="http://schemas.openxmlformats.org/wordprocessingml/2006/main" xmlns:w14="http://schemas.microsoft.com/office/word/2010/wordml" xmlns:w15="http://schemas.microsoft.com/office/word/2012/wordml" xmlns:w16se="http://schemas.microsoft.com/office/word/2015/wordml/symex" xmlns:wpg="http://schemas.microsoft.com/office/word/2010/wordprocessingGroup" xmlns:wpi="http://schemas.microsoft.com/office/word/2010/wordprocessingInk" xmlns:wne="http://schemas.microsoft.com/office/word/2006/wordml" xmlns:wps="http://schemas.microsoft.com/office/word/2010/wordprocessingShape" mc:Ignorable="w14 w15 w16se wp14">
+<w:document xmlns:wpc="http://schemas.microsoft.com/office/word/2010/wordprocessingCanvas" xmlns:cx="http://schemas.microsoft.com/office/drawing/2014/chartex" xmlns:cx1="http://schemas.microsoft.com/office/drawing/2015/9/8/chartex" xmlns:cx2="http://schemas.microsoft.com/office/drawing/2015/10/21/chartex" xmlns:cx3="http://schemas.microsoft.com/office/drawing/2016/5/9/chartex" xmlns:cx4="http://schemas.microsoft.com/office/drawing/2016/5/10/chartex" xmlns:cx5="http://schemas.microsoft.com/office/drawing/2016/5/11/chartex" xmlns:cx6="http://schemas.microsoft.com/office/drawing/2016/5/12/chartex" xmlns:cx7="http://schemas.microsoft.com/office/drawing/2016/5/13/chartex" xmlns:cx8="http://schemas.microsoft.com/office/drawing/2016/5/14/chartex" xmlns:mc="http://schemas.openxmlformats.org/markup-compatibility/2006" xmlns:aink="http://schemas.microsoft.com/office/drawing/2016/ink" xmlns:am3d="http://schemas.microsoft.com/office/drawing/2017/model3d" xmlns:o="urn:schemas-microsoft-com:office:office" xmlns:r="http://schemas.openxmlformats.org/officeDocument/2006/relationships" xmlns:m="http://schemas.openxmlformats.org/officeDocument/2006/math" xmlns:v="urn:schemas-microsoft-com:vml" xmlns:wp14="http://schemas.microsoft.com/office/word/2010/wordprocessingDrawing" xmlns:wp="http://schemas.openxmlformats.org/drawingml/2006/wordprocessingDrawing" xmlns:w10="urn:schemas-microsoft-com:office:word" xmlns:w="http://schemas.openxmlformats.org/wordprocessingml/2006/main" xmlns:w14="http://schemas.microsoft.com/office/word/2010/wordml" xmlns:w15="http://schemas.microsoft.com/office/word/2012/wordml" xmlns:w16cex="http://schemas.microsoft.com/office/word/2018/wordml/cex" xmlns:w16cid="http://schemas.microsoft.com/office/word/2016/wordml/cid" xmlns:w16="http://schemas.microsoft.com/office/word/2018/wordml" xmlns:w16sdtdh="http://schemas.microsoft.com/office/word/2020/wordml/sdtdatahash" xmlns:w16se="http://schemas.microsoft.com/office/word/2015/wordml/symex" xmlns:wpg="http://schemas.microsoft.com/office/word/2010/wordprocessingGroup" xmlns:wpi="http://schemas.microsoft.com/office/word/2010/wordprocessingInk" xmlns:wne="http://schemas.microsoft.com/office/word/2006/wordml" xmlns:wps="http://schemas.microsoft.com/office/word/2010/wordprocessingShape" mc:Ignorable="w14 w15 w16se w16cid w16 w16cex w16sdtdh wp14">
   <w:body>
     <w:p>
       <w:pPr>
@@ -23,7 +23,6 @@
         </w:rPr>
         <w:t xml:space="preserve">TS </w:t>
       </w:r>
-      <w:proofErr w:type="spellStart"/>
       <w:r>
         <w:rPr>
           <w:b/>
@@ -34,7 +33,6 @@
         </w:rPr>
         <w:t>Krama</w:t>
       </w:r>
-      <w:proofErr w:type="spellEnd"/>
       <w:r>
         <w:rPr>
           <w:b/>
@@ -43,29 +41,7 @@
           <w:szCs w:val="32"/>
           <w:u w:val="single"/>
         </w:rPr>
-        <w:t xml:space="preserve"> </w:t>
-      </w:r>
-      <w:proofErr w:type="spellStart"/>
-      <w:r>
-        <w:rPr>
-          <w:b/>
-          <w:bCs/>
-          <w:sz w:val="32"/>
-          <w:szCs w:val="32"/>
-          <w:u w:val="single"/>
-        </w:rPr>
-        <w:t>Paatam</w:t>
-      </w:r>
-      <w:proofErr w:type="spellEnd"/>
-      <w:r>
-        <w:rPr>
-          <w:b/>
-          <w:bCs/>
-          <w:sz w:val="32"/>
-          <w:szCs w:val="32"/>
-          <w:u w:val="single"/>
-        </w:rPr>
-        <w:t xml:space="preserve"> – TS </w:t>
+        <w:t xml:space="preserve"> Paatam – TS </w:t>
       </w:r>
       <w:r>
         <w:rPr>
@@ -75,17 +51,7 @@
           <w:szCs w:val="32"/>
           <w:u w:val="single"/>
         </w:rPr>
-        <w:t xml:space="preserve">4.3 </w:t>
-      </w:r>
-      <w:r>
-        <w:rPr>
-          <w:b/>
-          <w:bCs/>
-          <w:sz w:val="32"/>
-          <w:szCs w:val="32"/>
-          <w:u w:val="single"/>
-        </w:rPr>
-        <w:t>Tamil</w:t>
+        <w:t>4.3 Tamil</w:t>
       </w:r>
       <w:r>
         <w:rPr>
@@ -115,18 +81,7 @@
           <w:szCs w:val="32"/>
           <w:u w:val="single"/>
         </w:rPr>
-        <w:t xml:space="preserve">Observed </w:t>
-      </w:r>
-      <w:proofErr w:type="gramStart"/>
-      <w:r>
-        <w:rPr>
-          <w:b/>
-          <w:bCs/>
-          <w:sz w:val="32"/>
-          <w:szCs w:val="32"/>
-          <w:u w:val="single"/>
-        </w:rPr>
-        <w:t xml:space="preserve">till </w:t>
+        <w:t xml:space="preserve">Observed till </w:t>
       </w:r>
       <w:r>
         <w:rPr>
@@ -139,7 +94,6 @@
         </w:rPr>
         <w:t>???</w:t>
       </w:r>
-      <w:proofErr w:type="gramEnd"/>
     </w:p>
     <w:p>
       <w:pPr>
@@ -318,20 +272,8 @@
                 <w:sz w:val="28"/>
                 <w:szCs w:val="32"/>
               </w:rPr>
-              <w:t xml:space="preserve">– </w:t>
-            </w:r>
-            <w:proofErr w:type="spellStart"/>
-            <w:r>
-              <w:rPr>
-                <w:rFonts w:cs="Arial"/>
-                <w:b/>
-                <w:color w:val="000000"/>
-                <w:sz w:val="28"/>
-                <w:szCs w:val="32"/>
-              </w:rPr>
-              <w:t>Kramam</w:t>
-            </w:r>
-            <w:proofErr w:type="spellEnd"/>
+              <w:t>– Kramam</w:t>
+            </w:r>
           </w:p>
           <w:p>
             <w:pPr>
@@ -351,45 +293,14 @@
                 <w:szCs w:val="32"/>
               </w:rPr>
             </w:pPr>
-            <w:proofErr w:type="spellStart"/>
-            <w:r>
-              <w:rPr>
-                <w:rFonts w:cs="Arial"/>
-                <w:b/>
-                <w:color w:val="000000"/>
-                <w:szCs w:val="32"/>
-              </w:rPr>
-              <w:t>Krama</w:t>
-            </w:r>
-            <w:proofErr w:type="spellEnd"/>
-            <w:r>
-              <w:rPr>
-                <w:rFonts w:cs="Arial"/>
-                <w:b/>
-                <w:color w:val="000000"/>
-                <w:szCs w:val="32"/>
-              </w:rPr>
-              <w:t xml:space="preserve"> </w:t>
-            </w:r>
-            <w:proofErr w:type="spellStart"/>
-            <w:r>
-              <w:rPr>
-                <w:rFonts w:cs="Arial"/>
-                <w:b/>
-                <w:color w:val="000000"/>
-                <w:szCs w:val="32"/>
-              </w:rPr>
-              <w:t>Vaakyam</w:t>
-            </w:r>
-            <w:proofErr w:type="spellEnd"/>
-            <w:r>
-              <w:rPr>
-                <w:rFonts w:cs="Arial"/>
-                <w:b/>
-                <w:color w:val="000000"/>
-                <w:szCs w:val="32"/>
-              </w:rPr>
-              <w:t xml:space="preserve"> No.– 21 &amp; 50</w:t>
+            <w:r>
+              <w:rPr>
+                <w:rFonts w:cs="Arial"/>
+                <w:b/>
+                <w:color w:val="000000"/>
+                <w:szCs w:val="32"/>
+              </w:rPr>
+              <w:t>Krama Vaakyam No.– 21 &amp; 50</w:t>
             </w:r>
           </w:p>
           <w:p>
@@ -411,27 +322,15 @@
                 <w:szCs w:val="32"/>
               </w:rPr>
             </w:pPr>
-            <w:proofErr w:type="spellStart"/>
-            <w:r>
-              <w:rPr>
-                <w:rFonts w:cs="Arial"/>
-                <w:b/>
-                <w:color w:val="000000"/>
-                <w:sz w:val="28"/>
-                <w:szCs w:val="32"/>
-              </w:rPr>
-              <w:t>Panchaati</w:t>
-            </w:r>
-            <w:proofErr w:type="spellEnd"/>
-            <w:r>
-              <w:rPr>
-                <w:rFonts w:cs="Arial"/>
-                <w:b/>
-                <w:color w:val="000000"/>
-                <w:sz w:val="28"/>
-                <w:szCs w:val="32"/>
-              </w:rPr>
-              <w:t xml:space="preserve"> No</w:t>
+            <w:r>
+              <w:rPr>
+                <w:rFonts w:cs="Arial"/>
+                <w:b/>
+                <w:color w:val="000000"/>
+                <w:sz w:val="28"/>
+                <w:szCs w:val="32"/>
+              </w:rPr>
+              <w:t>Panchaati No</w:t>
             </w:r>
             <w:r>
               <w:rPr>
@@ -797,20 +696,8 @@
                 <w:sz w:val="28"/>
                 <w:szCs w:val="32"/>
               </w:rPr>
-              <w:t xml:space="preserve">– </w:t>
-            </w:r>
-            <w:proofErr w:type="spellStart"/>
-            <w:r>
-              <w:rPr>
-                <w:rFonts w:cs="Arial"/>
-                <w:b/>
-                <w:color w:val="000000"/>
-                <w:sz w:val="28"/>
-                <w:szCs w:val="32"/>
-              </w:rPr>
-              <w:t>Kramam</w:t>
-            </w:r>
-            <w:proofErr w:type="spellEnd"/>
+              <w:t>– Kramam</w:t>
+            </w:r>
           </w:p>
           <w:p>
             <w:pPr>
@@ -831,49 +718,15 @@
                 <w:szCs w:val="32"/>
               </w:rPr>
             </w:pPr>
-            <w:proofErr w:type="spellStart"/>
-            <w:r>
-              <w:rPr>
-                <w:rFonts w:cs="Arial"/>
-                <w:b/>
-                <w:color w:val="000000"/>
-                <w:sz w:val="28"/>
-                <w:szCs w:val="32"/>
-              </w:rPr>
-              <w:t>Krama</w:t>
-            </w:r>
-            <w:proofErr w:type="spellEnd"/>
-            <w:r>
-              <w:rPr>
-                <w:rFonts w:cs="Arial"/>
-                <w:b/>
-                <w:color w:val="000000"/>
-                <w:sz w:val="28"/>
-                <w:szCs w:val="32"/>
-              </w:rPr>
-              <w:t xml:space="preserve"> </w:t>
-            </w:r>
-            <w:proofErr w:type="spellStart"/>
-            <w:r>
-              <w:rPr>
-                <w:rFonts w:cs="Arial"/>
-                <w:b/>
-                <w:color w:val="000000"/>
-                <w:sz w:val="28"/>
-                <w:szCs w:val="32"/>
-              </w:rPr>
-              <w:t>Vaakyam</w:t>
-            </w:r>
-            <w:proofErr w:type="spellEnd"/>
-            <w:r>
-              <w:rPr>
-                <w:rFonts w:cs="Arial"/>
-                <w:b/>
-                <w:color w:val="000000"/>
-                <w:sz w:val="28"/>
-                <w:szCs w:val="32"/>
-              </w:rPr>
-              <w:t xml:space="preserve"> No.– </w:t>
+            <w:r>
+              <w:rPr>
+                <w:rFonts w:cs="Arial"/>
+                <w:b/>
+                <w:color w:val="000000"/>
+                <w:sz w:val="28"/>
+                <w:szCs w:val="32"/>
+              </w:rPr>
+              <w:t xml:space="preserve">Krama Vaakyam No.– </w:t>
             </w:r>
             <w:r>
               <w:rPr>
@@ -905,27 +758,15 @@
                 <w:szCs w:val="32"/>
               </w:rPr>
             </w:pPr>
-            <w:proofErr w:type="spellStart"/>
-            <w:r>
-              <w:rPr>
-                <w:rFonts w:cs="Arial"/>
-                <w:b/>
-                <w:color w:val="000000"/>
-                <w:sz w:val="28"/>
-                <w:szCs w:val="32"/>
-              </w:rPr>
-              <w:t>Panchaati</w:t>
-            </w:r>
-            <w:proofErr w:type="spellEnd"/>
-            <w:r>
-              <w:rPr>
-                <w:rFonts w:cs="Arial"/>
-                <w:b/>
-                <w:color w:val="000000"/>
-                <w:sz w:val="28"/>
-                <w:szCs w:val="32"/>
-              </w:rPr>
-              <w:t xml:space="preserve"> No</w:t>
+            <w:r>
+              <w:rPr>
+                <w:rFonts w:cs="Arial"/>
+                <w:b/>
+                <w:color w:val="000000"/>
+                <w:sz w:val="28"/>
+                <w:szCs w:val="32"/>
+              </w:rPr>
+              <w:t>Panchaati No</w:t>
             </w:r>
             <w:r>
               <w:rPr>
@@ -1291,20 +1132,8 @@
                 <w:sz w:val="28"/>
                 <w:szCs w:val="32"/>
               </w:rPr>
-              <w:t xml:space="preserve">– </w:t>
-            </w:r>
-            <w:proofErr w:type="spellStart"/>
-            <w:r>
-              <w:rPr>
-                <w:rFonts w:cs="Arial"/>
-                <w:b/>
-                <w:color w:val="000000"/>
-                <w:sz w:val="28"/>
-                <w:szCs w:val="32"/>
-              </w:rPr>
-              <w:t>Kramam</w:t>
-            </w:r>
-            <w:proofErr w:type="spellEnd"/>
+              <w:t>– Kramam</w:t>
+            </w:r>
           </w:p>
           <w:p>
             <w:pPr>
@@ -1325,49 +1154,15 @@
                 <w:szCs w:val="32"/>
               </w:rPr>
             </w:pPr>
-            <w:proofErr w:type="spellStart"/>
-            <w:r>
-              <w:rPr>
-                <w:rFonts w:cs="Arial"/>
-                <w:b/>
-                <w:color w:val="000000"/>
-                <w:sz w:val="28"/>
-                <w:szCs w:val="32"/>
-              </w:rPr>
-              <w:t>Krama</w:t>
-            </w:r>
-            <w:proofErr w:type="spellEnd"/>
-            <w:r>
-              <w:rPr>
-                <w:rFonts w:cs="Arial"/>
-                <w:b/>
-                <w:color w:val="000000"/>
-                <w:sz w:val="28"/>
-                <w:szCs w:val="32"/>
-              </w:rPr>
-              <w:t xml:space="preserve"> </w:t>
-            </w:r>
-            <w:proofErr w:type="spellStart"/>
-            <w:r>
-              <w:rPr>
-                <w:rFonts w:cs="Arial"/>
-                <w:b/>
-                <w:color w:val="000000"/>
-                <w:sz w:val="28"/>
-                <w:szCs w:val="32"/>
-              </w:rPr>
-              <w:t>Vaakyam</w:t>
-            </w:r>
-            <w:proofErr w:type="spellEnd"/>
-            <w:r>
-              <w:rPr>
-                <w:rFonts w:cs="Arial"/>
-                <w:b/>
-                <w:color w:val="000000"/>
-                <w:sz w:val="28"/>
-                <w:szCs w:val="32"/>
-              </w:rPr>
-              <w:t xml:space="preserve"> No.– </w:t>
+            <w:r>
+              <w:rPr>
+                <w:rFonts w:cs="Arial"/>
+                <w:b/>
+                <w:color w:val="000000"/>
+                <w:sz w:val="28"/>
+                <w:szCs w:val="32"/>
+              </w:rPr>
+              <w:t xml:space="preserve">Krama Vaakyam No.– </w:t>
             </w:r>
             <w:r>
               <w:rPr>
@@ -1399,27 +1194,15 @@
                 <w:szCs w:val="32"/>
               </w:rPr>
             </w:pPr>
-            <w:proofErr w:type="spellStart"/>
-            <w:r>
-              <w:rPr>
-                <w:rFonts w:cs="Arial"/>
-                <w:b/>
-                <w:color w:val="000000"/>
-                <w:sz w:val="28"/>
-                <w:szCs w:val="32"/>
-              </w:rPr>
-              <w:t>Panchaati</w:t>
-            </w:r>
-            <w:proofErr w:type="spellEnd"/>
-            <w:r>
-              <w:rPr>
-                <w:rFonts w:cs="Arial"/>
-                <w:b/>
-                <w:color w:val="000000"/>
-                <w:sz w:val="28"/>
-                <w:szCs w:val="32"/>
-              </w:rPr>
-              <w:t xml:space="preserve"> No</w:t>
+            <w:r>
+              <w:rPr>
+                <w:rFonts w:cs="Arial"/>
+                <w:b/>
+                <w:color w:val="000000"/>
+                <w:sz w:val="28"/>
+                <w:szCs w:val="32"/>
+              </w:rPr>
+              <w:t>Panchaati No</w:t>
             </w:r>
             <w:r>
               <w:rPr>
@@ -1785,20 +1568,8 @@
                 <w:sz w:val="28"/>
                 <w:szCs w:val="32"/>
               </w:rPr>
-              <w:t xml:space="preserve">– </w:t>
-            </w:r>
-            <w:proofErr w:type="spellStart"/>
-            <w:r>
-              <w:rPr>
-                <w:rFonts w:cs="Arial"/>
-                <w:b/>
-                <w:color w:val="000000"/>
-                <w:sz w:val="28"/>
-                <w:szCs w:val="32"/>
-              </w:rPr>
-              <w:t>Kramam</w:t>
-            </w:r>
-            <w:proofErr w:type="spellEnd"/>
+              <w:t>– Kramam</w:t>
+            </w:r>
           </w:p>
           <w:p>
             <w:pPr>
@@ -1819,49 +1590,15 @@
                 <w:szCs w:val="32"/>
               </w:rPr>
             </w:pPr>
-            <w:proofErr w:type="spellStart"/>
-            <w:r>
-              <w:rPr>
-                <w:rFonts w:cs="Arial"/>
-                <w:b/>
-                <w:color w:val="000000"/>
-                <w:sz w:val="28"/>
-                <w:szCs w:val="32"/>
-              </w:rPr>
-              <w:t>Krama</w:t>
-            </w:r>
-            <w:proofErr w:type="spellEnd"/>
-            <w:r>
-              <w:rPr>
-                <w:rFonts w:cs="Arial"/>
-                <w:b/>
-                <w:color w:val="000000"/>
-                <w:sz w:val="28"/>
-                <w:szCs w:val="32"/>
-              </w:rPr>
-              <w:t xml:space="preserve"> </w:t>
-            </w:r>
-            <w:proofErr w:type="spellStart"/>
-            <w:r>
-              <w:rPr>
-                <w:rFonts w:cs="Arial"/>
-                <w:b/>
-                <w:color w:val="000000"/>
-                <w:sz w:val="28"/>
-                <w:szCs w:val="32"/>
-              </w:rPr>
-              <w:t>Vaakyam</w:t>
-            </w:r>
-            <w:proofErr w:type="spellEnd"/>
-            <w:r>
-              <w:rPr>
-                <w:rFonts w:cs="Arial"/>
-                <w:b/>
-                <w:color w:val="000000"/>
-                <w:sz w:val="28"/>
-                <w:szCs w:val="32"/>
-              </w:rPr>
-              <w:t xml:space="preserve"> No.– </w:t>
+            <w:r>
+              <w:rPr>
+                <w:rFonts w:cs="Arial"/>
+                <w:b/>
+                <w:color w:val="000000"/>
+                <w:sz w:val="28"/>
+                <w:szCs w:val="32"/>
+              </w:rPr>
+              <w:t xml:space="preserve">Krama Vaakyam No.– </w:t>
             </w:r>
             <w:r>
               <w:rPr>
@@ -1893,27 +1630,15 @@
                 <w:szCs w:val="32"/>
               </w:rPr>
             </w:pPr>
-            <w:proofErr w:type="spellStart"/>
-            <w:r>
-              <w:rPr>
-                <w:rFonts w:cs="Arial"/>
-                <w:b/>
-                <w:color w:val="000000"/>
-                <w:sz w:val="28"/>
-                <w:szCs w:val="32"/>
-              </w:rPr>
-              <w:t>Panchaati</w:t>
-            </w:r>
-            <w:proofErr w:type="spellEnd"/>
-            <w:r>
-              <w:rPr>
-                <w:rFonts w:cs="Arial"/>
-                <w:b/>
-                <w:color w:val="000000"/>
-                <w:sz w:val="28"/>
-                <w:szCs w:val="32"/>
-              </w:rPr>
-              <w:t xml:space="preserve"> No</w:t>
+            <w:r>
+              <w:rPr>
+                <w:rFonts w:cs="Arial"/>
+                <w:b/>
+                <w:color w:val="000000"/>
+                <w:sz w:val="28"/>
+                <w:szCs w:val="32"/>
+              </w:rPr>
+              <w:t>Panchaati No</w:t>
             </w:r>
             <w:r>
               <w:rPr>
@@ -2722,20 +2447,8 @@
                 <w:sz w:val="28"/>
                 <w:szCs w:val="32"/>
               </w:rPr>
-              <w:t xml:space="preserve">– </w:t>
-            </w:r>
-            <w:proofErr w:type="spellStart"/>
-            <w:r>
-              <w:rPr>
-                <w:rFonts w:cs="Arial"/>
-                <w:b/>
-                <w:color w:val="000000"/>
-                <w:sz w:val="28"/>
-                <w:szCs w:val="32"/>
-              </w:rPr>
-              <w:t>Kramam</w:t>
-            </w:r>
-            <w:proofErr w:type="spellEnd"/>
+              <w:t>– Kramam</w:t>
+            </w:r>
           </w:p>
           <w:p>
             <w:pPr>
@@ -2756,49 +2469,15 @@
                 <w:szCs w:val="32"/>
               </w:rPr>
             </w:pPr>
-            <w:proofErr w:type="spellStart"/>
-            <w:r>
-              <w:rPr>
-                <w:rFonts w:cs="Arial"/>
-                <w:b/>
-                <w:color w:val="000000"/>
-                <w:sz w:val="28"/>
-                <w:szCs w:val="32"/>
-              </w:rPr>
-              <w:t>Krama</w:t>
-            </w:r>
-            <w:proofErr w:type="spellEnd"/>
-            <w:r>
-              <w:rPr>
-                <w:rFonts w:cs="Arial"/>
-                <w:b/>
-                <w:color w:val="000000"/>
-                <w:sz w:val="28"/>
-                <w:szCs w:val="32"/>
-              </w:rPr>
-              <w:t xml:space="preserve"> </w:t>
-            </w:r>
-            <w:proofErr w:type="spellStart"/>
-            <w:r>
-              <w:rPr>
-                <w:rFonts w:cs="Arial"/>
-                <w:b/>
-                <w:color w:val="000000"/>
-                <w:sz w:val="28"/>
-                <w:szCs w:val="32"/>
-              </w:rPr>
-              <w:t>Vaakyam</w:t>
-            </w:r>
-            <w:proofErr w:type="spellEnd"/>
-            <w:r>
-              <w:rPr>
-                <w:rFonts w:cs="Arial"/>
-                <w:b/>
-                <w:color w:val="000000"/>
-                <w:sz w:val="28"/>
-                <w:szCs w:val="32"/>
-              </w:rPr>
-              <w:t xml:space="preserve"> No.– </w:t>
+            <w:r>
+              <w:rPr>
+                <w:rFonts w:cs="Arial"/>
+                <w:b/>
+                <w:color w:val="000000"/>
+                <w:sz w:val="28"/>
+                <w:szCs w:val="32"/>
+              </w:rPr>
+              <w:t xml:space="preserve">Krama Vaakyam No.– </w:t>
             </w:r>
             <w:r>
               <w:rPr>
@@ -2830,27 +2509,15 @@
                 <w:szCs w:val="32"/>
               </w:rPr>
             </w:pPr>
-            <w:proofErr w:type="spellStart"/>
-            <w:r>
-              <w:rPr>
-                <w:rFonts w:cs="Arial"/>
-                <w:b/>
-                <w:color w:val="000000"/>
-                <w:sz w:val="28"/>
-                <w:szCs w:val="32"/>
-              </w:rPr>
-              <w:t>Panchaati</w:t>
-            </w:r>
-            <w:proofErr w:type="spellEnd"/>
-            <w:r>
-              <w:rPr>
-                <w:rFonts w:cs="Arial"/>
-                <w:b/>
-                <w:color w:val="000000"/>
-                <w:sz w:val="28"/>
-                <w:szCs w:val="32"/>
-              </w:rPr>
-              <w:t xml:space="preserve"> No</w:t>
+            <w:r>
+              <w:rPr>
+                <w:rFonts w:cs="Arial"/>
+                <w:b/>
+                <w:color w:val="000000"/>
+                <w:sz w:val="28"/>
+                <w:szCs w:val="32"/>
+              </w:rPr>
+              <w:t>Panchaati No</w:t>
             </w:r>
             <w:r>
               <w:rPr>
@@ -3214,6 +2881,153 @@
             <w:pPr>
               <w:spacing w:before="0" w:line="240" w:lineRule="auto"/>
               <w:rPr>
+                <w:b/>
+                <w:bCs/>
+              </w:rPr>
+            </w:pPr>
+            <w:proofErr w:type="spellStart"/>
+            <w:r>
+              <w:rPr>
+                <w:rFonts w:ascii="BRH Devanagari Extra" w:hAnsi="BRH Devanagari Extra" w:cs="BRH Devanagari Extra"/>
+                <w:color w:val="000000"/>
+                <w:sz w:val="40"/>
+                <w:szCs w:val="40"/>
+              </w:rPr>
+              <w:t>xÉ</w:t>
+            </w:r>
+            <w:proofErr w:type="spellEnd"/>
+            <w:r>
+              <w:rPr>
+                <w:rFonts w:ascii="BRH Malayalam Extra" w:hAnsi="BRH Malayalam Extra" w:cs="BRH Devanagari Extra"/>
+                <w:color w:val="000000"/>
+                <w:sz w:val="30"/>
+                <w:szCs w:val="40"/>
+              </w:rPr>
+              <w:t>–</w:t>
+            </w:r>
+            <w:proofErr w:type="spellStart"/>
+            <w:r>
+              <w:rPr>
+                <w:rFonts w:ascii="BRH Devanagari Extra" w:hAnsi="BRH Devanagari Extra" w:cs="BRH Devanagari Extra"/>
+                <w:color w:val="000000"/>
+                <w:sz w:val="40"/>
+                <w:szCs w:val="40"/>
+              </w:rPr>
+              <w:t>qÉÉ</w:t>
+            </w:r>
+            <w:proofErr w:type="spellEnd"/>
+            <w:r>
+              <w:rPr>
+                <w:rFonts w:ascii="BRH Malayalam Extra" w:hAnsi="BRH Malayalam Extra" w:cs="BRH Devanagari Extra"/>
+                <w:color w:val="000000"/>
+                <w:sz w:val="30"/>
+                <w:szCs w:val="40"/>
+              </w:rPr>
+              <w:t>–</w:t>
+            </w:r>
+            <w:proofErr w:type="spellStart"/>
+            <w:r>
+              <w:rPr>
+                <w:rFonts w:ascii="BRH Devanagari Extra" w:hAnsi="BRH Devanagari Extra" w:cs="BRH Devanagari Extra"/>
+                <w:color w:val="000000"/>
+                <w:sz w:val="40"/>
+                <w:szCs w:val="40"/>
+              </w:rPr>
+              <w:t>lÉqÉÔÿ</w:t>
+            </w:r>
+            <w:r>
+              <w:rPr>
+                <w:rFonts w:ascii="BRH Devanagari Extra" w:hAnsi="BRH Devanagari Extra" w:cs="BRH Devanagari Extra"/>
+                <w:color w:val="000000"/>
+                <w:sz w:val="40"/>
+                <w:szCs w:val="40"/>
+                <w:highlight w:val="green"/>
+              </w:rPr>
+              <w:t>SïèklÉ</w:t>
+            </w:r>
+            <w:r>
+              <w:rPr>
+                <w:rFonts w:ascii="BRH Devanagari Extra" w:hAnsi="BRH Devanagari Extra" w:cs="BRH Devanagari Extra"/>
+                <w:color w:val="000000"/>
+                <w:sz w:val="40"/>
+                <w:szCs w:val="40"/>
+              </w:rPr>
+              <w:t>ÏU</w:t>
+            </w:r>
+            <w:proofErr w:type="spellEnd"/>
+            <w:r>
+              <w:rPr>
+                <w:rFonts w:ascii="BRH Malayalam Extra" w:hAnsi="BRH Malayalam Extra" w:cs="BRH Devanagari Extra"/>
+                <w:color w:val="000000"/>
+                <w:sz w:val="30"/>
+                <w:szCs w:val="40"/>
+              </w:rPr>
+              <w:t>–</w:t>
+            </w:r>
+            <w:proofErr w:type="spellStart"/>
+            <w:r>
+              <w:rPr>
+                <w:rFonts w:ascii="BRH Devanagari Extra" w:hAnsi="BRH Devanagari Extra" w:cs="BRH Devanagari Extra"/>
+                <w:color w:val="000000"/>
+                <w:sz w:val="40"/>
+                <w:szCs w:val="40"/>
+              </w:rPr>
+              <w:t>ÍpÉ</w:t>
+            </w:r>
+            <w:proofErr w:type="spellEnd"/>
+            <w:r>
+              <w:rPr>
+                <w:rFonts w:ascii="BRH Devanagari Extra" w:hAnsi="BRH Devanagari Extra" w:cs="BRH Devanagari Extra"/>
+                <w:color w:val="000000"/>
+                <w:sz w:val="40"/>
+                <w:szCs w:val="40"/>
+              </w:rPr>
+              <w:t xml:space="preserve"> |</w:t>
+            </w:r>
+            <w:r>
+              <w:rPr>
+                <w:rFonts w:ascii="BRH Devanagari Extra" w:hAnsi="BRH Devanagari Extra" w:cs="BRH Devanagari Extra"/>
+                <w:color w:val="000000"/>
+                <w:sz w:val="40"/>
+                <w:szCs w:val="40"/>
+              </w:rPr>
+              <w:t xml:space="preserve"> </w:t>
+            </w:r>
+            <w:r>
+              <w:rPr>
+                <w:b/>
+                <w:bCs/>
+              </w:rPr>
+              <w:t>(“r”</w:t>
+            </w:r>
+            <w:r>
+              <w:rPr>
+                <w:rFonts w:ascii="BRH Devanagari Extra" w:hAnsi="BRH Devanagari Extra" w:cs="BRH Devanagari Extra"/>
+                <w:color w:val="000000"/>
+                <w:sz w:val="40"/>
+                <w:szCs w:val="40"/>
+              </w:rPr>
+              <w:t xml:space="preserve"> </w:t>
+            </w:r>
+            <w:r>
+              <w:rPr>
+                <w:b/>
+                <w:bCs/>
+              </w:rPr>
+              <w:t>inserted)</w:t>
+            </w:r>
+            <w:r>
+              <w:rPr>
+                <w:b/>
+                <w:bCs/>
+              </w:rPr>
+              <w:t>\</w:t>
+            </w:r>
+          </w:p>
+          <w:p>
+            <w:pPr>
+              <w:spacing w:before="0" w:line="240" w:lineRule="auto"/>
+              <w:rPr>
                 <w:rFonts w:ascii="BRH Malayalam Extra" w:eastAsia="Times New Roman" w:hAnsi="BRH Malayalam Extra" w:cs="BRH Malayalam Extra"/>
                 <w:color w:val="000000"/>
                 <w:sz w:val="40"/>
@@ -3221,137 +3035,6 @@
                 <w:lang w:val="en-IN" w:eastAsia="en-IN" w:bidi="ml-IN"/>
               </w:rPr>
             </w:pPr>
-            <w:proofErr w:type="spellStart"/>
-            <w:r>
-              <w:rPr>
-                <w:rFonts w:ascii="BRH Devanagari Extra" w:hAnsi="BRH Devanagari Extra" w:cs="BRH Devanagari Extra"/>
-                <w:color w:val="000000"/>
-                <w:sz w:val="40"/>
-                <w:szCs w:val="40"/>
-              </w:rPr>
-              <w:t>xÉ</w:t>
-            </w:r>
-            <w:proofErr w:type="spellEnd"/>
-            <w:r>
-              <w:rPr>
-                <w:rFonts w:ascii="BRH Malayalam Extra" w:hAnsi="BRH Malayalam Extra" w:cs="BRH Devanagari Extra"/>
-                <w:color w:val="000000"/>
-                <w:sz w:val="30"/>
-                <w:szCs w:val="40"/>
-              </w:rPr>
-              <w:t>–</w:t>
-            </w:r>
-            <w:proofErr w:type="spellStart"/>
-            <w:r>
-              <w:rPr>
-                <w:rFonts w:ascii="BRH Devanagari Extra" w:hAnsi="BRH Devanagari Extra" w:cs="BRH Devanagari Extra"/>
-                <w:color w:val="000000"/>
-                <w:sz w:val="40"/>
-                <w:szCs w:val="40"/>
-              </w:rPr>
-              <w:t>qÉÉ</w:t>
-            </w:r>
-            <w:proofErr w:type="spellEnd"/>
-            <w:r>
-              <w:rPr>
-                <w:rFonts w:ascii="BRH Malayalam Extra" w:hAnsi="BRH Malayalam Extra" w:cs="BRH Devanagari Extra"/>
-                <w:color w:val="000000"/>
-                <w:sz w:val="30"/>
-                <w:szCs w:val="40"/>
-              </w:rPr>
-              <w:t>–</w:t>
-            </w:r>
-            <w:proofErr w:type="spellStart"/>
-            <w:r>
-              <w:rPr>
-                <w:rFonts w:ascii="BRH Devanagari Extra" w:hAnsi="BRH Devanagari Extra" w:cs="BRH Devanagari Extra"/>
-                <w:color w:val="000000"/>
-                <w:sz w:val="40"/>
-                <w:szCs w:val="40"/>
-              </w:rPr>
-              <w:t>lÉqÉÔÿ</w:t>
-            </w:r>
-            <w:r>
-              <w:rPr>
-                <w:rFonts w:ascii="BRH Devanagari Extra" w:hAnsi="BRH Devanagari Extra" w:cs="BRH Devanagari Extra"/>
-                <w:color w:val="000000"/>
-                <w:sz w:val="40"/>
-                <w:szCs w:val="40"/>
-                <w:highlight w:val="green"/>
-              </w:rPr>
-              <w:t>SïèklÉ</w:t>
-            </w:r>
-            <w:r>
-              <w:rPr>
-                <w:rFonts w:ascii="BRH Devanagari Extra" w:hAnsi="BRH Devanagari Extra" w:cs="BRH Devanagari Extra"/>
-                <w:color w:val="000000"/>
-                <w:sz w:val="40"/>
-                <w:szCs w:val="40"/>
-              </w:rPr>
-              <w:t>ÏU</w:t>
-            </w:r>
-            <w:proofErr w:type="spellEnd"/>
-            <w:r>
-              <w:rPr>
-                <w:rFonts w:ascii="BRH Malayalam Extra" w:hAnsi="BRH Malayalam Extra" w:cs="BRH Devanagari Extra"/>
-                <w:color w:val="000000"/>
-                <w:sz w:val="30"/>
-                <w:szCs w:val="40"/>
-              </w:rPr>
-              <w:t>–</w:t>
-            </w:r>
-            <w:proofErr w:type="spellStart"/>
-            <w:r>
-              <w:rPr>
-                <w:rFonts w:ascii="BRH Devanagari Extra" w:hAnsi="BRH Devanagari Extra" w:cs="BRH Devanagari Extra"/>
-                <w:color w:val="000000"/>
-                <w:sz w:val="40"/>
-                <w:szCs w:val="40"/>
-              </w:rPr>
-              <w:t>ÍpÉ</w:t>
-            </w:r>
-            <w:proofErr w:type="spellEnd"/>
-            <w:r>
-              <w:rPr>
-                <w:rFonts w:ascii="BRH Devanagari Extra" w:hAnsi="BRH Devanagari Extra" w:cs="BRH Devanagari Extra"/>
-                <w:color w:val="000000"/>
-                <w:sz w:val="40"/>
-                <w:szCs w:val="40"/>
-              </w:rPr>
-              <w:t xml:space="preserve"> |</w:t>
-            </w:r>
-            <w:r>
-              <w:rPr>
-                <w:rFonts w:ascii="BRH Devanagari Extra" w:hAnsi="BRH Devanagari Extra" w:cs="BRH Devanagari Extra"/>
-                <w:color w:val="000000"/>
-                <w:sz w:val="40"/>
-                <w:szCs w:val="40"/>
-              </w:rPr>
-              <w:t xml:space="preserve"> </w:t>
-            </w:r>
-            <w:r>
-              <w:rPr>
-                <w:b/>
-                <w:bCs/>
-              </w:rPr>
-              <w:t>(“r”</w:t>
-            </w:r>
-            <w:r>
-              <w:rPr>
-                <w:rFonts w:ascii="BRH Devanagari Extra" w:hAnsi="BRH Devanagari Extra" w:cs="BRH Devanagari Extra"/>
-                <w:color w:val="000000"/>
-                <w:sz w:val="40"/>
-                <w:szCs w:val="40"/>
-              </w:rPr>
-              <w:t xml:space="preserve"> </w:t>
-            </w:r>
-            <w:r>
-              <w:rPr>
-                <w:b/>
-                <w:bCs/>
-              </w:rPr>
-              <w:t>inserted)</w:t>
-            </w:r>
           </w:p>
         </w:tc>
       </w:tr>
@@ -3382,6 +3065,37 @@
                 <w:szCs w:val="32"/>
               </w:rPr>
             </w:pPr>
+            <w:r>
+              <w:rPr>
+                <w:rFonts w:cs="Arial"/>
+                <w:b/>
+                <w:color w:val="000000"/>
+                <w:sz w:val="28"/>
+                <w:szCs w:val="32"/>
+              </w:rPr>
+              <w:lastRenderedPageBreak/>
+              <w:t>T.S.</w:t>
+            </w:r>
+            <w:r>
+              <w:rPr>
+                <w:rFonts w:cs="Arial"/>
+                <w:b/>
+                <w:color w:val="000000"/>
+                <w:sz w:val="28"/>
+                <w:szCs w:val="32"/>
+              </w:rPr>
+              <w:t xml:space="preserve">4.3.13.7 </w:t>
+            </w:r>
+            <w:r>
+              <w:rPr>
+                <w:rFonts w:cs="Arial"/>
+                <w:b/>
+                <w:color w:val="000000"/>
+                <w:sz w:val="28"/>
+                <w:szCs w:val="32"/>
+              </w:rPr>
+              <w:t>– Kramam</w:t>
+            </w:r>
           </w:p>
           <w:p>
             <w:pPr>
@@ -3402,6 +3116,26 @@
                 <w:szCs w:val="32"/>
               </w:rPr>
             </w:pPr>
+            <w:r>
+              <w:rPr>
+                <w:rFonts w:cs="Arial"/>
+                <w:b/>
+                <w:color w:val="000000"/>
+                <w:sz w:val="28"/>
+                <w:szCs w:val="32"/>
+              </w:rPr>
+              <w:t xml:space="preserve">Krama Vaakyam No.– </w:t>
+            </w:r>
+            <w:r>
+              <w:rPr>
+                <w:rFonts w:cs="Arial"/>
+                <w:b/>
+                <w:color w:val="000000"/>
+                <w:sz w:val="28"/>
+                <w:szCs w:val="32"/>
+              </w:rPr>
+              <w:t>10</w:t>
+            </w:r>
           </w:p>
           <w:p>
             <w:pPr>
@@ -3422,184 +3156,15 @@
                 <w:szCs w:val="32"/>
               </w:rPr>
             </w:pPr>
-          </w:p>
-          <w:p>
-            <w:pPr>
-              <w:widowControl w:val="0"/>
-              <w:tabs>
-                <w:tab w:val="left" w:pos="993"/>
-              </w:tabs>
-              <w:autoSpaceDE w:val="0"/>
-              <w:autoSpaceDN w:val="0"/>
-              <w:adjustRightInd w:val="0"/>
-              <w:spacing w:before="0" w:line="252" w:lineRule="auto"/>
-              <w:ind w:right="297"/>
-              <w:rPr>
-                <w:rFonts w:cs="Arial"/>
-                <w:b/>
-                <w:color w:val="000000"/>
-                <w:sz w:val="28"/>
-                <w:szCs w:val="32"/>
-              </w:rPr>
-            </w:pPr>
-            <w:r>
-              <w:rPr>
-                <w:rFonts w:cs="Arial"/>
-                <w:b/>
-                <w:color w:val="000000"/>
-                <w:sz w:val="28"/>
-                <w:szCs w:val="32"/>
-              </w:rPr>
-              <w:lastRenderedPageBreak/>
-              <w:t>T.S.</w:t>
-            </w:r>
-            <w:r>
-              <w:rPr>
-                <w:rFonts w:cs="Arial"/>
-                <w:b/>
-                <w:color w:val="000000"/>
-                <w:sz w:val="28"/>
-                <w:szCs w:val="32"/>
-              </w:rPr>
-              <w:t xml:space="preserve">4.3.13.7 </w:t>
-            </w:r>
-            <w:r>
-              <w:rPr>
-                <w:rFonts w:cs="Arial"/>
-                <w:b/>
-                <w:color w:val="000000"/>
-                <w:sz w:val="28"/>
-                <w:szCs w:val="32"/>
-              </w:rPr>
-              <w:t xml:space="preserve">– </w:t>
-            </w:r>
-            <w:proofErr w:type="spellStart"/>
-            <w:r>
-              <w:rPr>
-                <w:rFonts w:cs="Arial"/>
-                <w:b/>
-                <w:color w:val="000000"/>
-                <w:sz w:val="28"/>
-                <w:szCs w:val="32"/>
-              </w:rPr>
-              <w:t>Kramam</w:t>
-            </w:r>
-            <w:proofErr w:type="spellEnd"/>
-          </w:p>
-          <w:p>
-            <w:pPr>
-              <w:widowControl w:val="0"/>
-              <w:tabs>
-                <w:tab w:val="left" w:pos="993"/>
-              </w:tabs>
-              <w:autoSpaceDE w:val="0"/>
-              <w:autoSpaceDN w:val="0"/>
-              <w:adjustRightInd w:val="0"/>
-              <w:spacing w:before="0" w:line="252" w:lineRule="auto"/>
-              <w:ind w:right="297"/>
-              <w:rPr>
-                <w:rFonts w:cs="Arial"/>
-                <w:b/>
-                <w:color w:val="000000"/>
-                <w:sz w:val="28"/>
-                <w:szCs w:val="32"/>
-              </w:rPr>
-            </w:pPr>
-            <w:proofErr w:type="spellStart"/>
-            <w:r>
-              <w:rPr>
-                <w:rFonts w:cs="Arial"/>
-                <w:b/>
-                <w:color w:val="000000"/>
-                <w:sz w:val="28"/>
-                <w:szCs w:val="32"/>
-              </w:rPr>
-              <w:t>Krama</w:t>
-            </w:r>
-            <w:proofErr w:type="spellEnd"/>
-            <w:r>
-              <w:rPr>
-                <w:rFonts w:cs="Arial"/>
-                <w:b/>
-                <w:color w:val="000000"/>
-                <w:sz w:val="28"/>
-                <w:szCs w:val="32"/>
-              </w:rPr>
-              <w:t xml:space="preserve"> </w:t>
-            </w:r>
-            <w:proofErr w:type="spellStart"/>
-            <w:r>
-              <w:rPr>
-                <w:rFonts w:cs="Arial"/>
-                <w:b/>
-                <w:color w:val="000000"/>
-                <w:sz w:val="28"/>
-                <w:szCs w:val="32"/>
-              </w:rPr>
-              <w:t>Vaakyam</w:t>
-            </w:r>
-            <w:proofErr w:type="spellEnd"/>
-            <w:r>
-              <w:rPr>
-                <w:rFonts w:cs="Arial"/>
-                <w:b/>
-                <w:color w:val="000000"/>
-                <w:sz w:val="28"/>
-                <w:szCs w:val="32"/>
-              </w:rPr>
-              <w:t xml:space="preserve"> No.– </w:t>
-            </w:r>
-            <w:r>
-              <w:rPr>
-                <w:rFonts w:cs="Arial"/>
-                <w:b/>
-                <w:color w:val="000000"/>
-                <w:sz w:val="28"/>
-                <w:szCs w:val="32"/>
-              </w:rPr>
-              <w:t>10</w:t>
-            </w:r>
-          </w:p>
-          <w:p>
-            <w:pPr>
-              <w:widowControl w:val="0"/>
-              <w:tabs>
-                <w:tab w:val="left" w:pos="993"/>
-              </w:tabs>
-              <w:autoSpaceDE w:val="0"/>
-              <w:autoSpaceDN w:val="0"/>
-              <w:adjustRightInd w:val="0"/>
-              <w:spacing w:before="0" w:line="252" w:lineRule="auto"/>
-              <w:ind w:right="297"/>
-              <w:rPr>
-                <w:rFonts w:cs="Arial"/>
-                <w:b/>
-                <w:color w:val="000000"/>
-                <w:sz w:val="28"/>
-                <w:szCs w:val="32"/>
-              </w:rPr>
-            </w:pPr>
-            <w:proofErr w:type="spellStart"/>
-            <w:r>
-              <w:rPr>
-                <w:rFonts w:cs="Arial"/>
-                <w:b/>
-                <w:color w:val="000000"/>
-                <w:sz w:val="28"/>
-                <w:szCs w:val="32"/>
-              </w:rPr>
-              <w:t>Panchaati</w:t>
-            </w:r>
-            <w:proofErr w:type="spellEnd"/>
-            <w:r>
-              <w:rPr>
-                <w:rFonts w:cs="Arial"/>
-                <w:b/>
-                <w:color w:val="000000"/>
-                <w:sz w:val="28"/>
-                <w:szCs w:val="32"/>
-              </w:rPr>
-              <w:t xml:space="preserve"> No</w:t>
+            <w:r>
+              <w:rPr>
+                <w:rFonts w:cs="Arial"/>
+                <w:b/>
+                <w:color w:val="000000"/>
+                <w:sz w:val="28"/>
+                <w:szCs w:val="32"/>
+              </w:rPr>
+              <w:t>Panchaati No</w:t>
             </w:r>
             <w:r>
               <w:rPr>
@@ -3647,34 +3212,17 @@
                 <w:color w:val="000000"/>
                 <w:sz w:val="40"/>
                 <w:szCs w:val="40"/>
+              </w:rPr>
+            </w:pPr>
+            <w:proofErr w:type="spellStart"/>
+            <w:r>
+              <w:rPr>
+                <w:rFonts w:ascii="BRH Devanagari Extra" w:hAnsi="BRH Devanagari Extra" w:cs="BRH Devanagari Extra"/>
+                <w:color w:val="000000"/>
+                <w:sz w:val="40"/>
+                <w:szCs w:val="40"/>
                 <w:highlight w:val="yellow"/>
               </w:rPr>
-            </w:pPr>
-          </w:p>
-          <w:p>
-            <w:pPr>
-              <w:widowControl w:val="0"/>
-              <w:autoSpaceDE w:val="0"/>
-              <w:autoSpaceDN w:val="0"/>
-              <w:adjustRightInd w:val="0"/>
-              <w:spacing w:before="0" w:line="240" w:lineRule="auto"/>
-              <w:rPr>
-                <w:rFonts w:ascii="BRH Devanagari Extra" w:hAnsi="BRH Devanagari Extra" w:cs="BRH Devanagari Extra"/>
-                <w:color w:val="000000"/>
-                <w:sz w:val="40"/>
-                <w:szCs w:val="40"/>
-              </w:rPr>
-            </w:pPr>
-            <w:proofErr w:type="spellStart"/>
-            <w:r>
-              <w:rPr>
-                <w:rFonts w:ascii="BRH Devanagari Extra" w:hAnsi="BRH Devanagari Extra" w:cs="BRH Devanagari Extra"/>
-                <w:color w:val="000000"/>
-                <w:sz w:val="40"/>
-                <w:szCs w:val="40"/>
-                <w:highlight w:val="yellow"/>
-              </w:rPr>
-              <w:lastRenderedPageBreak/>
               <w:t>rÉ</w:t>
             </w:r>
             <w:r>
@@ -3906,34 +3454,17 @@
                 <w:color w:val="000000"/>
                 <w:sz w:val="40"/>
                 <w:szCs w:val="40"/>
+              </w:rPr>
+            </w:pPr>
+            <w:proofErr w:type="spellStart"/>
+            <w:r>
+              <w:rPr>
+                <w:rFonts w:ascii="BRH Devanagari Extra" w:hAnsi="BRH Devanagari Extra" w:cs="BRH Devanagari Extra"/>
+                <w:color w:val="000000"/>
+                <w:sz w:val="40"/>
+                <w:szCs w:val="40"/>
                 <w:highlight w:val="green"/>
               </w:rPr>
-            </w:pPr>
-          </w:p>
-          <w:p>
-            <w:pPr>
-              <w:widowControl w:val="0"/>
-              <w:autoSpaceDE w:val="0"/>
-              <w:autoSpaceDN w:val="0"/>
-              <w:adjustRightInd w:val="0"/>
-              <w:spacing w:before="0" w:line="240" w:lineRule="auto"/>
-              <w:rPr>
-                <w:rFonts w:ascii="BRH Devanagari Extra" w:hAnsi="BRH Devanagari Extra" w:cs="BRH Devanagari Extra"/>
-                <w:color w:val="000000"/>
-                <w:sz w:val="40"/>
-                <w:szCs w:val="40"/>
-              </w:rPr>
-            </w:pPr>
-            <w:proofErr w:type="spellStart"/>
-            <w:r>
-              <w:rPr>
-                <w:rFonts w:ascii="BRH Devanagari Extra" w:hAnsi="BRH Devanagari Extra" w:cs="BRH Devanagari Extra"/>
-                <w:color w:val="000000"/>
-                <w:sz w:val="40"/>
-                <w:szCs w:val="40"/>
-                <w:highlight w:val="green"/>
-              </w:rPr>
-              <w:lastRenderedPageBreak/>
               <w:t>rÉ</w:t>
             </w:r>
             <w:proofErr w:type="spellEnd"/>
@@ -4183,7 +3714,6 @@
           <w:szCs w:val="40"/>
           <w:lang w:val="en-IN" w:eastAsia="en-IN"/>
         </w:rPr>
-        <w:lastRenderedPageBreak/>
         <w:t>"</w:t>
       </w:r>
       <w:proofErr w:type="spellStart"/>
@@ -4214,16 +3744,7 @@
           <w:bCs/>
           <w:sz w:val="32"/>
         </w:rPr>
-        <w:t xml:space="preserve">replaced </w:t>
-      </w:r>
-      <w:proofErr w:type="gramStart"/>
-      <w:r>
-        <w:rPr>
-          <w:b/>
-          <w:bCs/>
-          <w:sz w:val="32"/>
-        </w:rPr>
-        <w:t>with</w:t>
+        <w:t>replaced with</w:t>
       </w:r>
       <w:r>
         <w:rPr>
@@ -4246,7 +3767,6 @@
         <w:t>"</w:t>
       </w:r>
       <w:proofErr w:type="spellStart"/>
-      <w:proofErr w:type="gramEnd"/>
       <w:r>
         <w:rPr>
           <w:rFonts w:ascii="BRH Malayalam" w:hAnsi="BRH Malayalam" w:cs="BRH Malayalam"/>
@@ -4321,7 +3841,6 @@
         </w:rPr>
         <w:t xml:space="preserve">TS </w:t>
       </w:r>
-      <w:proofErr w:type="spellStart"/>
       <w:r>
         <w:rPr>
           <w:b/>
@@ -4332,7 +3851,6 @@
         </w:rPr>
         <w:t>Krama</w:t>
       </w:r>
-      <w:proofErr w:type="spellEnd"/>
       <w:r>
         <w:rPr>
           <w:b/>
@@ -4341,29 +3859,7 @@
           <w:szCs w:val="32"/>
           <w:u w:val="single"/>
         </w:rPr>
-        <w:t xml:space="preserve"> </w:t>
-      </w:r>
-      <w:proofErr w:type="spellStart"/>
-      <w:r>
-        <w:rPr>
-          <w:b/>
-          <w:bCs/>
-          <w:sz w:val="32"/>
-          <w:szCs w:val="32"/>
-          <w:u w:val="single"/>
-        </w:rPr>
-        <w:t>Paatam</w:t>
-      </w:r>
-      <w:proofErr w:type="spellEnd"/>
-      <w:r>
-        <w:rPr>
-          <w:b/>
-          <w:bCs/>
-          <w:sz w:val="32"/>
-          <w:szCs w:val="32"/>
-          <w:u w:val="single"/>
-        </w:rPr>
-        <w:t xml:space="preserve"> – TS </w:t>
+        <w:t xml:space="preserve"> Paatam – TS </w:t>
       </w:r>
       <w:r>
         <w:rPr>
@@ -4395,8 +3891,6 @@
         </w:rPr>
         <w:t xml:space="preserve">Tamil </w:t>
       </w:r>
-      <w:bookmarkStart w:id="0" w:name="_GoBack"/>
-      <w:bookmarkEnd w:id="0"/>
       <w:r>
         <w:rPr>
           <w:b/>
@@ -4435,18 +3929,7 @@
           <w:szCs w:val="32"/>
           <w:u w:val="single"/>
         </w:rPr>
-        <w:t xml:space="preserve">Prior </w:t>
-      </w:r>
-      <w:proofErr w:type="gramStart"/>
-      <w:r>
-        <w:rPr>
-          <w:b/>
-          <w:bCs/>
-          <w:sz w:val="32"/>
-          <w:szCs w:val="32"/>
-          <w:u w:val="single"/>
-        </w:rPr>
-        <w:t xml:space="preserve">to </w:t>
+        <w:t xml:space="preserve">Prior to </w:t>
       </w:r>
       <w:r>
         <w:rPr>
@@ -4459,7 +3942,6 @@
         </w:rPr>
         <w:t>????</w:t>
       </w:r>
-      <w:proofErr w:type="gramEnd"/>
     </w:p>
     <w:p>
       <w:pPr>
@@ -4704,7 +4186,7 @@
 </file>
 
 <file path=word/endnotes.xml><?xml version="1.0" encoding="utf-8"?>
-<w:endnotes xmlns:wpc="http://schemas.microsoft.com/office/word/2010/wordprocessingCanvas" xmlns:cx="http://schemas.microsoft.com/office/drawing/2014/chartex" xmlns:cx1="http://schemas.microsoft.com/office/drawing/2015/9/8/chartex" xmlns:mc="http://schemas.openxmlformats.org/markup-compatibility/2006" xmlns:o="urn:schemas-microsoft-com:office:office" xmlns:r="http://schemas.openxmlformats.org/officeDocument/2006/relationships" xmlns:m="http://schemas.openxmlformats.org/officeDocument/2006/math" xmlns:v="urn:schemas-microsoft-com:vml" xmlns:wp14="http://schemas.microsoft.com/office/word/2010/wordprocessingDrawing" xmlns:wp="http://schemas.openxmlformats.org/drawingml/2006/wordprocessingDrawing" xmlns:w10="urn:schemas-microsoft-com:office:word" xmlns:w="http://schemas.openxmlformats.org/wordprocessingml/2006/main" xmlns:w14="http://schemas.microsoft.com/office/word/2010/wordml" xmlns:w15="http://schemas.microsoft.com/office/word/2012/wordml" xmlns:w16se="http://schemas.microsoft.com/office/word/2015/wordml/symex" xmlns:wpg="http://schemas.microsoft.com/office/word/2010/wordprocessingGroup" xmlns:wpi="http://schemas.microsoft.com/office/word/2010/wordprocessingInk" xmlns:wne="http://schemas.microsoft.com/office/word/2006/wordml" xmlns:wps="http://schemas.microsoft.com/office/word/2010/wordprocessingShape" mc:Ignorable="w14 w15 w16se wp14">
+<w:endnotes xmlns:wpc="http://schemas.microsoft.com/office/word/2010/wordprocessingCanvas" xmlns:cx="http://schemas.microsoft.com/office/drawing/2014/chartex" xmlns:cx1="http://schemas.microsoft.com/office/drawing/2015/9/8/chartex" xmlns:cx2="http://schemas.microsoft.com/office/drawing/2015/10/21/chartex" xmlns:cx3="http://schemas.microsoft.com/office/drawing/2016/5/9/chartex" xmlns:cx4="http://schemas.microsoft.com/office/drawing/2016/5/10/chartex" xmlns:cx5="http://schemas.microsoft.com/office/drawing/2016/5/11/chartex" xmlns:cx6="http://schemas.microsoft.com/office/drawing/2016/5/12/chartex" xmlns:cx7="http://schemas.microsoft.com/office/drawing/2016/5/13/chartex" xmlns:cx8="http://schemas.microsoft.com/office/drawing/2016/5/14/chartex" xmlns:mc="http://schemas.openxmlformats.org/markup-compatibility/2006" xmlns:aink="http://schemas.microsoft.com/office/drawing/2016/ink" xmlns:am3d="http://schemas.microsoft.com/office/drawing/2017/model3d" xmlns:o="urn:schemas-microsoft-com:office:office" xmlns:r="http://schemas.openxmlformats.org/officeDocument/2006/relationships" xmlns:m="http://schemas.openxmlformats.org/officeDocument/2006/math" xmlns:v="urn:schemas-microsoft-com:vml" xmlns:wp14="http://schemas.microsoft.com/office/word/2010/wordprocessingDrawing" xmlns:wp="http://schemas.openxmlformats.org/drawingml/2006/wordprocessingDrawing" xmlns:w10="urn:schemas-microsoft-com:office:word" xmlns:w="http://schemas.openxmlformats.org/wordprocessingml/2006/main" xmlns:w14="http://schemas.microsoft.com/office/word/2010/wordml" xmlns:w15="http://schemas.microsoft.com/office/word/2012/wordml" xmlns:w16cex="http://schemas.microsoft.com/office/word/2018/wordml/cex" xmlns:w16cid="http://schemas.microsoft.com/office/word/2016/wordml/cid" xmlns:w16="http://schemas.microsoft.com/office/word/2018/wordml" xmlns:w16sdtdh="http://schemas.microsoft.com/office/word/2020/wordml/sdtdatahash" xmlns:w16se="http://schemas.microsoft.com/office/word/2015/wordml/symex" xmlns:wpg="http://schemas.microsoft.com/office/word/2010/wordprocessingGroup" xmlns:wpi="http://schemas.microsoft.com/office/word/2010/wordprocessingInk" xmlns:wne="http://schemas.microsoft.com/office/word/2006/wordml" xmlns:wps="http://schemas.microsoft.com/office/word/2010/wordprocessingShape" mc:Ignorable="w14 w15 w16se w16cid w16 w16cex w16sdtdh wp14">
   <w:endnote w:type="separator" w:id="-1">
     <w:p>
       <w:pPr>
@@ -4729,7 +4211,7 @@
 </file>
 
 <file path=word/footer1.xml><?xml version="1.0" encoding="utf-8"?>
-<w:ftr xmlns:wpc="http://schemas.microsoft.com/office/word/2010/wordprocessingCanvas" xmlns:cx="http://schemas.microsoft.com/office/drawing/2014/chartex" xmlns:cx1="http://schemas.microsoft.com/office/drawing/2015/9/8/chartex" xmlns:mc="http://schemas.openxmlformats.org/markup-compatibility/2006" xmlns:o="urn:schemas-microsoft-com:office:office" xmlns:r="http://schemas.openxmlformats.org/officeDocument/2006/relationships" xmlns:m="http://schemas.openxmlformats.org/officeDocument/2006/math" xmlns:v="urn:schemas-microsoft-com:vml" xmlns:wp14="http://schemas.microsoft.com/office/word/2010/wordprocessingDrawing" xmlns:wp="http://schemas.openxmlformats.org/drawingml/2006/wordprocessingDrawing" xmlns:w10="urn:schemas-microsoft-com:office:word" xmlns:w="http://schemas.openxmlformats.org/wordprocessingml/2006/main" xmlns:w14="http://schemas.microsoft.com/office/word/2010/wordml" xmlns:w15="http://schemas.microsoft.com/office/word/2012/wordml" xmlns:w16se="http://schemas.microsoft.com/office/word/2015/wordml/symex" xmlns:wpg="http://schemas.microsoft.com/office/word/2010/wordprocessingGroup" xmlns:wpi="http://schemas.microsoft.com/office/word/2010/wordprocessingInk" xmlns:wne="http://schemas.microsoft.com/office/word/2006/wordml" xmlns:wps="http://schemas.microsoft.com/office/word/2010/wordprocessingShape" mc:Ignorable="w14 w15 w16se wp14">
+<w:ftr xmlns:wpc="http://schemas.microsoft.com/office/word/2010/wordprocessingCanvas" xmlns:cx="http://schemas.microsoft.com/office/drawing/2014/chartex" xmlns:cx1="http://schemas.microsoft.com/office/drawing/2015/9/8/chartex" xmlns:cx2="http://schemas.microsoft.com/office/drawing/2015/10/21/chartex" xmlns:cx3="http://schemas.microsoft.com/office/drawing/2016/5/9/chartex" xmlns:cx4="http://schemas.microsoft.com/office/drawing/2016/5/10/chartex" xmlns:cx5="http://schemas.microsoft.com/office/drawing/2016/5/11/chartex" xmlns:cx6="http://schemas.microsoft.com/office/drawing/2016/5/12/chartex" xmlns:cx7="http://schemas.microsoft.com/office/drawing/2016/5/13/chartex" xmlns:cx8="http://schemas.microsoft.com/office/drawing/2016/5/14/chartex" xmlns:mc="http://schemas.openxmlformats.org/markup-compatibility/2006" xmlns:aink="http://schemas.microsoft.com/office/drawing/2016/ink" xmlns:am3d="http://schemas.microsoft.com/office/drawing/2017/model3d" xmlns:o="urn:schemas-microsoft-com:office:office" xmlns:r="http://schemas.openxmlformats.org/officeDocument/2006/relationships" xmlns:m="http://schemas.openxmlformats.org/officeDocument/2006/math" xmlns:v="urn:schemas-microsoft-com:vml" xmlns:wp14="http://schemas.microsoft.com/office/word/2010/wordprocessingDrawing" xmlns:wp="http://schemas.openxmlformats.org/drawingml/2006/wordprocessingDrawing" xmlns:w10="urn:schemas-microsoft-com:office:word" xmlns:w="http://schemas.openxmlformats.org/wordprocessingml/2006/main" xmlns:w14="http://schemas.microsoft.com/office/word/2010/wordml" xmlns:w15="http://schemas.microsoft.com/office/word/2012/wordml" xmlns:w16cex="http://schemas.microsoft.com/office/word/2018/wordml/cex" xmlns:w16cid="http://schemas.microsoft.com/office/word/2016/wordml/cid" xmlns:w16="http://schemas.microsoft.com/office/word/2018/wordml" xmlns:w16sdtdh="http://schemas.microsoft.com/office/word/2020/wordml/sdtdatahash" xmlns:w16se="http://schemas.microsoft.com/office/word/2015/wordml/symex" xmlns:wpg="http://schemas.microsoft.com/office/word/2010/wordprocessingGroup" xmlns:wpi="http://schemas.microsoft.com/office/word/2010/wordprocessingInk" xmlns:wne="http://schemas.microsoft.com/office/word/2006/wordml" xmlns:wps="http://schemas.microsoft.com/office/word/2010/wordprocessingShape" mc:Ignorable="w14 w15 w16se w16cid w16 w16cex w16sdtdh wp14">
   <w:p>
     <w:pPr>
       <w:pBdr>
@@ -4931,7 +4413,7 @@
 </file>
 
 <file path=word/footnotes.xml><?xml version="1.0" encoding="utf-8"?>
-<w:footnotes xmlns:wpc="http://schemas.microsoft.com/office/word/2010/wordprocessingCanvas" xmlns:cx="http://schemas.microsoft.com/office/drawing/2014/chartex" xmlns:cx1="http://schemas.microsoft.com/office/drawing/2015/9/8/chartex" xmlns:mc="http://schemas.openxmlformats.org/markup-compatibility/2006" xmlns:o="urn:schemas-microsoft-com:office:office" xmlns:r="http://schemas.openxmlformats.org/officeDocument/2006/relationships" xmlns:m="http://schemas.openxmlformats.org/officeDocument/2006/math" xmlns:v="urn:schemas-microsoft-com:vml" xmlns:wp14="http://schemas.microsoft.com/office/word/2010/wordprocessingDrawing" xmlns:wp="http://schemas.openxmlformats.org/drawingml/2006/wordprocessingDrawing" xmlns:w10="urn:schemas-microsoft-com:office:word" xmlns:w="http://schemas.openxmlformats.org/wordprocessingml/2006/main" xmlns:w14="http://schemas.microsoft.com/office/word/2010/wordml" xmlns:w15="http://schemas.microsoft.com/office/word/2012/wordml" xmlns:w16se="http://schemas.microsoft.com/office/word/2015/wordml/symex" xmlns:wpg="http://schemas.microsoft.com/office/word/2010/wordprocessingGroup" xmlns:wpi="http://schemas.microsoft.com/office/word/2010/wordprocessingInk" xmlns:wne="http://schemas.microsoft.com/office/word/2006/wordml" xmlns:wps="http://schemas.microsoft.com/office/word/2010/wordprocessingShape" mc:Ignorable="w14 w15 w16se wp14">
+<w:footnotes xmlns:wpc="http://schemas.microsoft.com/office/word/2010/wordprocessingCanvas" xmlns:cx="http://schemas.microsoft.com/office/drawing/2014/chartex" xmlns:cx1="http://schemas.microsoft.com/office/drawing/2015/9/8/chartex" xmlns:cx2="http://schemas.microsoft.com/office/drawing/2015/10/21/chartex" xmlns:cx3="http://schemas.microsoft.com/office/drawing/2016/5/9/chartex" xmlns:cx4="http://schemas.microsoft.com/office/drawing/2016/5/10/chartex" xmlns:cx5="http://schemas.microsoft.com/office/drawing/2016/5/11/chartex" xmlns:cx6="http://schemas.microsoft.com/office/drawing/2016/5/12/chartex" xmlns:cx7="http://schemas.microsoft.com/office/drawing/2016/5/13/chartex" xmlns:cx8="http://schemas.microsoft.com/office/drawing/2016/5/14/chartex" xmlns:mc="http://schemas.openxmlformats.org/markup-compatibility/2006" xmlns:aink="http://schemas.microsoft.com/office/drawing/2016/ink" xmlns:am3d="http://schemas.microsoft.com/office/drawing/2017/model3d" xmlns:o="urn:schemas-microsoft-com:office:office" xmlns:r="http://schemas.openxmlformats.org/officeDocument/2006/relationships" xmlns:m="http://schemas.openxmlformats.org/officeDocument/2006/math" xmlns:v="urn:schemas-microsoft-com:vml" xmlns:wp14="http://schemas.microsoft.com/office/word/2010/wordprocessingDrawing" xmlns:wp="http://schemas.openxmlformats.org/drawingml/2006/wordprocessingDrawing" xmlns:w10="urn:schemas-microsoft-com:office:word" xmlns:w="http://schemas.openxmlformats.org/wordprocessingml/2006/main" xmlns:w14="http://schemas.microsoft.com/office/word/2010/wordml" xmlns:w15="http://schemas.microsoft.com/office/word/2012/wordml" xmlns:w16cex="http://schemas.microsoft.com/office/word/2018/wordml/cex" xmlns:w16cid="http://schemas.microsoft.com/office/word/2016/wordml/cid" xmlns:w16="http://schemas.microsoft.com/office/word/2018/wordml" xmlns:w16sdtdh="http://schemas.microsoft.com/office/word/2020/wordml/sdtdatahash" xmlns:w16se="http://schemas.microsoft.com/office/word/2015/wordml/symex" xmlns:wpg="http://schemas.microsoft.com/office/word/2010/wordprocessingGroup" xmlns:wpi="http://schemas.microsoft.com/office/word/2010/wordprocessingInk" xmlns:wne="http://schemas.microsoft.com/office/word/2006/wordml" xmlns:wps="http://schemas.microsoft.com/office/word/2010/wordprocessingShape" mc:Ignorable="w14 w15 w16se w16cid w16 w16cex w16sdtdh wp14">
   <w:footnote w:type="separator" w:id="-1">
     <w:p>
       <w:pPr>
@@ -4956,7 +4438,7 @@
 </file>
 
 <file path=word/header1.xml><?xml version="1.0" encoding="utf-8"?>
-<w:hdr xmlns:wpc="http://schemas.microsoft.com/office/word/2010/wordprocessingCanvas" xmlns:cx="http://schemas.microsoft.com/office/drawing/2014/chartex" xmlns:cx1="http://schemas.microsoft.com/office/drawing/2015/9/8/chartex" xmlns:mc="http://schemas.openxmlformats.org/markup-compatibility/2006" xmlns:o="urn:schemas-microsoft-com:office:office" xmlns:r="http://schemas.openxmlformats.org/officeDocument/2006/relationships" xmlns:m="http://schemas.openxmlformats.org/officeDocument/2006/math" xmlns:v="urn:schemas-microsoft-com:vml" xmlns:wp14="http://schemas.microsoft.com/office/word/2010/wordprocessingDrawing" xmlns:wp="http://schemas.openxmlformats.org/drawingml/2006/wordprocessingDrawing" xmlns:w10="urn:schemas-microsoft-com:office:word" xmlns:w="http://schemas.openxmlformats.org/wordprocessingml/2006/main" xmlns:w14="http://schemas.microsoft.com/office/word/2010/wordml" xmlns:w15="http://schemas.microsoft.com/office/word/2012/wordml" xmlns:w16se="http://schemas.microsoft.com/office/word/2015/wordml/symex" xmlns:wpg="http://schemas.microsoft.com/office/word/2010/wordprocessingGroup" xmlns:wpi="http://schemas.microsoft.com/office/word/2010/wordprocessingInk" xmlns:wne="http://schemas.microsoft.com/office/word/2006/wordml" xmlns:wps="http://schemas.microsoft.com/office/word/2010/wordprocessingShape" mc:Ignorable="w14 w15 w16se wp14">
+<w:hdr xmlns:wpc="http://schemas.microsoft.com/office/word/2010/wordprocessingCanvas" xmlns:cx="http://schemas.microsoft.com/office/drawing/2014/chartex" xmlns:cx1="http://schemas.microsoft.com/office/drawing/2015/9/8/chartex" xmlns:cx2="http://schemas.microsoft.com/office/drawing/2015/10/21/chartex" xmlns:cx3="http://schemas.microsoft.com/office/drawing/2016/5/9/chartex" xmlns:cx4="http://schemas.microsoft.com/office/drawing/2016/5/10/chartex" xmlns:cx5="http://schemas.microsoft.com/office/drawing/2016/5/11/chartex" xmlns:cx6="http://schemas.microsoft.com/office/drawing/2016/5/12/chartex" xmlns:cx7="http://schemas.microsoft.com/office/drawing/2016/5/13/chartex" xmlns:cx8="http://schemas.microsoft.com/office/drawing/2016/5/14/chartex" xmlns:mc="http://schemas.openxmlformats.org/markup-compatibility/2006" xmlns:aink="http://schemas.microsoft.com/office/drawing/2016/ink" xmlns:am3d="http://schemas.microsoft.com/office/drawing/2017/model3d" xmlns:o="urn:schemas-microsoft-com:office:office" xmlns:r="http://schemas.openxmlformats.org/officeDocument/2006/relationships" xmlns:m="http://schemas.openxmlformats.org/officeDocument/2006/math" xmlns:v="urn:schemas-microsoft-com:vml" xmlns:wp14="http://schemas.microsoft.com/office/word/2010/wordprocessingDrawing" xmlns:wp="http://schemas.openxmlformats.org/drawingml/2006/wordprocessingDrawing" xmlns:w10="urn:schemas-microsoft-com:office:word" xmlns:w="http://schemas.openxmlformats.org/wordprocessingml/2006/main" xmlns:w14="http://schemas.microsoft.com/office/word/2010/wordml" xmlns:w15="http://schemas.microsoft.com/office/word/2012/wordml" xmlns:w16cex="http://schemas.microsoft.com/office/word/2018/wordml/cex" xmlns:w16cid="http://schemas.microsoft.com/office/word/2016/wordml/cid" xmlns:w16="http://schemas.microsoft.com/office/word/2018/wordml" xmlns:w16sdtdh="http://schemas.microsoft.com/office/word/2020/wordml/sdtdatahash" xmlns:w16se="http://schemas.microsoft.com/office/word/2015/wordml/symex" xmlns:wpg="http://schemas.microsoft.com/office/word/2010/wordprocessingGroup" xmlns:wpi="http://schemas.microsoft.com/office/word/2010/wordprocessingInk" xmlns:wne="http://schemas.microsoft.com/office/word/2006/wordml" xmlns:wps="http://schemas.microsoft.com/office/word/2010/wordprocessingShape" mc:Ignorable="w14 w15 w16se w16cid w16 w16cex w16sdtdh wp14">
   <w:p>
     <w:pPr>
       <w:pStyle w:val="Header"/>
@@ -4969,7 +4451,7 @@
 </file>
 
 <file path=word/header2.xml><?xml version="1.0" encoding="utf-8"?>
-<w:hdr xmlns:wpc="http://schemas.microsoft.com/office/word/2010/wordprocessingCanvas" xmlns:cx="http://schemas.microsoft.com/office/drawing/2014/chartex" xmlns:cx1="http://schemas.microsoft.com/office/drawing/2015/9/8/chartex" xmlns:mc="http://schemas.openxmlformats.org/markup-compatibility/2006" xmlns:o="urn:schemas-microsoft-com:office:office" xmlns:r="http://schemas.openxmlformats.org/officeDocument/2006/relationships" xmlns:m="http://schemas.openxmlformats.org/officeDocument/2006/math" xmlns:v="urn:schemas-microsoft-com:vml" xmlns:wp14="http://schemas.microsoft.com/office/word/2010/wordprocessingDrawing" xmlns:wp="http://schemas.openxmlformats.org/drawingml/2006/wordprocessingDrawing" xmlns:w10="urn:schemas-microsoft-com:office:word" xmlns:w="http://schemas.openxmlformats.org/wordprocessingml/2006/main" xmlns:w14="http://schemas.microsoft.com/office/word/2010/wordml" xmlns:w15="http://schemas.microsoft.com/office/word/2012/wordml" xmlns:w16se="http://schemas.microsoft.com/office/word/2015/wordml/symex" xmlns:wpg="http://schemas.microsoft.com/office/word/2010/wordprocessingGroup" xmlns:wpi="http://schemas.microsoft.com/office/word/2010/wordprocessingInk" xmlns:wne="http://schemas.microsoft.com/office/word/2006/wordml" xmlns:wps="http://schemas.microsoft.com/office/word/2010/wordprocessingShape" mc:Ignorable="w14 w15 w16se wp14">
+<w:hdr xmlns:wpc="http://schemas.microsoft.com/office/word/2010/wordprocessingCanvas" xmlns:cx="http://schemas.microsoft.com/office/drawing/2014/chartex" xmlns:cx1="http://schemas.microsoft.com/office/drawing/2015/9/8/chartex" xmlns:cx2="http://schemas.microsoft.com/office/drawing/2015/10/21/chartex" xmlns:cx3="http://schemas.microsoft.com/office/drawing/2016/5/9/chartex" xmlns:cx4="http://schemas.microsoft.com/office/drawing/2016/5/10/chartex" xmlns:cx5="http://schemas.microsoft.com/office/drawing/2016/5/11/chartex" xmlns:cx6="http://schemas.microsoft.com/office/drawing/2016/5/12/chartex" xmlns:cx7="http://schemas.microsoft.com/office/drawing/2016/5/13/chartex" xmlns:cx8="http://schemas.microsoft.com/office/drawing/2016/5/14/chartex" xmlns:mc="http://schemas.openxmlformats.org/markup-compatibility/2006" xmlns:aink="http://schemas.microsoft.com/office/drawing/2016/ink" xmlns:am3d="http://schemas.microsoft.com/office/drawing/2017/model3d" xmlns:o="urn:schemas-microsoft-com:office:office" xmlns:r="http://schemas.openxmlformats.org/officeDocument/2006/relationships" xmlns:m="http://schemas.openxmlformats.org/officeDocument/2006/math" xmlns:v="urn:schemas-microsoft-com:vml" xmlns:wp14="http://schemas.microsoft.com/office/word/2010/wordprocessingDrawing" xmlns:wp="http://schemas.openxmlformats.org/drawingml/2006/wordprocessingDrawing" xmlns:w10="urn:schemas-microsoft-com:office:word" xmlns:w="http://schemas.openxmlformats.org/wordprocessingml/2006/main" xmlns:w14="http://schemas.microsoft.com/office/word/2010/wordml" xmlns:w15="http://schemas.microsoft.com/office/word/2012/wordml" xmlns:w16cex="http://schemas.microsoft.com/office/word/2018/wordml/cex" xmlns:w16cid="http://schemas.microsoft.com/office/word/2016/wordml/cid" xmlns:w16="http://schemas.microsoft.com/office/word/2018/wordml" xmlns:w16sdtdh="http://schemas.microsoft.com/office/word/2020/wordml/sdtdatahash" xmlns:w16se="http://schemas.microsoft.com/office/word/2015/wordml/symex" xmlns:wpg="http://schemas.microsoft.com/office/word/2010/wordprocessingGroup" xmlns:wpi="http://schemas.microsoft.com/office/word/2010/wordprocessingInk" xmlns:wne="http://schemas.microsoft.com/office/word/2006/wordml" xmlns:wps="http://schemas.microsoft.com/office/word/2010/wordprocessingShape" mc:Ignorable="w14 w15 w16se w16cid w16 w16cex w16sdtdh wp14">
   <w:p>
     <w:pPr>
       <w:pStyle w:val="Header"/>
@@ -4982,7 +4464,7 @@
 </file>
 
 <file path=word/styles.xml><?xml version="1.0" encoding="utf-8"?>
-<w:styles xmlns:mc="http://schemas.openxmlformats.org/markup-compatibility/2006" xmlns:r="http://schemas.openxmlformats.org/officeDocument/2006/relationships" xmlns:w="http://schemas.openxmlformats.org/wordprocessingml/2006/main" xmlns:w14="http://schemas.microsoft.com/office/word/2010/wordml" xmlns:w15="http://schemas.microsoft.com/office/word/2012/wordml" xmlns:w16se="http://schemas.microsoft.com/office/word/2015/wordml/symex" mc:Ignorable="w14 w15 w16se">
+<w:styles xmlns:mc="http://schemas.openxmlformats.org/markup-compatibility/2006" xmlns:r="http://schemas.openxmlformats.org/officeDocument/2006/relationships" xmlns:w="http://schemas.openxmlformats.org/wordprocessingml/2006/main" xmlns:w14="http://schemas.microsoft.com/office/word/2010/wordml" xmlns:w15="http://schemas.microsoft.com/office/word/2012/wordml" xmlns:w16cex="http://schemas.microsoft.com/office/word/2018/wordml/cex" xmlns:w16cid="http://schemas.microsoft.com/office/word/2016/wordml/cid" xmlns:w16="http://schemas.microsoft.com/office/word/2018/wordml" xmlns:w16sdtdh="http://schemas.microsoft.com/office/word/2020/wordml/sdtdatahash" xmlns:w16se="http://schemas.microsoft.com/office/word/2015/wordml/symex" mc:Ignorable="w14 w15 w16se w16cid w16 w16cex w16sdtdh">
   <w:docDefaults>
     <w:rPrDefault>
       <w:rPr>
@@ -4992,7 +4474,7 @@
     </w:rPrDefault>
     <w:pPrDefault/>
   </w:docDefaults>
-  <w:latentStyles w:defLockedState="0" w:defUIPriority="99" w:defSemiHidden="0" w:defUnhideWhenUsed="0" w:defQFormat="0" w:count="371">
+  <w:latentStyles w:defLockedState="0" w:defUIPriority="99" w:defSemiHidden="0" w:defUnhideWhenUsed="0" w:defQFormat="0" w:count="376">
     <w:lsdException w:name="Normal" w:uiPriority="0" w:qFormat="1"/>
     <w:lsdException w:name="heading 1" w:uiPriority="9" w:qFormat="1"/>
     <w:lsdException w:name="heading 2" w:semiHidden="1" w:uiPriority="9" w:unhideWhenUsed="1" w:qFormat="1"/>
@@ -5098,7 +4580,6 @@
     <w:lsdException w:name="HTML Sample" w:semiHidden="1" w:unhideWhenUsed="1"/>
     <w:lsdException w:name="HTML Typewriter" w:semiHidden="1" w:unhideWhenUsed="1"/>
     <w:lsdException w:name="HTML Variable" w:semiHidden="1" w:unhideWhenUsed="1"/>
-    <w:lsdException w:name="Normal Table" w:semiHidden="1" w:unhideWhenUsed="1"/>
     <w:lsdException w:name="annotation subject" w:semiHidden="1" w:unhideWhenUsed="1"/>
     <w:lsdException w:name="No List" w:semiHidden="1" w:unhideWhenUsed="1"/>
     <w:lsdException w:name="Outline List 1" w:semiHidden="1" w:unhideWhenUsed="1"/>
@@ -5141,11 +4622,8 @@
     <w:lsdException w:name="Table Contemporary" w:semiHidden="1" w:unhideWhenUsed="1"/>
     <w:lsdException w:name="Table Elegant" w:semiHidden="1" w:unhideWhenUsed="1"/>
     <w:lsdException w:name="Table Professional" w:semiHidden="1" w:unhideWhenUsed="1"/>
-    <w:lsdException w:name="Table Subtle 1" w:semiHidden="1" w:unhideWhenUsed="1"/>
     <w:lsdException w:name="Table Subtle 2" w:semiHidden="1" w:unhideWhenUsed="1"/>
     <w:lsdException w:name="Table Web 1" w:semiHidden="1" w:unhideWhenUsed="1"/>
-    <w:lsdException w:name="Table Web 2" w:semiHidden="1" w:unhideWhenUsed="1"/>
-    <w:lsdException w:name="Table Web 3" w:semiHidden="1" w:unhideWhenUsed="1"/>
     <w:lsdException w:name="Balloon Text" w:semiHidden="1" w:unhideWhenUsed="1"/>
     <w:lsdException w:name="Table Grid" w:uiPriority="59"/>
     <w:lsdException w:name="Table Theme" w:semiHidden="1" w:unhideWhenUsed="1"/>
@@ -5364,6 +4842,11 @@
     <w:lsdException w:name="List Table 5 Dark Accent 6" w:uiPriority="50"/>
     <w:lsdException w:name="List Table 6 Colorful Accent 6" w:uiPriority="51"/>
     <w:lsdException w:name="List Table 7 Colorful Accent 6" w:uiPriority="52"/>
+    <w:lsdException w:name="Mention" w:semiHidden="1" w:unhideWhenUsed="1"/>
+    <w:lsdException w:name="Smart Hyperlink" w:semiHidden="1" w:unhideWhenUsed="1"/>
+    <w:lsdException w:name="Hashtag" w:semiHidden="1" w:unhideWhenUsed="1"/>
+    <w:lsdException w:name="Unresolved Mention" w:semiHidden="1" w:unhideWhenUsed="1"/>
+    <w:lsdException w:name="Smart Link" w:semiHidden="1" w:unhideWhenUsed="1"/>
   </w:latentStyles>
   <w:style w:type="paragraph" w:default="1" w:styleId="Normal">
     <w:name w:val="Normal"/>

</xml_diff>

<commit_message>
TS 1.4 Jatai Ghanam from Raja 21/10/2021
</commit_message>
<xml_diff>
--- a/TS-Kramam/TS-4.3/TS 4.3 Tamil Krama Paatam Corrections.docx
+++ b/TS-Kramam/TS-4.3/TS 4.3 Tamil Krama Paatam Corrections.docx
@@ -1,6 +1,6 @@
 
 <file path=word/document.xml><?xml version="1.0" encoding="utf-8"?>
-<w:document xmlns:wpc="http://schemas.microsoft.com/office/word/2010/wordprocessingCanvas" xmlns:cx="http://schemas.microsoft.com/office/drawing/2014/chartex" xmlns:cx1="http://schemas.microsoft.com/office/drawing/2015/9/8/chartex" xmlns:mc="http://schemas.openxmlformats.org/markup-compatibility/2006" xmlns:o="urn:schemas-microsoft-com:office:office" xmlns:r="http://schemas.openxmlformats.org/officeDocument/2006/relationships" xmlns:m="http://schemas.openxmlformats.org/officeDocument/2006/math" xmlns:v="urn:schemas-microsoft-com:vml" xmlns:wp14="http://schemas.microsoft.com/office/word/2010/wordprocessingDrawing" xmlns:wp="http://schemas.openxmlformats.org/drawingml/2006/wordprocessingDrawing" xmlns:w10="urn:schemas-microsoft-com:office:word" xmlns:w="http://schemas.openxmlformats.org/wordprocessingml/2006/main" xmlns:w14="http://schemas.microsoft.com/office/word/2010/wordml" xmlns:w15="http://schemas.microsoft.com/office/word/2012/wordml" xmlns:w16se="http://schemas.microsoft.com/office/word/2015/wordml/symex" xmlns:wpg="http://schemas.microsoft.com/office/word/2010/wordprocessingGroup" xmlns:wpi="http://schemas.microsoft.com/office/word/2010/wordprocessingInk" xmlns:wne="http://schemas.microsoft.com/office/word/2006/wordml" xmlns:wps="http://schemas.microsoft.com/office/word/2010/wordprocessingShape" mc:Ignorable="w14 w15 w16se wp14">
+<w:document xmlns:wpc="http://schemas.microsoft.com/office/word/2010/wordprocessingCanvas" xmlns:cx="http://schemas.microsoft.com/office/drawing/2014/chartex" xmlns:cx1="http://schemas.microsoft.com/office/drawing/2015/9/8/chartex" xmlns:cx2="http://schemas.microsoft.com/office/drawing/2015/10/21/chartex" xmlns:cx3="http://schemas.microsoft.com/office/drawing/2016/5/9/chartex" xmlns:cx4="http://schemas.microsoft.com/office/drawing/2016/5/10/chartex" xmlns:cx5="http://schemas.microsoft.com/office/drawing/2016/5/11/chartex" xmlns:cx6="http://schemas.microsoft.com/office/drawing/2016/5/12/chartex" xmlns:cx7="http://schemas.microsoft.com/office/drawing/2016/5/13/chartex" xmlns:cx8="http://schemas.microsoft.com/office/drawing/2016/5/14/chartex" xmlns:mc="http://schemas.openxmlformats.org/markup-compatibility/2006" xmlns:aink="http://schemas.microsoft.com/office/drawing/2016/ink" xmlns:am3d="http://schemas.microsoft.com/office/drawing/2017/model3d" xmlns:o="urn:schemas-microsoft-com:office:office" xmlns:r="http://schemas.openxmlformats.org/officeDocument/2006/relationships" xmlns:m="http://schemas.openxmlformats.org/officeDocument/2006/math" xmlns:v="urn:schemas-microsoft-com:vml" xmlns:wp14="http://schemas.microsoft.com/office/word/2010/wordprocessingDrawing" xmlns:wp="http://schemas.openxmlformats.org/drawingml/2006/wordprocessingDrawing" xmlns:w10="urn:schemas-microsoft-com:office:word" xmlns:w="http://schemas.openxmlformats.org/wordprocessingml/2006/main" xmlns:w14="http://schemas.microsoft.com/office/word/2010/wordml" xmlns:w15="http://schemas.microsoft.com/office/word/2012/wordml" xmlns:w16cex="http://schemas.microsoft.com/office/word/2018/wordml/cex" xmlns:w16cid="http://schemas.microsoft.com/office/word/2016/wordml/cid" xmlns:w16="http://schemas.microsoft.com/office/word/2018/wordml" xmlns:w16sdtdh="http://schemas.microsoft.com/office/word/2020/wordml/sdtdatahash" xmlns:w16se="http://schemas.microsoft.com/office/word/2015/wordml/symex" xmlns:wpg="http://schemas.microsoft.com/office/word/2010/wordprocessingGroup" xmlns:wpi="http://schemas.microsoft.com/office/word/2010/wordprocessingInk" xmlns:wne="http://schemas.microsoft.com/office/word/2006/wordml" xmlns:wps="http://schemas.microsoft.com/office/word/2010/wordprocessingShape" mc:Ignorable="w14 w15 w16se w16cid w16 w16cex w16sdtdh wp14">
   <w:body>
     <w:p>
       <w:pPr>
@@ -81,7 +81,18 @@
           <w:szCs w:val="32"/>
           <w:u w:val="single"/>
         </w:rPr>
-        <w:t xml:space="preserve">Observed till </w:t>
+        <w:t xml:space="preserve">Observed </w:t>
+      </w:r>
+      <w:proofErr w:type="gramStart"/>
+      <w:r>
+        <w:rPr>
+          <w:b/>
+          <w:bCs/>
+          <w:sz w:val="32"/>
+          <w:szCs w:val="32"/>
+          <w:u w:val="single"/>
+        </w:rPr>
+        <w:t xml:space="preserve">till </w:t>
       </w:r>
       <w:r>
         <w:rPr>
@@ -94,6 +105,7 @@
         </w:rPr>
         <w:t>???</w:t>
       </w:r>
+      <w:proofErr w:type="gramEnd"/>
       <w:r>
         <w:rPr>
           <w:b/>
@@ -104,8 +116,6 @@
         </w:rPr>
         <w:t xml:space="preserve">   </w:t>
       </w:r>
-      <w:bookmarkStart w:id="0" w:name="_GoBack"/>
-      <w:bookmarkEnd w:id="0"/>
     </w:p>
     <w:p>
       <w:pPr>
@@ -121,7 +131,23 @@
           <w:b/>
           <w:bCs/>
         </w:rPr>
-        <w:t>(ignore those which are already incorporated in your book’s version and date)</w:t>
+        <w:t>(</w:t>
+      </w:r>
+      <w:proofErr w:type="gramStart"/>
+      <w:r>
+        <w:rPr>
+          <w:b/>
+          <w:bCs/>
+        </w:rPr>
+        <w:t>ignore</w:t>
+      </w:r>
+      <w:proofErr w:type="gramEnd"/>
+      <w:r>
+        <w:rPr>
+          <w:b/>
+          <w:bCs/>
+        </w:rPr>
+        <w:t xml:space="preserve"> those which are already incorporated in your book’s version and date)</w:t>
       </w:r>
     </w:p>
     <w:tbl>
@@ -153,12 +179,16 @@
               <w:spacing w:before="0" w:line="240" w:lineRule="auto"/>
               <w:jc w:val="center"/>
               <w:rPr>
+                <w:b/>
+                <w:bCs/>
                 <w:sz w:val="32"/>
                 <w:szCs w:val="32"/>
               </w:rPr>
             </w:pPr>
             <w:r>
               <w:rPr>
+                <w:b/>
+                <w:bCs/>
                 <w:sz w:val="32"/>
                 <w:szCs w:val="32"/>
               </w:rPr>
@@ -170,12 +200,16 @@
               <w:spacing w:before="0" w:line="240" w:lineRule="auto"/>
               <w:jc w:val="center"/>
               <w:rPr>
+                <w:b/>
+                <w:bCs/>
                 <w:sz w:val="32"/>
                 <w:szCs w:val="32"/>
               </w:rPr>
             </w:pPr>
             <w:r>
               <w:rPr>
+                <w:b/>
+                <w:bCs/>
                 <w:sz w:val="32"/>
                 <w:szCs w:val="32"/>
               </w:rPr>
@@ -192,12 +226,16 @@
               <w:spacing w:before="0" w:line="240" w:lineRule="auto"/>
               <w:jc w:val="center"/>
               <w:rPr>
+                <w:b/>
+                <w:bCs/>
                 <w:sz w:val="32"/>
                 <w:szCs w:val="32"/>
               </w:rPr>
             </w:pPr>
             <w:r>
               <w:rPr>
+                <w:b/>
+                <w:bCs/>
                 <w:sz w:val="32"/>
                 <w:szCs w:val="32"/>
               </w:rPr>
@@ -215,12 +253,16 @@
               <w:ind w:right="-18"/>
               <w:jc w:val="center"/>
               <w:rPr>
+                <w:b/>
+                <w:bCs/>
                 <w:sz w:val="32"/>
                 <w:szCs w:val="32"/>
               </w:rPr>
             </w:pPr>
             <w:r>
               <w:rPr>
+                <w:b/>
+                <w:bCs/>
                 <w:sz w:val="32"/>
                 <w:szCs w:val="32"/>
               </w:rPr>
@@ -410,15 +452,47 @@
               </w:rPr>
               <w:t>–</w:t>
             </w:r>
-            <w:r>
-              <w:rPr>
-                <w:rFonts w:ascii="BRH Devanagari Extra" w:hAnsi="BRH Devanagari Extra" w:cs="BRH Devanagari Extra"/>
-                <w:color w:val="000000"/>
-                <w:sz w:val="40"/>
-                <w:szCs w:val="40"/>
-              </w:rPr>
-              <w:t xml:space="preserve">Wû iuÉÉÿ | </w:t>
-            </w:r>
+            <w:proofErr w:type="spellStart"/>
+            <w:r>
+              <w:rPr>
+                <w:rFonts w:ascii="BRH Devanagari Extra" w:hAnsi="BRH Devanagari Extra" w:cs="BRH Devanagari Extra"/>
+                <w:color w:val="000000"/>
+                <w:sz w:val="40"/>
+                <w:szCs w:val="40"/>
+              </w:rPr>
+              <w:t>Wû</w:t>
+            </w:r>
+            <w:proofErr w:type="spellEnd"/>
+            <w:r>
+              <w:rPr>
+                <w:rFonts w:ascii="BRH Devanagari Extra" w:hAnsi="BRH Devanagari Extra" w:cs="BRH Devanagari Extra"/>
+                <w:color w:val="000000"/>
+                <w:sz w:val="40"/>
+                <w:szCs w:val="40"/>
+              </w:rPr>
+              <w:t xml:space="preserve"> </w:t>
+            </w:r>
+            <w:proofErr w:type="spellStart"/>
+            <w:r>
+              <w:rPr>
+                <w:rFonts w:ascii="BRH Devanagari Extra" w:hAnsi="BRH Devanagari Extra" w:cs="BRH Devanagari Extra"/>
+                <w:color w:val="000000"/>
+                <w:sz w:val="40"/>
+                <w:szCs w:val="40"/>
+              </w:rPr>
+              <w:t>iuÉÉÿ</w:t>
+            </w:r>
+            <w:proofErr w:type="spellEnd"/>
+            <w:r>
+              <w:rPr>
+                <w:rFonts w:ascii="BRH Devanagari Extra" w:hAnsi="BRH Devanagari Extra" w:cs="BRH Devanagari Extra"/>
+                <w:color w:val="000000"/>
+                <w:sz w:val="40"/>
+                <w:szCs w:val="40"/>
+              </w:rPr>
+              <w:t xml:space="preserve"> | </w:t>
+            </w:r>
+            <w:proofErr w:type="spellStart"/>
             <w:r>
               <w:rPr>
                 <w:rFonts w:ascii="BRH Devanagari Extra" w:hAnsi="BRH Devanagari Extra" w:cs="BRH Devanagari Extra"/>
@@ -429,6 +503,7 @@
               </w:rPr>
               <w:t>iuÉå</w:t>
             </w:r>
+            <w:proofErr w:type="spellEnd"/>
             <w:r>
               <w:rPr>
                 <w:rFonts w:ascii="BRH Malayalam Extra" w:hAnsi="BRH Malayalam Extra" w:cs="BRH Devanagari Extra"/>
@@ -439,6 +514,7 @@
               </w:rPr>
               <w:t>–</w:t>
             </w:r>
+            <w:proofErr w:type="spellStart"/>
             <w:r>
               <w:rPr>
                 <w:rFonts w:ascii="BRH Devanagari Extra" w:hAnsi="BRH Devanagari Extra" w:cs="BRH Devanagari Extra"/>
@@ -456,7 +532,37 @@
                 <w:sz w:val="40"/>
                 <w:szCs w:val="40"/>
               </w:rPr>
-              <w:t>iÉþ iuÉÉ ||</w:t>
+              <w:t>iÉþ</w:t>
+            </w:r>
+            <w:proofErr w:type="spellEnd"/>
+            <w:r>
+              <w:rPr>
+                <w:rFonts w:ascii="BRH Devanagari Extra" w:hAnsi="BRH Devanagari Extra" w:cs="BRH Devanagari Extra"/>
+                <w:color w:val="000000"/>
+                <w:sz w:val="40"/>
+                <w:szCs w:val="40"/>
+              </w:rPr>
+              <w:t xml:space="preserve"> </w:t>
+            </w:r>
+            <w:proofErr w:type="spellStart"/>
+            <w:r>
+              <w:rPr>
+                <w:rFonts w:ascii="BRH Devanagari Extra" w:hAnsi="BRH Devanagari Extra" w:cs="BRH Devanagari Extra"/>
+                <w:color w:val="000000"/>
+                <w:sz w:val="40"/>
+                <w:szCs w:val="40"/>
+              </w:rPr>
+              <w:t>iuÉÉ</w:t>
+            </w:r>
+            <w:proofErr w:type="spellEnd"/>
+            <w:r>
+              <w:rPr>
+                <w:rFonts w:ascii="BRH Devanagari Extra" w:hAnsi="BRH Devanagari Extra" w:cs="BRH Devanagari Extra"/>
+                <w:color w:val="000000"/>
+                <w:sz w:val="40"/>
+                <w:szCs w:val="40"/>
+              </w:rPr>
+              <w:t xml:space="preserve"> ||</w:t>
             </w:r>
           </w:p>
         </w:tc>
@@ -496,15 +602,47 @@
               </w:rPr>
               <w:t>–</w:t>
             </w:r>
-            <w:r>
-              <w:rPr>
-                <w:rFonts w:ascii="BRH Devanagari Extra" w:hAnsi="BRH Devanagari Extra" w:cs="BRH Devanagari Extra"/>
-                <w:color w:val="000000"/>
-                <w:sz w:val="40"/>
-                <w:szCs w:val="40"/>
-              </w:rPr>
-              <w:t xml:space="preserve">Wû iuÉÉÿ | </w:t>
-            </w:r>
+            <w:proofErr w:type="spellStart"/>
+            <w:r>
+              <w:rPr>
+                <w:rFonts w:ascii="BRH Devanagari Extra" w:hAnsi="BRH Devanagari Extra" w:cs="BRH Devanagari Extra"/>
+                <w:color w:val="000000"/>
+                <w:sz w:val="40"/>
+                <w:szCs w:val="40"/>
+              </w:rPr>
+              <w:t>Wû</w:t>
+            </w:r>
+            <w:proofErr w:type="spellEnd"/>
+            <w:r>
+              <w:rPr>
+                <w:rFonts w:ascii="BRH Devanagari Extra" w:hAnsi="BRH Devanagari Extra" w:cs="BRH Devanagari Extra"/>
+                <w:color w:val="000000"/>
+                <w:sz w:val="40"/>
+                <w:szCs w:val="40"/>
+              </w:rPr>
+              <w:t xml:space="preserve"> </w:t>
+            </w:r>
+            <w:proofErr w:type="spellStart"/>
+            <w:r>
+              <w:rPr>
+                <w:rFonts w:ascii="BRH Devanagari Extra" w:hAnsi="BRH Devanagari Extra" w:cs="BRH Devanagari Extra"/>
+                <w:color w:val="000000"/>
+                <w:sz w:val="40"/>
+                <w:szCs w:val="40"/>
+              </w:rPr>
+              <w:t>iuÉÉÿ</w:t>
+            </w:r>
+            <w:proofErr w:type="spellEnd"/>
+            <w:r>
+              <w:rPr>
+                <w:rFonts w:ascii="BRH Devanagari Extra" w:hAnsi="BRH Devanagari Extra" w:cs="BRH Devanagari Extra"/>
+                <w:color w:val="000000"/>
+                <w:sz w:val="40"/>
+                <w:szCs w:val="40"/>
+              </w:rPr>
+              <w:t xml:space="preserve"> | </w:t>
+            </w:r>
+            <w:proofErr w:type="spellStart"/>
             <w:r>
               <w:rPr>
                 <w:rFonts w:ascii="BRH Devanagari Extra" w:hAnsi="BRH Devanagari Extra" w:cs="BRH Devanagari Extra"/>
@@ -522,7 +660,37 @@
                 <w:sz w:val="40"/>
                 <w:szCs w:val="40"/>
               </w:rPr>
-              <w:t>åÌiÉþ iuÉÉ ||</w:t>
+              <w:t>åÌiÉþ</w:t>
+            </w:r>
+            <w:proofErr w:type="spellEnd"/>
+            <w:r>
+              <w:rPr>
+                <w:rFonts w:ascii="BRH Devanagari Extra" w:hAnsi="BRH Devanagari Extra" w:cs="BRH Devanagari Extra"/>
+                <w:color w:val="000000"/>
+                <w:sz w:val="40"/>
+                <w:szCs w:val="40"/>
+              </w:rPr>
+              <w:t xml:space="preserve"> </w:t>
+            </w:r>
+            <w:proofErr w:type="spellStart"/>
+            <w:r>
+              <w:rPr>
+                <w:rFonts w:ascii="BRH Devanagari Extra" w:hAnsi="BRH Devanagari Extra" w:cs="BRH Devanagari Extra"/>
+                <w:color w:val="000000"/>
+                <w:sz w:val="40"/>
+                <w:szCs w:val="40"/>
+              </w:rPr>
+              <w:t>iuÉÉ</w:t>
+            </w:r>
+            <w:proofErr w:type="spellEnd"/>
+            <w:r>
+              <w:rPr>
+                <w:rFonts w:ascii="BRH Devanagari Extra" w:hAnsi="BRH Devanagari Extra" w:cs="BRH Devanagari Extra"/>
+                <w:color w:val="000000"/>
+                <w:sz w:val="40"/>
+                <w:szCs w:val="40"/>
+              </w:rPr>
+              <w:t xml:space="preserve"> ||</w:t>
             </w:r>
           </w:p>
         </w:tc>
@@ -720,15 +888,47 @@
               </w:rPr>
               <w:t>–</w:t>
             </w:r>
-            <w:r>
-              <w:rPr>
-                <w:rFonts w:ascii="BRH Devanagari Extra" w:hAnsi="BRH Devanagari Extra" w:cs="BRH Devanagari Extra"/>
-                <w:color w:val="000000"/>
-                <w:sz w:val="40"/>
-                <w:szCs w:val="40"/>
-              </w:rPr>
-              <w:t xml:space="preserve">Wû iuÉÉÿ | </w:t>
-            </w:r>
+            <w:proofErr w:type="spellStart"/>
+            <w:r>
+              <w:rPr>
+                <w:rFonts w:ascii="BRH Devanagari Extra" w:hAnsi="BRH Devanagari Extra" w:cs="BRH Devanagari Extra"/>
+                <w:color w:val="000000"/>
+                <w:sz w:val="40"/>
+                <w:szCs w:val="40"/>
+              </w:rPr>
+              <w:t>Wû</w:t>
+            </w:r>
+            <w:proofErr w:type="spellEnd"/>
+            <w:r>
+              <w:rPr>
+                <w:rFonts w:ascii="BRH Devanagari Extra" w:hAnsi="BRH Devanagari Extra" w:cs="BRH Devanagari Extra"/>
+                <w:color w:val="000000"/>
+                <w:sz w:val="40"/>
+                <w:szCs w:val="40"/>
+              </w:rPr>
+              <w:t xml:space="preserve"> </w:t>
+            </w:r>
+            <w:proofErr w:type="spellStart"/>
+            <w:r>
+              <w:rPr>
+                <w:rFonts w:ascii="BRH Devanagari Extra" w:hAnsi="BRH Devanagari Extra" w:cs="BRH Devanagari Extra"/>
+                <w:color w:val="000000"/>
+                <w:sz w:val="40"/>
+                <w:szCs w:val="40"/>
+              </w:rPr>
+              <w:t>iuÉÉÿ</w:t>
+            </w:r>
+            <w:proofErr w:type="spellEnd"/>
+            <w:r>
+              <w:rPr>
+                <w:rFonts w:ascii="BRH Devanagari Extra" w:hAnsi="BRH Devanagari Extra" w:cs="BRH Devanagari Extra"/>
+                <w:color w:val="000000"/>
+                <w:sz w:val="40"/>
+                <w:szCs w:val="40"/>
+              </w:rPr>
+              <w:t xml:space="preserve"> | </w:t>
+            </w:r>
+            <w:proofErr w:type="spellStart"/>
             <w:r>
               <w:rPr>
                 <w:rFonts w:ascii="BRH Devanagari Extra" w:hAnsi="BRH Devanagari Extra" w:cs="BRH Devanagari Extra"/>
@@ -739,6 +939,7 @@
               </w:rPr>
               <w:t>iuÉå</w:t>
             </w:r>
+            <w:proofErr w:type="spellEnd"/>
             <w:r>
               <w:rPr>
                 <w:rFonts w:ascii="BRH Malayalam Extra" w:hAnsi="BRH Malayalam Extra" w:cs="BRH Devanagari Extra"/>
@@ -749,6 +950,7 @@
               </w:rPr>
               <w:t>–</w:t>
             </w:r>
+            <w:proofErr w:type="spellStart"/>
             <w:r>
               <w:rPr>
                 <w:rFonts w:ascii="BRH Devanagari Extra" w:hAnsi="BRH Devanagari Extra" w:cs="BRH Devanagari Extra"/>
@@ -766,7 +968,37 @@
                 <w:sz w:val="40"/>
                 <w:szCs w:val="40"/>
               </w:rPr>
-              <w:t>iÉþ iuÉÉ ||</w:t>
+              <w:t>iÉþ</w:t>
+            </w:r>
+            <w:proofErr w:type="spellEnd"/>
+            <w:r>
+              <w:rPr>
+                <w:rFonts w:ascii="BRH Devanagari Extra" w:hAnsi="BRH Devanagari Extra" w:cs="BRH Devanagari Extra"/>
+                <w:color w:val="000000"/>
+                <w:sz w:val="40"/>
+                <w:szCs w:val="40"/>
+              </w:rPr>
+              <w:t xml:space="preserve"> </w:t>
+            </w:r>
+            <w:proofErr w:type="spellStart"/>
+            <w:r>
+              <w:rPr>
+                <w:rFonts w:ascii="BRH Devanagari Extra" w:hAnsi="BRH Devanagari Extra" w:cs="BRH Devanagari Extra"/>
+                <w:color w:val="000000"/>
+                <w:sz w:val="40"/>
+                <w:szCs w:val="40"/>
+              </w:rPr>
+              <w:t>iuÉÉ</w:t>
+            </w:r>
+            <w:proofErr w:type="spellEnd"/>
+            <w:r>
+              <w:rPr>
+                <w:rFonts w:ascii="BRH Devanagari Extra" w:hAnsi="BRH Devanagari Extra" w:cs="BRH Devanagari Extra"/>
+                <w:color w:val="000000"/>
+                <w:sz w:val="40"/>
+                <w:szCs w:val="40"/>
+              </w:rPr>
+              <w:t xml:space="preserve"> ||</w:t>
             </w:r>
           </w:p>
         </w:tc>
@@ -806,15 +1038,47 @@
               </w:rPr>
               <w:t>–</w:t>
             </w:r>
-            <w:r>
-              <w:rPr>
-                <w:rFonts w:ascii="BRH Devanagari Extra" w:hAnsi="BRH Devanagari Extra" w:cs="BRH Devanagari Extra"/>
-                <w:color w:val="000000"/>
-                <w:sz w:val="40"/>
-                <w:szCs w:val="40"/>
-              </w:rPr>
-              <w:t xml:space="preserve">Wû iuÉÉÿ | </w:t>
-            </w:r>
+            <w:proofErr w:type="spellStart"/>
+            <w:r>
+              <w:rPr>
+                <w:rFonts w:ascii="BRH Devanagari Extra" w:hAnsi="BRH Devanagari Extra" w:cs="BRH Devanagari Extra"/>
+                <w:color w:val="000000"/>
+                <w:sz w:val="40"/>
+                <w:szCs w:val="40"/>
+              </w:rPr>
+              <w:t>Wû</w:t>
+            </w:r>
+            <w:proofErr w:type="spellEnd"/>
+            <w:r>
+              <w:rPr>
+                <w:rFonts w:ascii="BRH Devanagari Extra" w:hAnsi="BRH Devanagari Extra" w:cs="BRH Devanagari Extra"/>
+                <w:color w:val="000000"/>
+                <w:sz w:val="40"/>
+                <w:szCs w:val="40"/>
+              </w:rPr>
+              <w:t xml:space="preserve"> </w:t>
+            </w:r>
+            <w:proofErr w:type="spellStart"/>
+            <w:r>
+              <w:rPr>
+                <w:rFonts w:ascii="BRH Devanagari Extra" w:hAnsi="BRH Devanagari Extra" w:cs="BRH Devanagari Extra"/>
+                <w:color w:val="000000"/>
+                <w:sz w:val="40"/>
+                <w:szCs w:val="40"/>
+              </w:rPr>
+              <w:t>iuÉÉÿ</w:t>
+            </w:r>
+            <w:proofErr w:type="spellEnd"/>
+            <w:r>
+              <w:rPr>
+                <w:rFonts w:ascii="BRH Devanagari Extra" w:hAnsi="BRH Devanagari Extra" w:cs="BRH Devanagari Extra"/>
+                <w:color w:val="000000"/>
+                <w:sz w:val="40"/>
+                <w:szCs w:val="40"/>
+              </w:rPr>
+              <w:t xml:space="preserve"> | </w:t>
+            </w:r>
+            <w:proofErr w:type="spellStart"/>
             <w:r>
               <w:rPr>
                 <w:rFonts w:ascii="BRH Devanagari Extra" w:hAnsi="BRH Devanagari Extra" w:cs="BRH Devanagari Extra"/>
@@ -832,7 +1096,37 @@
                 <w:sz w:val="40"/>
                 <w:szCs w:val="40"/>
               </w:rPr>
-              <w:t>åÌiÉþ iuÉÉ ||</w:t>
+              <w:t>åÌiÉþ</w:t>
+            </w:r>
+            <w:proofErr w:type="spellEnd"/>
+            <w:r>
+              <w:rPr>
+                <w:rFonts w:ascii="BRH Devanagari Extra" w:hAnsi="BRH Devanagari Extra" w:cs="BRH Devanagari Extra"/>
+                <w:color w:val="000000"/>
+                <w:sz w:val="40"/>
+                <w:szCs w:val="40"/>
+              </w:rPr>
+              <w:t xml:space="preserve"> </w:t>
+            </w:r>
+            <w:proofErr w:type="spellStart"/>
+            <w:r>
+              <w:rPr>
+                <w:rFonts w:ascii="BRH Devanagari Extra" w:hAnsi="BRH Devanagari Extra" w:cs="BRH Devanagari Extra"/>
+                <w:color w:val="000000"/>
+                <w:sz w:val="40"/>
+                <w:szCs w:val="40"/>
+              </w:rPr>
+              <w:t>iuÉÉ</w:t>
+            </w:r>
+            <w:proofErr w:type="spellEnd"/>
+            <w:r>
+              <w:rPr>
+                <w:rFonts w:ascii="BRH Devanagari Extra" w:hAnsi="BRH Devanagari Extra" w:cs="BRH Devanagari Extra"/>
+                <w:color w:val="000000"/>
+                <w:sz w:val="40"/>
+                <w:szCs w:val="40"/>
+              </w:rPr>
+              <w:t xml:space="preserve"> ||</w:t>
             </w:r>
           </w:p>
         </w:tc>
@@ -1030,15 +1324,47 @@
               </w:rPr>
               <w:t>–</w:t>
             </w:r>
-            <w:r>
-              <w:rPr>
-                <w:rFonts w:ascii="BRH Devanagari Extra" w:hAnsi="BRH Devanagari Extra" w:cs="BRH Devanagari Extra"/>
-                <w:color w:val="000000"/>
-                <w:sz w:val="40"/>
-                <w:szCs w:val="40"/>
-              </w:rPr>
-              <w:t xml:space="preserve">Wû iuÉÉÿ | </w:t>
-            </w:r>
+            <w:proofErr w:type="spellStart"/>
+            <w:r>
+              <w:rPr>
+                <w:rFonts w:ascii="BRH Devanagari Extra" w:hAnsi="BRH Devanagari Extra" w:cs="BRH Devanagari Extra"/>
+                <w:color w:val="000000"/>
+                <w:sz w:val="40"/>
+                <w:szCs w:val="40"/>
+              </w:rPr>
+              <w:t>Wû</w:t>
+            </w:r>
+            <w:proofErr w:type="spellEnd"/>
+            <w:r>
+              <w:rPr>
+                <w:rFonts w:ascii="BRH Devanagari Extra" w:hAnsi="BRH Devanagari Extra" w:cs="BRH Devanagari Extra"/>
+                <w:color w:val="000000"/>
+                <w:sz w:val="40"/>
+                <w:szCs w:val="40"/>
+              </w:rPr>
+              <w:t xml:space="preserve"> </w:t>
+            </w:r>
+            <w:proofErr w:type="spellStart"/>
+            <w:r>
+              <w:rPr>
+                <w:rFonts w:ascii="BRH Devanagari Extra" w:hAnsi="BRH Devanagari Extra" w:cs="BRH Devanagari Extra"/>
+                <w:color w:val="000000"/>
+                <w:sz w:val="40"/>
+                <w:szCs w:val="40"/>
+              </w:rPr>
+              <w:t>iuÉÉÿ</w:t>
+            </w:r>
+            <w:proofErr w:type="spellEnd"/>
+            <w:r>
+              <w:rPr>
+                <w:rFonts w:ascii="BRH Devanagari Extra" w:hAnsi="BRH Devanagari Extra" w:cs="BRH Devanagari Extra"/>
+                <w:color w:val="000000"/>
+                <w:sz w:val="40"/>
+                <w:szCs w:val="40"/>
+              </w:rPr>
+              <w:t xml:space="preserve"> | </w:t>
+            </w:r>
+            <w:proofErr w:type="spellStart"/>
             <w:r>
               <w:rPr>
                 <w:rFonts w:ascii="BRH Devanagari Extra" w:hAnsi="BRH Devanagari Extra" w:cs="BRH Devanagari Extra"/>
@@ -1049,6 +1375,7 @@
               </w:rPr>
               <w:t>iuÉå</w:t>
             </w:r>
+            <w:proofErr w:type="spellEnd"/>
             <w:r>
               <w:rPr>
                 <w:rFonts w:ascii="BRH Malayalam Extra" w:hAnsi="BRH Malayalam Extra" w:cs="BRH Devanagari Extra"/>
@@ -1059,6 +1386,7 @@
               </w:rPr>
               <w:t>–</w:t>
             </w:r>
+            <w:proofErr w:type="spellStart"/>
             <w:r>
               <w:rPr>
                 <w:rFonts w:ascii="BRH Devanagari Extra" w:hAnsi="BRH Devanagari Extra" w:cs="BRH Devanagari Extra"/>
@@ -1076,7 +1404,37 @@
                 <w:sz w:val="40"/>
                 <w:szCs w:val="40"/>
               </w:rPr>
-              <w:t>iÉþ iuÉÉ ||</w:t>
+              <w:t>iÉþ</w:t>
+            </w:r>
+            <w:proofErr w:type="spellEnd"/>
+            <w:r>
+              <w:rPr>
+                <w:rFonts w:ascii="BRH Devanagari Extra" w:hAnsi="BRH Devanagari Extra" w:cs="BRH Devanagari Extra"/>
+                <w:color w:val="000000"/>
+                <w:sz w:val="40"/>
+                <w:szCs w:val="40"/>
+              </w:rPr>
+              <w:t xml:space="preserve"> </w:t>
+            </w:r>
+            <w:proofErr w:type="spellStart"/>
+            <w:r>
+              <w:rPr>
+                <w:rFonts w:ascii="BRH Devanagari Extra" w:hAnsi="BRH Devanagari Extra" w:cs="BRH Devanagari Extra"/>
+                <w:color w:val="000000"/>
+                <w:sz w:val="40"/>
+                <w:szCs w:val="40"/>
+              </w:rPr>
+              <w:t>iuÉÉ</w:t>
+            </w:r>
+            <w:proofErr w:type="spellEnd"/>
+            <w:r>
+              <w:rPr>
+                <w:rFonts w:ascii="BRH Devanagari Extra" w:hAnsi="BRH Devanagari Extra" w:cs="BRH Devanagari Extra"/>
+                <w:color w:val="000000"/>
+                <w:sz w:val="40"/>
+                <w:szCs w:val="40"/>
+              </w:rPr>
+              <w:t xml:space="preserve"> ||</w:t>
             </w:r>
           </w:p>
         </w:tc>
@@ -1116,15 +1474,47 @@
               </w:rPr>
               <w:t>–</w:t>
             </w:r>
-            <w:r>
-              <w:rPr>
-                <w:rFonts w:ascii="BRH Devanagari Extra" w:hAnsi="BRH Devanagari Extra" w:cs="BRH Devanagari Extra"/>
-                <w:color w:val="000000"/>
-                <w:sz w:val="40"/>
-                <w:szCs w:val="40"/>
-              </w:rPr>
-              <w:t xml:space="preserve">Wû iuÉÉÿ | </w:t>
-            </w:r>
+            <w:proofErr w:type="spellStart"/>
+            <w:r>
+              <w:rPr>
+                <w:rFonts w:ascii="BRH Devanagari Extra" w:hAnsi="BRH Devanagari Extra" w:cs="BRH Devanagari Extra"/>
+                <w:color w:val="000000"/>
+                <w:sz w:val="40"/>
+                <w:szCs w:val="40"/>
+              </w:rPr>
+              <w:t>Wû</w:t>
+            </w:r>
+            <w:proofErr w:type="spellEnd"/>
+            <w:r>
+              <w:rPr>
+                <w:rFonts w:ascii="BRH Devanagari Extra" w:hAnsi="BRH Devanagari Extra" w:cs="BRH Devanagari Extra"/>
+                <w:color w:val="000000"/>
+                <w:sz w:val="40"/>
+                <w:szCs w:val="40"/>
+              </w:rPr>
+              <w:t xml:space="preserve"> </w:t>
+            </w:r>
+            <w:proofErr w:type="spellStart"/>
+            <w:r>
+              <w:rPr>
+                <w:rFonts w:ascii="BRH Devanagari Extra" w:hAnsi="BRH Devanagari Extra" w:cs="BRH Devanagari Extra"/>
+                <w:color w:val="000000"/>
+                <w:sz w:val="40"/>
+                <w:szCs w:val="40"/>
+              </w:rPr>
+              <w:t>iuÉÉÿ</w:t>
+            </w:r>
+            <w:proofErr w:type="spellEnd"/>
+            <w:r>
+              <w:rPr>
+                <w:rFonts w:ascii="BRH Devanagari Extra" w:hAnsi="BRH Devanagari Extra" w:cs="BRH Devanagari Extra"/>
+                <w:color w:val="000000"/>
+                <w:sz w:val="40"/>
+                <w:szCs w:val="40"/>
+              </w:rPr>
+              <w:t xml:space="preserve"> | </w:t>
+            </w:r>
+            <w:proofErr w:type="spellStart"/>
             <w:r>
               <w:rPr>
                 <w:rFonts w:ascii="BRH Devanagari Extra" w:hAnsi="BRH Devanagari Extra" w:cs="BRH Devanagari Extra"/>
@@ -1142,7 +1532,37 @@
                 <w:sz w:val="40"/>
                 <w:szCs w:val="40"/>
               </w:rPr>
-              <w:t>åÌiÉþ iuÉÉ ||</w:t>
+              <w:t>åÌiÉþ</w:t>
+            </w:r>
+            <w:proofErr w:type="spellEnd"/>
+            <w:r>
+              <w:rPr>
+                <w:rFonts w:ascii="BRH Devanagari Extra" w:hAnsi="BRH Devanagari Extra" w:cs="BRH Devanagari Extra"/>
+                <w:color w:val="000000"/>
+                <w:sz w:val="40"/>
+                <w:szCs w:val="40"/>
+              </w:rPr>
+              <w:t xml:space="preserve"> </w:t>
+            </w:r>
+            <w:proofErr w:type="spellStart"/>
+            <w:r>
+              <w:rPr>
+                <w:rFonts w:ascii="BRH Devanagari Extra" w:hAnsi="BRH Devanagari Extra" w:cs="BRH Devanagari Extra"/>
+                <w:color w:val="000000"/>
+                <w:sz w:val="40"/>
+                <w:szCs w:val="40"/>
+              </w:rPr>
+              <w:t>iuÉÉ</w:t>
+            </w:r>
+            <w:proofErr w:type="spellEnd"/>
+            <w:r>
+              <w:rPr>
+                <w:rFonts w:ascii="BRH Devanagari Extra" w:hAnsi="BRH Devanagari Extra" w:cs="BRH Devanagari Extra"/>
+                <w:color w:val="000000"/>
+                <w:sz w:val="40"/>
+                <w:szCs w:val="40"/>
+              </w:rPr>
+              <w:t xml:space="preserve"> ||</w:t>
             </w:r>
           </w:p>
         </w:tc>
@@ -1311,6 +1731,7 @@
                 <w:szCs w:val="40"/>
               </w:rPr>
             </w:pPr>
+            <w:proofErr w:type="spellStart"/>
             <w:r>
               <w:rPr>
                 <w:rFonts w:ascii="BRH Devanagari Extra" w:hAnsi="BRH Devanagari Extra" w:cs="BRH Devanagari Extra"/>
@@ -1339,6 +1760,7 @@
               </w:rPr>
               <w:t>Ï</w:t>
             </w:r>
+            <w:proofErr w:type="spellEnd"/>
             <w:r>
               <w:rPr>
                 <w:rFonts w:ascii="BRH Malayalam Extra" w:hAnsi="BRH Malayalam Extra" w:cs="BRH Devanagari Extra"/>
@@ -1348,14 +1770,25 @@
               </w:rPr>
               <w:t>–</w:t>
             </w:r>
-            <w:r>
-              <w:rPr>
-                <w:rFonts w:ascii="BRH Devanagari Extra" w:hAnsi="BRH Devanagari Extra" w:cs="BRH Devanagari Extra"/>
-                <w:color w:val="000000"/>
-                <w:sz w:val="40"/>
-                <w:szCs w:val="40"/>
-              </w:rPr>
-              <w:t>ÌuÉÈ | A</w:t>
+            <w:proofErr w:type="spellStart"/>
+            <w:r>
+              <w:rPr>
+                <w:rFonts w:ascii="BRH Devanagari Extra" w:hAnsi="BRH Devanagari Extra" w:cs="BRH Devanagari Extra"/>
+                <w:color w:val="000000"/>
+                <w:sz w:val="40"/>
+                <w:szCs w:val="40"/>
+              </w:rPr>
+              <w:t>ÌuÉÈ</w:t>
+            </w:r>
+            <w:proofErr w:type="spellEnd"/>
+            <w:r>
+              <w:rPr>
+                <w:rFonts w:ascii="BRH Devanagari Extra" w:hAnsi="BRH Devanagari Extra" w:cs="BRH Devanagari Extra"/>
+                <w:color w:val="000000"/>
+                <w:sz w:val="40"/>
+                <w:szCs w:val="40"/>
+              </w:rPr>
+              <w:t xml:space="preserve"> | A</w:t>
             </w:r>
             <w:r>
               <w:rPr>
@@ -1366,6 +1799,7 @@
               </w:rPr>
               <w:t>–</w:t>
             </w:r>
+            <w:proofErr w:type="spellStart"/>
             <w:r>
               <w:rPr>
                 <w:rFonts w:ascii="BRH Devanagari Extra" w:hAnsi="BRH Devanagari Extra" w:cs="BRH Devanagari Extra"/>
@@ -1376,6 +1810,7 @@
               </w:rPr>
               <w:t>x§ÉÏ</w:t>
             </w:r>
+            <w:proofErr w:type="spellEnd"/>
             <w:r>
               <w:rPr>
                 <w:rFonts w:ascii="BRH Malayalam Extra" w:hAnsi="BRH Malayalam Extra" w:cs="BRH Devanagari Extra"/>
@@ -1385,14 +1820,45 @@
               </w:rPr>
               <w:t>–</w:t>
             </w:r>
-            <w:r>
-              <w:rPr>
-                <w:rFonts w:ascii="BRH Devanagari Extra" w:hAnsi="BRH Devanagari Extra" w:cs="BRH Devanagari Extra"/>
-                <w:color w:val="000000"/>
-                <w:sz w:val="40"/>
-                <w:szCs w:val="40"/>
-              </w:rPr>
-              <w:t>ÌuÉ zNûlSþÈ |</w:t>
+            <w:proofErr w:type="spellStart"/>
+            <w:r>
+              <w:rPr>
+                <w:rFonts w:ascii="BRH Devanagari Extra" w:hAnsi="BRH Devanagari Extra" w:cs="BRH Devanagari Extra"/>
+                <w:color w:val="000000"/>
+                <w:sz w:val="40"/>
+                <w:szCs w:val="40"/>
+              </w:rPr>
+              <w:t>ÌuÉ</w:t>
+            </w:r>
+            <w:proofErr w:type="spellEnd"/>
+            <w:r>
+              <w:rPr>
+                <w:rFonts w:ascii="BRH Devanagari Extra" w:hAnsi="BRH Devanagari Extra" w:cs="BRH Devanagari Extra"/>
+                <w:color w:val="000000"/>
+                <w:sz w:val="40"/>
+                <w:szCs w:val="40"/>
+              </w:rPr>
+              <w:t xml:space="preserve"> </w:t>
+            </w:r>
+            <w:proofErr w:type="spellStart"/>
+            <w:r>
+              <w:rPr>
+                <w:rFonts w:ascii="BRH Devanagari Extra" w:hAnsi="BRH Devanagari Extra" w:cs="BRH Devanagari Extra"/>
+                <w:color w:val="000000"/>
+                <w:sz w:val="40"/>
+                <w:szCs w:val="40"/>
+              </w:rPr>
+              <w:t>zNûlSþÈ</w:t>
+            </w:r>
+            <w:proofErr w:type="spellEnd"/>
+            <w:r>
+              <w:rPr>
+                <w:rFonts w:ascii="BRH Devanagari Extra" w:hAnsi="BRH Devanagari Extra" w:cs="BRH Devanagari Extra"/>
+                <w:color w:val="000000"/>
+                <w:sz w:val="40"/>
+                <w:szCs w:val="40"/>
+              </w:rPr>
+              <w:t xml:space="preserve"> |</w:t>
             </w:r>
           </w:p>
         </w:tc>
@@ -1410,6 +1876,7 @@
                 <w:szCs w:val="40"/>
               </w:rPr>
             </w:pPr>
+            <w:proofErr w:type="spellStart"/>
             <w:r>
               <w:rPr>
                 <w:rFonts w:ascii="BRH Devanagari Extra" w:hAnsi="BRH Devanagari Extra" w:cs="BRH Devanagari Extra"/>
@@ -1438,6 +1905,7 @@
               </w:rPr>
               <w:t>Ï</w:t>
             </w:r>
+            <w:proofErr w:type="spellEnd"/>
             <w:r>
               <w:rPr>
                 <w:rFonts w:ascii="BRH Malayalam Extra" w:hAnsi="BRH Malayalam Extra" w:cs="BRH Devanagari Extra"/>
@@ -1447,14 +1915,25 @@
               </w:rPr>
               <w:t>–</w:t>
             </w:r>
-            <w:r>
-              <w:rPr>
-                <w:rFonts w:ascii="BRH Devanagari Extra" w:hAnsi="BRH Devanagari Extra" w:cs="BRH Devanagari Extra"/>
-                <w:color w:val="000000"/>
-                <w:sz w:val="40"/>
-                <w:szCs w:val="40"/>
-              </w:rPr>
-              <w:t>ÌuÉÈ | A</w:t>
+            <w:proofErr w:type="spellStart"/>
+            <w:r>
+              <w:rPr>
+                <w:rFonts w:ascii="BRH Devanagari Extra" w:hAnsi="BRH Devanagari Extra" w:cs="BRH Devanagari Extra"/>
+                <w:color w:val="000000"/>
+                <w:sz w:val="40"/>
+                <w:szCs w:val="40"/>
+              </w:rPr>
+              <w:t>ÌuÉÈ</w:t>
+            </w:r>
+            <w:proofErr w:type="spellEnd"/>
+            <w:r>
+              <w:rPr>
+                <w:rFonts w:ascii="BRH Devanagari Extra" w:hAnsi="BRH Devanagari Extra" w:cs="BRH Devanagari Extra"/>
+                <w:color w:val="000000"/>
+                <w:sz w:val="40"/>
+                <w:szCs w:val="40"/>
+              </w:rPr>
+              <w:t xml:space="preserve"> | A</w:t>
             </w:r>
             <w:r>
               <w:rPr>
@@ -1465,6 +1944,7 @@
               </w:rPr>
               <w:t>–</w:t>
             </w:r>
+            <w:proofErr w:type="spellStart"/>
             <w:r>
               <w:rPr>
                 <w:rFonts w:ascii="BRH Devanagari Extra" w:hAnsi="BRH Devanagari Extra" w:cs="BRH Devanagari Extra"/>
@@ -1484,6 +1964,7 @@
               </w:rPr>
               <w:t>Ï</w:t>
             </w:r>
+            <w:proofErr w:type="spellEnd"/>
             <w:r>
               <w:rPr>
                 <w:rFonts w:ascii="BRH Malayalam Extra" w:hAnsi="BRH Malayalam Extra" w:cs="BRH Devanagari Extra"/>
@@ -1494,14 +1975,45 @@
               </w:rPr>
               <w:t>–</w:t>
             </w:r>
-            <w:r>
-              <w:rPr>
-                <w:rFonts w:ascii="BRH Devanagari Extra" w:hAnsi="BRH Devanagari Extra" w:cs="BRH Devanagari Extra"/>
-                <w:color w:val="000000"/>
-                <w:sz w:val="40"/>
-                <w:szCs w:val="40"/>
-              </w:rPr>
-              <w:t>ÌuÉ zNûlSþÈ |</w:t>
+            <w:proofErr w:type="spellStart"/>
+            <w:r>
+              <w:rPr>
+                <w:rFonts w:ascii="BRH Devanagari Extra" w:hAnsi="BRH Devanagari Extra" w:cs="BRH Devanagari Extra"/>
+                <w:color w:val="000000"/>
+                <w:sz w:val="40"/>
+                <w:szCs w:val="40"/>
+              </w:rPr>
+              <w:t>ÌuÉ</w:t>
+            </w:r>
+            <w:proofErr w:type="spellEnd"/>
+            <w:r>
+              <w:rPr>
+                <w:rFonts w:ascii="BRH Devanagari Extra" w:hAnsi="BRH Devanagari Extra" w:cs="BRH Devanagari Extra"/>
+                <w:color w:val="000000"/>
+                <w:sz w:val="40"/>
+                <w:szCs w:val="40"/>
+              </w:rPr>
+              <w:t xml:space="preserve"> </w:t>
+            </w:r>
+            <w:proofErr w:type="spellStart"/>
+            <w:r>
+              <w:rPr>
+                <w:rFonts w:ascii="BRH Devanagari Extra" w:hAnsi="BRH Devanagari Extra" w:cs="BRH Devanagari Extra"/>
+                <w:color w:val="000000"/>
+                <w:sz w:val="40"/>
+                <w:szCs w:val="40"/>
+              </w:rPr>
+              <w:t>zNûlSþÈ</w:t>
+            </w:r>
+            <w:proofErr w:type="spellEnd"/>
+            <w:r>
+              <w:rPr>
+                <w:rFonts w:ascii="BRH Devanagari Extra" w:hAnsi="BRH Devanagari Extra" w:cs="BRH Devanagari Extra"/>
+                <w:color w:val="000000"/>
+                <w:sz w:val="40"/>
+                <w:szCs w:val="40"/>
+              </w:rPr>
+              <w:t xml:space="preserve"> |</w:t>
             </w:r>
           </w:p>
         </w:tc>
@@ -1681,6 +2193,7 @@
                 <w:szCs w:val="40"/>
               </w:rPr>
             </w:pPr>
+            <w:proofErr w:type="spellStart"/>
             <w:r>
               <w:rPr>
                 <w:rFonts w:ascii="BRH Devanagari Extra" w:hAnsi="BRH Devanagari Extra" w:cs="BRH Devanagari Extra"/>
@@ -1690,6 +2203,7 @@
               </w:rPr>
               <w:t>ÌuÉ</w:t>
             </w:r>
+            <w:proofErr w:type="spellEnd"/>
             <w:r>
               <w:rPr>
                 <w:rFonts w:ascii="BRH Malayalam Extra" w:hAnsi="BRH Malayalam Extra" w:cs="BRH Devanagari Extra"/>
@@ -1699,6 +2213,7 @@
               </w:rPr>
               <w:t>–</w:t>
             </w:r>
+            <w:proofErr w:type="spellStart"/>
             <w:r>
               <w:rPr>
                 <w:rFonts w:ascii="BRH Devanagari Extra" w:hAnsi="BRH Devanagari Extra" w:cs="BRH Devanagari Extra"/>
@@ -1708,6 +2223,7 @@
               </w:rPr>
               <w:t>uÉ</w:t>
             </w:r>
+            <w:proofErr w:type="spellEnd"/>
             <w:r>
               <w:rPr>
                 <w:rFonts w:ascii="BRH Malayalam Extra" w:hAnsi="BRH Malayalam Extra" w:cs="BRH Devanagari Extra"/>
@@ -1717,15 +2233,77 @@
               </w:rPr>
               <w:t>–</w:t>
             </w:r>
-            <w:r>
-              <w:rPr>
-                <w:rFonts w:ascii="BRH Devanagari Extra" w:hAnsi="BRH Devanagari Extra" w:cs="BRH Devanagari Extra"/>
-                <w:color w:val="000000"/>
-                <w:sz w:val="40"/>
-                <w:szCs w:val="40"/>
-              </w:rPr>
-              <w:t>iÉï CÌiÉþ ÌuÉ - uÉ</w:t>
-            </w:r>
+            <w:proofErr w:type="spellStart"/>
+            <w:r>
+              <w:rPr>
+                <w:rFonts w:ascii="BRH Devanagari Extra" w:hAnsi="BRH Devanagari Extra" w:cs="BRH Devanagari Extra"/>
+                <w:color w:val="000000"/>
+                <w:sz w:val="40"/>
+                <w:szCs w:val="40"/>
+              </w:rPr>
+              <w:t>iÉï</w:t>
+            </w:r>
+            <w:proofErr w:type="spellEnd"/>
+            <w:r>
+              <w:rPr>
+                <w:rFonts w:ascii="BRH Devanagari Extra" w:hAnsi="BRH Devanagari Extra" w:cs="BRH Devanagari Extra"/>
+                <w:color w:val="000000"/>
+                <w:sz w:val="40"/>
+                <w:szCs w:val="40"/>
+              </w:rPr>
+              <w:t xml:space="preserve"> </w:t>
+            </w:r>
+            <w:proofErr w:type="spellStart"/>
+            <w:r>
+              <w:rPr>
+                <w:rFonts w:ascii="BRH Devanagari Extra" w:hAnsi="BRH Devanagari Extra" w:cs="BRH Devanagari Extra"/>
+                <w:color w:val="000000"/>
+                <w:sz w:val="40"/>
+                <w:szCs w:val="40"/>
+              </w:rPr>
+              <w:t>CÌiÉþ</w:t>
+            </w:r>
+            <w:proofErr w:type="spellEnd"/>
+            <w:r>
+              <w:rPr>
+                <w:rFonts w:ascii="BRH Devanagari Extra" w:hAnsi="BRH Devanagari Extra" w:cs="BRH Devanagari Extra"/>
+                <w:color w:val="000000"/>
+                <w:sz w:val="40"/>
+                <w:szCs w:val="40"/>
+              </w:rPr>
+              <w:t xml:space="preserve"> </w:t>
+            </w:r>
+            <w:proofErr w:type="spellStart"/>
+            <w:r>
+              <w:rPr>
+                <w:rFonts w:ascii="BRH Devanagari Extra" w:hAnsi="BRH Devanagari Extra" w:cs="BRH Devanagari Extra"/>
+                <w:color w:val="000000"/>
+                <w:sz w:val="40"/>
+                <w:szCs w:val="40"/>
+              </w:rPr>
+              <w:t>ÌuÉ</w:t>
+            </w:r>
+            <w:proofErr w:type="spellEnd"/>
+            <w:r>
+              <w:rPr>
+                <w:rFonts w:ascii="BRH Devanagari Extra" w:hAnsi="BRH Devanagari Extra" w:cs="BRH Devanagari Extra"/>
+                <w:color w:val="000000"/>
+                <w:sz w:val="40"/>
+                <w:szCs w:val="40"/>
+              </w:rPr>
+              <w:t xml:space="preserve"> - </w:t>
+            </w:r>
+            <w:proofErr w:type="spellStart"/>
+            <w:r>
+              <w:rPr>
+                <w:rFonts w:ascii="BRH Devanagari Extra" w:hAnsi="BRH Devanagari Extra" w:cs="BRH Devanagari Extra"/>
+                <w:color w:val="000000"/>
+                <w:sz w:val="40"/>
+                <w:szCs w:val="40"/>
+              </w:rPr>
+              <w:t>uÉ</w:t>
+            </w:r>
+            <w:proofErr w:type="spellEnd"/>
             <w:r>
               <w:rPr>
                 <w:rFonts w:ascii="BRH Malayalam Extra" w:hAnsi="BRH Malayalam Extra" w:cs="BRH Devanagari Extra"/>
@@ -1735,14 +2313,25 @@
               </w:rPr>
               <w:t>–</w:t>
             </w:r>
-            <w:r>
-              <w:rPr>
-                <w:rFonts w:ascii="BRH Devanagari Extra" w:hAnsi="BRH Devanagari Extra" w:cs="BRH Devanagari Extra"/>
-                <w:color w:val="000000"/>
-                <w:sz w:val="40"/>
-                <w:szCs w:val="40"/>
-              </w:rPr>
-              <w:t xml:space="preserve">iÉïÈ | </w:t>
+            <w:proofErr w:type="spellStart"/>
+            <w:r>
+              <w:rPr>
+                <w:rFonts w:ascii="BRH Devanagari Extra" w:hAnsi="BRH Devanagari Extra" w:cs="BRH Devanagari Extra"/>
+                <w:color w:val="000000"/>
+                <w:sz w:val="40"/>
+                <w:szCs w:val="40"/>
+              </w:rPr>
+              <w:t>iÉïÈ</w:t>
+            </w:r>
+            <w:proofErr w:type="spellEnd"/>
+            <w:r>
+              <w:rPr>
+                <w:rFonts w:ascii="BRH Devanagari Extra" w:hAnsi="BRH Devanagari Extra" w:cs="BRH Devanagari Extra"/>
+                <w:color w:val="000000"/>
+                <w:sz w:val="40"/>
+                <w:szCs w:val="40"/>
+              </w:rPr>
+              <w:t xml:space="preserve"> | </w:t>
             </w:r>
           </w:p>
           <w:p>
@@ -1796,6 +2385,7 @@
               </w:rPr>
               <w:t>–</w:t>
             </w:r>
+            <w:proofErr w:type="spellStart"/>
             <w:r>
               <w:rPr>
                 <w:rFonts w:ascii="BRH Devanagari Extra" w:hAnsi="BRH Devanagari Extra" w:cs="BRH Devanagari Extra"/>
@@ -1805,6 +2395,7 @@
               </w:rPr>
               <w:t>cÉ</w:t>
             </w:r>
+            <w:proofErr w:type="spellEnd"/>
             <w:r>
               <w:rPr>
                 <w:rFonts w:ascii="BRH Malayalam Extra" w:hAnsi="BRH Malayalam Extra" w:cs="BRH Devanagari Extra"/>
@@ -1814,6 +2405,7 @@
               </w:rPr>
               <w:t>–</w:t>
             </w:r>
+            <w:proofErr w:type="spellStart"/>
             <w:r>
               <w:rPr>
                 <w:rFonts w:ascii="BRH Devanagari Extra" w:hAnsi="BRH Devanagari Extra" w:cs="BRH Devanagari Extra"/>
@@ -1823,6 +2415,7 @@
               </w:rPr>
               <w:t>iuÉÉ</w:t>
             </w:r>
+            <w:proofErr w:type="spellEnd"/>
             <w:r>
               <w:rPr>
                 <w:rFonts w:ascii="BRH Malayalam Extra" w:hAnsi="BRH Malayalam Extra" w:cs="BRH Devanagari Extra"/>
@@ -1850,6 +2443,7 @@
               </w:rPr>
               <w:t>–</w:t>
             </w:r>
+            <w:proofErr w:type="spellStart"/>
             <w:r>
               <w:rPr>
                 <w:rFonts w:ascii="BRH Devanagari Extra" w:hAnsi="BRH Devanagari Extra" w:cs="BRH Devanagari Extra"/>
@@ -1859,6 +2453,7 @@
               </w:rPr>
               <w:t>óè</w:t>
             </w:r>
+            <w:proofErr w:type="spellEnd"/>
             <w:r>
               <w:rPr>
                 <w:rFonts w:ascii="BRH Malayalam Extra" w:hAnsi="BRH Malayalam Extra" w:cs="BRH Devanagari Extra"/>
@@ -1868,6 +2463,7 @@
               </w:rPr>
               <w:t>–</w:t>
             </w:r>
+            <w:proofErr w:type="spellStart"/>
             <w:r>
               <w:rPr>
                 <w:rFonts w:ascii="BRH Devanagari Extra" w:hAnsi="BRH Devanagari Extra" w:cs="BRH Devanagari Extra"/>
@@ -1878,15 +2474,27 @@
               </w:rPr>
               <w:t>zÉÉåÈ</w:t>
             </w:r>
-            <w:r>
-              <w:rPr>
-                <w:rFonts w:ascii="BRH Devanagari Extra" w:hAnsi="BRH Devanagari Extra" w:cs="BRH Devanagari Extra"/>
-                <w:color w:val="000000"/>
-                <w:sz w:val="40"/>
-                <w:szCs w:val="40"/>
-              </w:rPr>
-              <w:t xml:space="preserve"> kÉ</w:t>
-            </w:r>
+            <w:proofErr w:type="spellEnd"/>
+            <w:r>
+              <w:rPr>
+                <w:rFonts w:ascii="BRH Devanagari Extra" w:hAnsi="BRH Devanagari Extra" w:cs="BRH Devanagari Extra"/>
+                <w:color w:val="000000"/>
+                <w:sz w:val="40"/>
+                <w:szCs w:val="40"/>
+              </w:rPr>
+              <w:t xml:space="preserve"> </w:t>
+            </w:r>
+            <w:proofErr w:type="spellStart"/>
+            <w:r>
+              <w:rPr>
+                <w:rFonts w:ascii="BRH Devanagari Extra" w:hAnsi="BRH Devanagari Extra" w:cs="BRH Devanagari Extra"/>
+                <w:color w:val="000000"/>
+                <w:sz w:val="40"/>
+                <w:szCs w:val="40"/>
+              </w:rPr>
+              <w:t>kÉ</w:t>
+            </w:r>
+            <w:proofErr w:type="spellEnd"/>
             <w:r>
               <w:rPr>
                 <w:rFonts w:ascii="BRH Malayalam Extra" w:hAnsi="BRH Malayalam Extra" w:cs="BRH Devanagari Extra"/>
@@ -1903,7 +2511,27 @@
                 <w:sz w:val="40"/>
                 <w:szCs w:val="40"/>
               </w:rPr>
-              <w:t>§ÉïÈ |</w:t>
+              <w:t>§</w:t>
+            </w:r>
+            <w:proofErr w:type="spellStart"/>
+            <w:r>
+              <w:rPr>
+                <w:rFonts w:ascii="BRH Devanagari Extra" w:hAnsi="BRH Devanagari Extra" w:cs="BRH Devanagari Extra"/>
+                <w:color w:val="000000"/>
+                <w:sz w:val="40"/>
+                <w:szCs w:val="40"/>
+              </w:rPr>
+              <w:t>ÉïÈ</w:t>
+            </w:r>
+            <w:proofErr w:type="spellEnd"/>
+            <w:r>
+              <w:rPr>
+                <w:rFonts w:ascii="BRH Devanagari Extra" w:hAnsi="BRH Devanagari Extra" w:cs="BRH Devanagari Extra"/>
+                <w:color w:val="000000"/>
+                <w:sz w:val="40"/>
+                <w:szCs w:val="40"/>
+              </w:rPr>
+              <w:t xml:space="preserve"> |</w:t>
             </w:r>
           </w:p>
         </w:tc>
@@ -1921,6 +2549,7 @@
                 <w:szCs w:val="40"/>
               </w:rPr>
             </w:pPr>
+            <w:proofErr w:type="spellStart"/>
             <w:r>
               <w:rPr>
                 <w:rFonts w:ascii="BRH Devanagari Extra" w:hAnsi="BRH Devanagari Extra" w:cs="BRH Devanagari Extra"/>
@@ -1930,6 +2559,7 @@
               </w:rPr>
               <w:t>ÌuÉ</w:t>
             </w:r>
+            <w:proofErr w:type="spellEnd"/>
             <w:r>
               <w:rPr>
                 <w:rFonts w:ascii="BRH Malayalam Extra" w:hAnsi="BRH Malayalam Extra" w:cs="BRH Devanagari Extra"/>
@@ -1939,6 +2569,7 @@
               </w:rPr>
               <w:t>–</w:t>
             </w:r>
+            <w:proofErr w:type="spellStart"/>
             <w:r>
               <w:rPr>
                 <w:rFonts w:ascii="BRH Devanagari Extra" w:hAnsi="BRH Devanagari Extra" w:cs="BRH Devanagari Extra"/>
@@ -1948,6 +2579,7 @@
               </w:rPr>
               <w:t>uÉ</w:t>
             </w:r>
+            <w:proofErr w:type="spellEnd"/>
             <w:r>
               <w:rPr>
                 <w:rFonts w:ascii="BRH Malayalam Extra" w:hAnsi="BRH Malayalam Extra" w:cs="BRH Devanagari Extra"/>
@@ -1957,15 +2589,77 @@
               </w:rPr>
               <w:t>–</w:t>
             </w:r>
-            <w:r>
-              <w:rPr>
-                <w:rFonts w:ascii="BRH Devanagari Extra" w:hAnsi="BRH Devanagari Extra" w:cs="BRH Devanagari Extra"/>
-                <w:color w:val="000000"/>
-                <w:sz w:val="40"/>
-                <w:szCs w:val="40"/>
-              </w:rPr>
-              <w:t>iÉï CÌiÉþ ÌuÉ - uÉ</w:t>
-            </w:r>
+            <w:proofErr w:type="spellStart"/>
+            <w:r>
+              <w:rPr>
+                <w:rFonts w:ascii="BRH Devanagari Extra" w:hAnsi="BRH Devanagari Extra" w:cs="BRH Devanagari Extra"/>
+                <w:color w:val="000000"/>
+                <w:sz w:val="40"/>
+                <w:szCs w:val="40"/>
+              </w:rPr>
+              <w:t>iÉï</w:t>
+            </w:r>
+            <w:proofErr w:type="spellEnd"/>
+            <w:r>
+              <w:rPr>
+                <w:rFonts w:ascii="BRH Devanagari Extra" w:hAnsi="BRH Devanagari Extra" w:cs="BRH Devanagari Extra"/>
+                <w:color w:val="000000"/>
+                <w:sz w:val="40"/>
+                <w:szCs w:val="40"/>
+              </w:rPr>
+              <w:t xml:space="preserve"> </w:t>
+            </w:r>
+            <w:proofErr w:type="spellStart"/>
+            <w:r>
+              <w:rPr>
+                <w:rFonts w:ascii="BRH Devanagari Extra" w:hAnsi="BRH Devanagari Extra" w:cs="BRH Devanagari Extra"/>
+                <w:color w:val="000000"/>
+                <w:sz w:val="40"/>
+                <w:szCs w:val="40"/>
+              </w:rPr>
+              <w:t>CÌiÉþ</w:t>
+            </w:r>
+            <w:proofErr w:type="spellEnd"/>
+            <w:r>
+              <w:rPr>
+                <w:rFonts w:ascii="BRH Devanagari Extra" w:hAnsi="BRH Devanagari Extra" w:cs="BRH Devanagari Extra"/>
+                <w:color w:val="000000"/>
+                <w:sz w:val="40"/>
+                <w:szCs w:val="40"/>
+              </w:rPr>
+              <w:t xml:space="preserve"> </w:t>
+            </w:r>
+            <w:proofErr w:type="spellStart"/>
+            <w:r>
+              <w:rPr>
+                <w:rFonts w:ascii="BRH Devanagari Extra" w:hAnsi="BRH Devanagari Extra" w:cs="BRH Devanagari Extra"/>
+                <w:color w:val="000000"/>
+                <w:sz w:val="40"/>
+                <w:szCs w:val="40"/>
+              </w:rPr>
+              <w:t>ÌuÉ</w:t>
+            </w:r>
+            <w:proofErr w:type="spellEnd"/>
+            <w:r>
+              <w:rPr>
+                <w:rFonts w:ascii="BRH Devanagari Extra" w:hAnsi="BRH Devanagari Extra" w:cs="BRH Devanagari Extra"/>
+                <w:color w:val="000000"/>
+                <w:sz w:val="40"/>
+                <w:szCs w:val="40"/>
+              </w:rPr>
+              <w:t xml:space="preserve"> - </w:t>
+            </w:r>
+            <w:proofErr w:type="spellStart"/>
+            <w:r>
+              <w:rPr>
+                <w:rFonts w:ascii="BRH Devanagari Extra" w:hAnsi="BRH Devanagari Extra" w:cs="BRH Devanagari Extra"/>
+                <w:color w:val="000000"/>
+                <w:sz w:val="40"/>
+                <w:szCs w:val="40"/>
+              </w:rPr>
+              <w:t>uÉ</w:t>
+            </w:r>
+            <w:proofErr w:type="spellEnd"/>
             <w:r>
               <w:rPr>
                 <w:rFonts w:ascii="BRH Malayalam Extra" w:hAnsi="BRH Malayalam Extra" w:cs="BRH Devanagari Extra"/>
@@ -1975,14 +2669,25 @@
               </w:rPr>
               <w:t>–</w:t>
             </w:r>
-            <w:r>
-              <w:rPr>
-                <w:rFonts w:ascii="BRH Devanagari Extra" w:hAnsi="BRH Devanagari Extra" w:cs="BRH Devanagari Extra"/>
-                <w:color w:val="000000"/>
-                <w:sz w:val="40"/>
-                <w:szCs w:val="40"/>
-              </w:rPr>
-              <w:t xml:space="preserve">iÉïÈ | </w:t>
+            <w:proofErr w:type="spellStart"/>
+            <w:r>
+              <w:rPr>
+                <w:rFonts w:ascii="BRH Devanagari Extra" w:hAnsi="BRH Devanagari Extra" w:cs="BRH Devanagari Extra"/>
+                <w:color w:val="000000"/>
+                <w:sz w:val="40"/>
+                <w:szCs w:val="40"/>
+              </w:rPr>
+              <w:t>iÉïÈ</w:t>
+            </w:r>
+            <w:proofErr w:type="spellEnd"/>
+            <w:r>
+              <w:rPr>
+                <w:rFonts w:ascii="BRH Devanagari Extra" w:hAnsi="BRH Devanagari Extra" w:cs="BRH Devanagari Extra"/>
+                <w:color w:val="000000"/>
+                <w:sz w:val="40"/>
+                <w:szCs w:val="40"/>
+              </w:rPr>
+              <w:t xml:space="preserve"> | </w:t>
             </w:r>
           </w:p>
           <w:p>
@@ -2032,6 +2737,7 @@
               </w:rPr>
               <w:t>–</w:t>
             </w:r>
+            <w:proofErr w:type="spellStart"/>
             <w:r>
               <w:rPr>
                 <w:rFonts w:ascii="BRH Devanagari Extra" w:hAnsi="BRH Devanagari Extra" w:cs="BRH Devanagari Extra"/>
@@ -2041,6 +2747,7 @@
               </w:rPr>
               <w:t>cÉ</w:t>
             </w:r>
+            <w:proofErr w:type="spellEnd"/>
             <w:r>
               <w:rPr>
                 <w:rFonts w:ascii="BRH Malayalam Extra" w:hAnsi="BRH Malayalam Extra" w:cs="BRH Devanagari Extra"/>
@@ -2050,6 +2757,7 @@
               </w:rPr>
               <w:t>–</w:t>
             </w:r>
+            <w:proofErr w:type="spellStart"/>
             <w:r>
               <w:rPr>
                 <w:rFonts w:ascii="BRH Devanagari Extra" w:hAnsi="BRH Devanagari Extra" w:cs="BRH Devanagari Extra"/>
@@ -2059,6 +2767,7 @@
               </w:rPr>
               <w:t>iuÉÉ</w:t>
             </w:r>
+            <w:proofErr w:type="spellEnd"/>
             <w:r>
               <w:rPr>
                 <w:rFonts w:ascii="BRH Malayalam Extra" w:hAnsi="BRH Malayalam Extra" w:cs="BRH Devanagari Extra"/>
@@ -2086,6 +2795,7 @@
               </w:rPr>
               <w:t>–</w:t>
             </w:r>
+            <w:proofErr w:type="spellStart"/>
             <w:r>
               <w:rPr>
                 <w:rFonts w:ascii="BRH Devanagari Extra" w:hAnsi="BRH Devanagari Extra" w:cs="BRH Devanagari Extra"/>
@@ -2095,6 +2805,7 @@
               </w:rPr>
               <w:t>óè</w:t>
             </w:r>
+            <w:proofErr w:type="spellEnd"/>
             <w:r>
               <w:rPr>
                 <w:rFonts w:ascii="BRH Malayalam Extra" w:hAnsi="BRH Malayalam Extra" w:cs="BRH Devanagari Extra"/>
@@ -2104,6 +2815,7 @@
               </w:rPr>
               <w:t>–</w:t>
             </w:r>
+            <w:proofErr w:type="spellStart"/>
             <w:r>
               <w:rPr>
                 <w:rFonts w:ascii="BRH Devanagari Extra" w:hAnsi="BRH Devanagari Extra" w:cs="BRH Devanagari Extra"/>
@@ -2121,8 +2833,29 @@
                 <w:sz w:val="40"/>
                 <w:szCs w:val="40"/>
               </w:rPr>
-              <w:t>å kÉ</w:t>
-            </w:r>
+              <w:t>å</w:t>
+            </w:r>
+            <w:proofErr w:type="spellEnd"/>
+            <w:r>
+              <w:rPr>
+                <w:rFonts w:ascii="BRH Devanagari Extra" w:hAnsi="BRH Devanagari Extra" w:cs="BRH Devanagari Extra"/>
+                <w:color w:val="000000"/>
+                <w:sz w:val="40"/>
+                <w:szCs w:val="40"/>
+              </w:rPr>
+              <w:t xml:space="preserve"> </w:t>
+            </w:r>
+            <w:proofErr w:type="spellStart"/>
+            <w:r>
+              <w:rPr>
+                <w:rFonts w:ascii="BRH Devanagari Extra" w:hAnsi="BRH Devanagari Extra" w:cs="BRH Devanagari Extra"/>
+                <w:color w:val="000000"/>
+                <w:sz w:val="40"/>
+                <w:szCs w:val="40"/>
+              </w:rPr>
+              <w:t>kÉ</w:t>
+            </w:r>
+            <w:proofErr w:type="spellEnd"/>
             <w:r>
               <w:rPr>
                 <w:rFonts w:ascii="BRH Malayalam Extra" w:hAnsi="BRH Malayalam Extra" w:cs="BRH Devanagari Extra"/>
@@ -2139,7 +2872,27 @@
                 <w:sz w:val="40"/>
                 <w:szCs w:val="40"/>
               </w:rPr>
-              <w:t>§ÉïÈ |</w:t>
+              <w:t>§</w:t>
+            </w:r>
+            <w:proofErr w:type="spellStart"/>
+            <w:r>
+              <w:rPr>
+                <w:rFonts w:ascii="BRH Devanagari Extra" w:hAnsi="BRH Devanagari Extra" w:cs="BRH Devanagari Extra"/>
+                <w:color w:val="000000"/>
+                <w:sz w:val="40"/>
+                <w:szCs w:val="40"/>
+              </w:rPr>
+              <w:t>ÉïÈ</w:t>
+            </w:r>
+            <w:proofErr w:type="spellEnd"/>
+            <w:r>
+              <w:rPr>
+                <w:rFonts w:ascii="BRH Devanagari Extra" w:hAnsi="BRH Devanagari Extra" w:cs="BRH Devanagari Extra"/>
+                <w:color w:val="000000"/>
+                <w:sz w:val="40"/>
+                <w:szCs w:val="40"/>
+              </w:rPr>
+              <w:t xml:space="preserve"> |</w:t>
             </w:r>
           </w:p>
         </w:tc>
@@ -2319,14 +3072,25 @@
                 <w:szCs w:val="40"/>
               </w:rPr>
             </w:pPr>
-            <w:r>
-              <w:rPr>
-                <w:rFonts w:ascii="BRH Devanagari Extra" w:hAnsi="BRH Devanagari Extra" w:cs="BRH Devanagari Extra"/>
-                <w:color w:val="000000"/>
-                <w:sz w:val="40"/>
-                <w:szCs w:val="40"/>
-              </w:rPr>
-              <w:t>YsÉ×</w:t>
+            <w:proofErr w:type="spellStart"/>
+            <w:r>
+              <w:rPr>
+                <w:rFonts w:ascii="BRH Devanagari Extra" w:hAnsi="BRH Devanagari Extra" w:cs="BRH Devanagari Extra"/>
+                <w:color w:val="000000"/>
+                <w:sz w:val="40"/>
+                <w:szCs w:val="40"/>
+              </w:rPr>
+              <w:t>YsÉ</w:t>
+            </w:r>
+            <w:proofErr w:type="spellEnd"/>
+            <w:r>
+              <w:rPr>
+                <w:rFonts w:ascii="BRH Devanagari Extra" w:hAnsi="BRH Devanagari Extra" w:cs="BRH Devanagari Extra"/>
+                <w:color w:val="000000"/>
+                <w:sz w:val="40"/>
+                <w:szCs w:val="40"/>
+              </w:rPr>
+              <w:t>×</w:t>
             </w:r>
             <w:r>
               <w:rPr>
@@ -2337,15 +3101,37 @@
               </w:rPr>
               <w:t>–</w:t>
             </w:r>
-            <w:r>
-              <w:rPr>
-                <w:rFonts w:ascii="BRH Devanagari Extra" w:hAnsi="BRH Devanagari Extra" w:cs="BRH Devanagari Extra"/>
-                <w:color w:val="000000"/>
-                <w:sz w:val="40"/>
-                <w:szCs w:val="40"/>
-              </w:rPr>
-              <w:t>miÉÉÈ xÉþqÉÉ</w:t>
-            </w:r>
+            <w:proofErr w:type="spellStart"/>
+            <w:r>
+              <w:rPr>
+                <w:rFonts w:ascii="BRH Devanagari Extra" w:hAnsi="BRH Devanagari Extra" w:cs="BRH Devanagari Extra"/>
+                <w:color w:val="000000"/>
+                <w:sz w:val="40"/>
+                <w:szCs w:val="40"/>
+              </w:rPr>
+              <w:t>miÉÉÈ</w:t>
+            </w:r>
+            <w:proofErr w:type="spellEnd"/>
+            <w:r>
+              <w:rPr>
+                <w:rFonts w:ascii="BRH Devanagari Extra" w:hAnsi="BRH Devanagari Extra" w:cs="BRH Devanagari Extra"/>
+                <w:color w:val="000000"/>
+                <w:sz w:val="40"/>
+                <w:szCs w:val="40"/>
+              </w:rPr>
+              <w:t xml:space="preserve"> </w:t>
+            </w:r>
+            <w:proofErr w:type="spellStart"/>
+            <w:r>
+              <w:rPr>
+                <w:rFonts w:ascii="BRH Devanagari Extra" w:hAnsi="BRH Devanagari Extra" w:cs="BRH Devanagari Extra"/>
+                <w:color w:val="000000"/>
+                <w:sz w:val="40"/>
+                <w:szCs w:val="40"/>
+              </w:rPr>
+              <w:t>xÉþqÉÉ</w:t>
+            </w:r>
+            <w:proofErr w:type="spellEnd"/>
             <w:r>
               <w:rPr>
                 <w:rFonts w:ascii="BRH Malayalam Extra" w:hAnsi="BRH Malayalam Extra" w:cs="BRH Devanagari Extra"/>
@@ -2355,14 +3141,25 @@
               </w:rPr>
               <w:t>–</w:t>
             </w:r>
-            <w:r>
-              <w:rPr>
-                <w:rFonts w:ascii="BRH Devanagari Extra" w:hAnsi="BRH Devanagari Extra" w:cs="BRH Devanagari Extra"/>
-                <w:color w:val="000000"/>
-                <w:sz w:val="40"/>
-                <w:szCs w:val="40"/>
-              </w:rPr>
-              <w:t xml:space="preserve">lÉqÉÔÿSèïklÉÏÈ | </w:t>
+            <w:proofErr w:type="spellStart"/>
+            <w:r>
+              <w:rPr>
+                <w:rFonts w:ascii="BRH Devanagari Extra" w:hAnsi="BRH Devanagari Extra" w:cs="BRH Devanagari Extra"/>
+                <w:color w:val="000000"/>
+                <w:sz w:val="40"/>
+                <w:szCs w:val="40"/>
+              </w:rPr>
+              <w:t>lÉqÉÔÿSèïklÉÏÈ</w:t>
+            </w:r>
+            <w:proofErr w:type="spellEnd"/>
+            <w:r>
+              <w:rPr>
+                <w:rFonts w:ascii="BRH Devanagari Extra" w:hAnsi="BRH Devanagari Extra" w:cs="BRH Devanagari Extra"/>
+                <w:color w:val="000000"/>
+                <w:sz w:val="40"/>
+                <w:szCs w:val="40"/>
+              </w:rPr>
+              <w:t xml:space="preserve"> | </w:t>
             </w:r>
           </w:p>
           <w:p>
@@ -2380,6 +3177,7 @@
                 <w:lang w:val="en-IN" w:eastAsia="en-IN" w:bidi="ml-IN"/>
               </w:rPr>
             </w:pPr>
+            <w:proofErr w:type="spellStart"/>
             <w:r>
               <w:rPr>
                 <w:rFonts w:ascii="BRH Devanagari Extra" w:hAnsi="BRH Devanagari Extra" w:cs="BRH Devanagari Extra"/>
@@ -2389,6 +3187,7 @@
               </w:rPr>
               <w:t>xÉ</w:t>
             </w:r>
+            <w:proofErr w:type="spellEnd"/>
             <w:r>
               <w:rPr>
                 <w:rFonts w:ascii="BRH Malayalam Extra" w:hAnsi="BRH Malayalam Extra" w:cs="BRH Devanagari Extra"/>
@@ -2398,6 +3197,7 @@
               </w:rPr>
               <w:t>–</w:t>
             </w:r>
+            <w:proofErr w:type="spellStart"/>
             <w:r>
               <w:rPr>
                 <w:rFonts w:ascii="BRH Devanagari Extra" w:hAnsi="BRH Devanagari Extra" w:cs="BRH Devanagari Extra"/>
@@ -2407,6 +3207,7 @@
               </w:rPr>
               <w:t>qÉÉ</w:t>
             </w:r>
+            <w:proofErr w:type="spellEnd"/>
             <w:r>
               <w:rPr>
                 <w:rFonts w:ascii="BRH Malayalam Extra" w:hAnsi="BRH Malayalam Extra" w:cs="BRH Devanagari Extra"/>
@@ -2416,6 +3217,7 @@
               </w:rPr>
               <w:t>–</w:t>
             </w:r>
+            <w:proofErr w:type="spellStart"/>
             <w:r>
               <w:rPr>
                 <w:rFonts w:ascii="BRH Devanagari Extra" w:hAnsi="BRH Devanagari Extra" w:cs="BRH Devanagari Extra"/>
@@ -2444,6 +3246,7 @@
               </w:rPr>
               <w:t>lÉÏU</w:t>
             </w:r>
+            <w:proofErr w:type="spellEnd"/>
             <w:r>
               <w:rPr>
                 <w:rFonts w:ascii="BRH Malayalam Extra" w:hAnsi="BRH Malayalam Extra" w:cs="BRH Devanagari Extra"/>
@@ -2453,14 +3256,25 @@
               </w:rPr>
               <w:t>–</w:t>
             </w:r>
-            <w:r>
-              <w:rPr>
-                <w:rFonts w:ascii="BRH Devanagari Extra" w:hAnsi="BRH Devanagari Extra" w:cs="BRH Devanagari Extra"/>
-                <w:color w:val="000000"/>
-                <w:sz w:val="40"/>
-                <w:szCs w:val="40"/>
-              </w:rPr>
-              <w:t>ÍpÉ |</w:t>
+            <w:proofErr w:type="spellStart"/>
+            <w:r>
+              <w:rPr>
+                <w:rFonts w:ascii="BRH Devanagari Extra" w:hAnsi="BRH Devanagari Extra" w:cs="BRH Devanagari Extra"/>
+                <w:color w:val="000000"/>
+                <w:sz w:val="40"/>
+                <w:szCs w:val="40"/>
+              </w:rPr>
+              <w:t>ÍpÉ</w:t>
+            </w:r>
+            <w:proofErr w:type="spellEnd"/>
+            <w:r>
+              <w:rPr>
+                <w:rFonts w:ascii="BRH Devanagari Extra" w:hAnsi="BRH Devanagari Extra" w:cs="BRH Devanagari Extra"/>
+                <w:color w:val="000000"/>
+                <w:sz w:val="40"/>
+                <w:szCs w:val="40"/>
+              </w:rPr>
+              <w:t xml:space="preserve"> |</w:t>
             </w:r>
           </w:p>
         </w:tc>
@@ -2478,14 +3292,25 @@
                 <w:szCs w:val="40"/>
               </w:rPr>
             </w:pPr>
-            <w:r>
-              <w:rPr>
-                <w:rFonts w:ascii="BRH Devanagari Extra" w:hAnsi="BRH Devanagari Extra" w:cs="BRH Devanagari Extra"/>
-                <w:color w:val="000000"/>
-                <w:sz w:val="40"/>
-                <w:szCs w:val="40"/>
-              </w:rPr>
-              <w:t>YsÉ×</w:t>
+            <w:proofErr w:type="spellStart"/>
+            <w:r>
+              <w:rPr>
+                <w:rFonts w:ascii="BRH Devanagari Extra" w:hAnsi="BRH Devanagari Extra" w:cs="BRH Devanagari Extra"/>
+                <w:color w:val="000000"/>
+                <w:sz w:val="40"/>
+                <w:szCs w:val="40"/>
+              </w:rPr>
+              <w:t>YsÉ</w:t>
+            </w:r>
+            <w:proofErr w:type="spellEnd"/>
+            <w:r>
+              <w:rPr>
+                <w:rFonts w:ascii="BRH Devanagari Extra" w:hAnsi="BRH Devanagari Extra" w:cs="BRH Devanagari Extra"/>
+                <w:color w:val="000000"/>
+                <w:sz w:val="40"/>
+                <w:szCs w:val="40"/>
+              </w:rPr>
+              <w:t>×</w:t>
             </w:r>
             <w:r>
               <w:rPr>
@@ -2496,15 +3321,37 @@
               </w:rPr>
               <w:t>–</w:t>
             </w:r>
-            <w:r>
-              <w:rPr>
-                <w:rFonts w:ascii="BRH Devanagari Extra" w:hAnsi="BRH Devanagari Extra" w:cs="BRH Devanagari Extra"/>
-                <w:color w:val="000000"/>
-                <w:sz w:val="40"/>
-                <w:szCs w:val="40"/>
-              </w:rPr>
-              <w:t>miÉÉÈ xÉþqÉÉ</w:t>
-            </w:r>
+            <w:proofErr w:type="spellStart"/>
+            <w:r>
+              <w:rPr>
+                <w:rFonts w:ascii="BRH Devanagari Extra" w:hAnsi="BRH Devanagari Extra" w:cs="BRH Devanagari Extra"/>
+                <w:color w:val="000000"/>
+                <w:sz w:val="40"/>
+                <w:szCs w:val="40"/>
+              </w:rPr>
+              <w:t>miÉÉÈ</w:t>
+            </w:r>
+            <w:proofErr w:type="spellEnd"/>
+            <w:r>
+              <w:rPr>
+                <w:rFonts w:ascii="BRH Devanagari Extra" w:hAnsi="BRH Devanagari Extra" w:cs="BRH Devanagari Extra"/>
+                <w:color w:val="000000"/>
+                <w:sz w:val="40"/>
+                <w:szCs w:val="40"/>
+              </w:rPr>
+              <w:t xml:space="preserve"> </w:t>
+            </w:r>
+            <w:proofErr w:type="spellStart"/>
+            <w:r>
+              <w:rPr>
+                <w:rFonts w:ascii="BRH Devanagari Extra" w:hAnsi="BRH Devanagari Extra" w:cs="BRH Devanagari Extra"/>
+                <w:color w:val="000000"/>
+                <w:sz w:val="40"/>
+                <w:szCs w:val="40"/>
+              </w:rPr>
+              <w:t>xÉþqÉÉ</w:t>
+            </w:r>
+            <w:proofErr w:type="spellEnd"/>
             <w:r>
               <w:rPr>
                 <w:rFonts w:ascii="BRH Malayalam Extra" w:hAnsi="BRH Malayalam Extra" w:cs="BRH Devanagari Extra"/>
@@ -2514,14 +3361,25 @@
               </w:rPr>
               <w:t>–</w:t>
             </w:r>
-            <w:r>
-              <w:rPr>
-                <w:rFonts w:ascii="BRH Devanagari Extra" w:hAnsi="BRH Devanagari Extra" w:cs="BRH Devanagari Extra"/>
-                <w:color w:val="000000"/>
-                <w:sz w:val="40"/>
-                <w:szCs w:val="40"/>
-              </w:rPr>
-              <w:t xml:space="preserve">lÉqÉÔÿSèïklÉÏÈ | </w:t>
+            <w:proofErr w:type="spellStart"/>
+            <w:r>
+              <w:rPr>
+                <w:rFonts w:ascii="BRH Devanagari Extra" w:hAnsi="BRH Devanagari Extra" w:cs="BRH Devanagari Extra"/>
+                <w:color w:val="000000"/>
+                <w:sz w:val="40"/>
+                <w:szCs w:val="40"/>
+              </w:rPr>
+              <w:t>lÉqÉÔÿSèïklÉÏÈ</w:t>
+            </w:r>
+            <w:proofErr w:type="spellEnd"/>
+            <w:r>
+              <w:rPr>
+                <w:rFonts w:ascii="BRH Devanagari Extra" w:hAnsi="BRH Devanagari Extra" w:cs="BRH Devanagari Extra"/>
+                <w:color w:val="000000"/>
+                <w:sz w:val="40"/>
+                <w:szCs w:val="40"/>
+              </w:rPr>
+              <w:t xml:space="preserve"> | </w:t>
             </w:r>
           </w:p>
           <w:p>
@@ -2535,6 +3393,7 @@
                 <w:lang w:val="en-IN" w:eastAsia="en-IN" w:bidi="ml-IN"/>
               </w:rPr>
             </w:pPr>
+            <w:proofErr w:type="spellStart"/>
             <w:r>
               <w:rPr>
                 <w:rFonts w:ascii="BRH Devanagari Extra" w:hAnsi="BRH Devanagari Extra" w:cs="BRH Devanagari Extra"/>
@@ -2544,6 +3403,7 @@
               </w:rPr>
               <w:t>xÉ</w:t>
             </w:r>
+            <w:proofErr w:type="spellEnd"/>
             <w:r>
               <w:rPr>
                 <w:rFonts w:ascii="BRH Malayalam Extra" w:hAnsi="BRH Malayalam Extra" w:cs="BRH Devanagari Extra"/>
@@ -2553,6 +3413,7 @@
               </w:rPr>
               <w:t>–</w:t>
             </w:r>
+            <w:proofErr w:type="spellStart"/>
             <w:r>
               <w:rPr>
                 <w:rFonts w:ascii="BRH Devanagari Extra" w:hAnsi="BRH Devanagari Extra" w:cs="BRH Devanagari Extra"/>
@@ -2562,6 +3423,7 @@
               </w:rPr>
               <w:t>qÉÉ</w:t>
             </w:r>
+            <w:proofErr w:type="spellEnd"/>
             <w:r>
               <w:rPr>
                 <w:rFonts w:ascii="BRH Malayalam Extra" w:hAnsi="BRH Malayalam Extra" w:cs="BRH Devanagari Extra"/>
@@ -2571,6 +3433,7 @@
               </w:rPr>
               <w:t>–</w:t>
             </w:r>
+            <w:proofErr w:type="spellStart"/>
             <w:r>
               <w:rPr>
                 <w:rFonts w:ascii="BRH Devanagari Extra" w:hAnsi="BRH Devanagari Extra" w:cs="BRH Devanagari Extra"/>
@@ -2599,6 +3462,7 @@
               </w:rPr>
               <w:t>ÏU</w:t>
             </w:r>
+            <w:proofErr w:type="spellEnd"/>
             <w:r>
               <w:rPr>
                 <w:rFonts w:ascii="BRH Malayalam Extra" w:hAnsi="BRH Malayalam Extra" w:cs="BRH Devanagari Extra"/>
@@ -2608,14 +3472,25 @@
               </w:rPr>
               <w:t>–</w:t>
             </w:r>
-            <w:r>
-              <w:rPr>
-                <w:rFonts w:ascii="BRH Devanagari Extra" w:hAnsi="BRH Devanagari Extra" w:cs="BRH Devanagari Extra"/>
-                <w:color w:val="000000"/>
-                <w:sz w:val="40"/>
-                <w:szCs w:val="40"/>
-              </w:rPr>
-              <w:t>ÍpÉ |</w:t>
+            <w:proofErr w:type="spellStart"/>
+            <w:r>
+              <w:rPr>
+                <w:rFonts w:ascii="BRH Devanagari Extra" w:hAnsi="BRH Devanagari Extra" w:cs="BRH Devanagari Extra"/>
+                <w:color w:val="000000"/>
+                <w:sz w:val="40"/>
+                <w:szCs w:val="40"/>
+              </w:rPr>
+              <w:t>ÍpÉ</w:t>
+            </w:r>
+            <w:proofErr w:type="spellEnd"/>
+            <w:r>
+              <w:rPr>
+                <w:rFonts w:ascii="BRH Devanagari Extra" w:hAnsi="BRH Devanagari Extra" w:cs="BRH Devanagari Extra"/>
+                <w:color w:val="000000"/>
+                <w:sz w:val="40"/>
+                <w:szCs w:val="40"/>
+              </w:rPr>
+              <w:t xml:space="preserve"> |</w:t>
             </w:r>
             <w:r>
               <w:rPr>
@@ -2838,6 +3713,7 @@
               </w:rPr>
               <w:t>–</w:t>
             </w:r>
+            <w:proofErr w:type="spellStart"/>
             <w:r>
               <w:rPr>
                 <w:rFonts w:ascii="BRH Devanagari Extra" w:hAnsi="BRH Devanagari Extra" w:cs="BRH Devanagari Extra"/>
@@ -2847,6 +3723,7 @@
               </w:rPr>
               <w:t>hÉ</w:t>
             </w:r>
+            <w:proofErr w:type="spellEnd"/>
             <w:r>
               <w:rPr>
                 <w:rFonts w:ascii="BRH Malayalam Extra" w:hAnsi="BRH Malayalam Extra" w:cs="BRH Devanagari Extra"/>
@@ -2856,15 +3733,47 @@
               </w:rPr>
               <w:t>–</w:t>
             </w:r>
-            <w:r>
-              <w:rPr>
-                <w:rFonts w:ascii="BRH Devanagari Extra" w:hAnsi="BRH Devanagari Extra" w:cs="BRH Devanagari Extra"/>
-                <w:color w:val="000000"/>
-                <w:sz w:val="40"/>
-                <w:szCs w:val="40"/>
-              </w:rPr>
-              <w:t xml:space="preserve">uÉ CÌiÉþ </w:t>
-            </w:r>
+            <w:proofErr w:type="spellStart"/>
+            <w:r>
+              <w:rPr>
+                <w:rFonts w:ascii="BRH Devanagari Extra" w:hAnsi="BRH Devanagari Extra" w:cs="BRH Devanagari Extra"/>
+                <w:color w:val="000000"/>
+                <w:sz w:val="40"/>
+                <w:szCs w:val="40"/>
+              </w:rPr>
+              <w:t>uÉ</w:t>
+            </w:r>
+            <w:proofErr w:type="spellEnd"/>
+            <w:r>
+              <w:rPr>
+                <w:rFonts w:ascii="BRH Devanagari Extra" w:hAnsi="BRH Devanagari Extra" w:cs="BRH Devanagari Extra"/>
+                <w:color w:val="000000"/>
+                <w:sz w:val="40"/>
+                <w:szCs w:val="40"/>
+              </w:rPr>
+              <w:t xml:space="preserve"> </w:t>
+            </w:r>
+            <w:proofErr w:type="spellStart"/>
+            <w:r>
+              <w:rPr>
+                <w:rFonts w:ascii="BRH Devanagari Extra" w:hAnsi="BRH Devanagari Extra" w:cs="BRH Devanagari Extra"/>
+                <w:color w:val="000000"/>
+                <w:sz w:val="40"/>
+                <w:szCs w:val="40"/>
+              </w:rPr>
+              <w:t>CÌiÉþ</w:t>
+            </w:r>
+            <w:proofErr w:type="spellEnd"/>
+            <w:r>
+              <w:rPr>
+                <w:rFonts w:ascii="BRH Devanagari Extra" w:hAnsi="BRH Devanagari Extra" w:cs="BRH Devanagari Extra"/>
+                <w:color w:val="000000"/>
+                <w:sz w:val="40"/>
+                <w:szCs w:val="40"/>
+              </w:rPr>
+              <w:t xml:space="preserve"> </w:t>
+            </w:r>
+            <w:proofErr w:type="spellStart"/>
             <w:r>
               <w:rPr>
                 <w:rFonts w:ascii="BRH Devanagari Extra" w:hAnsi="BRH Devanagari Extra" w:cs="BRH Devanagari Extra"/>
@@ -2875,6 +3784,7 @@
               </w:rPr>
               <w:t>Ì§ÉhÉ</w:t>
             </w:r>
+            <w:proofErr w:type="spellEnd"/>
             <w:r>
               <w:rPr>
                 <w:rFonts w:ascii="BRH Malayalam Extra" w:hAnsi="BRH Malayalam Extra" w:cs="BRH Devanagari Extra"/>
@@ -2885,6 +3795,7 @@
               </w:rPr>
               <w:t>–</w:t>
             </w:r>
+            <w:proofErr w:type="spellStart"/>
             <w:r>
               <w:rPr>
                 <w:rFonts w:ascii="BRH Devanagari Extra" w:hAnsi="BRH Devanagari Extra" w:cs="BRH Devanagari Extra"/>
@@ -2895,6 +3806,7 @@
               </w:rPr>
               <w:t>uÉÈ</w:t>
             </w:r>
+            <w:proofErr w:type="spellEnd"/>
             <w:r>
               <w:rPr>
                 <w:rFonts w:ascii="BRH Devanagari Extra" w:hAnsi="BRH Devanagari Extra" w:cs="BRH Devanagari Extra"/>
@@ -2943,6 +3855,7 @@
               </w:rPr>
               <w:t>–</w:t>
             </w:r>
+            <w:proofErr w:type="spellStart"/>
             <w:r>
               <w:rPr>
                 <w:rFonts w:ascii="BRH Devanagari Extra" w:hAnsi="BRH Devanagari Extra" w:cs="BRH Devanagari Extra"/>
@@ -2952,6 +3865,7 @@
               </w:rPr>
               <w:t>hÉ</w:t>
             </w:r>
+            <w:proofErr w:type="spellEnd"/>
             <w:r>
               <w:rPr>
                 <w:rFonts w:ascii="BRH Malayalam Extra" w:hAnsi="BRH Malayalam Extra" w:cs="BRH Devanagari Extra"/>
@@ -2961,14 +3875,45 @@
               </w:rPr>
               <w:t>–</w:t>
             </w:r>
-            <w:r>
-              <w:rPr>
-                <w:rFonts w:ascii="BRH Devanagari Extra" w:hAnsi="BRH Devanagari Extra" w:cs="BRH Devanagari Extra"/>
-                <w:color w:val="000000"/>
-                <w:sz w:val="40"/>
-                <w:szCs w:val="40"/>
-              </w:rPr>
-              <w:t xml:space="preserve">uÉ CÌiÉþ </w:t>
+            <w:proofErr w:type="spellStart"/>
+            <w:r>
+              <w:rPr>
+                <w:rFonts w:ascii="BRH Devanagari Extra" w:hAnsi="BRH Devanagari Extra" w:cs="BRH Devanagari Extra"/>
+                <w:color w:val="000000"/>
+                <w:sz w:val="40"/>
+                <w:szCs w:val="40"/>
+              </w:rPr>
+              <w:t>uÉ</w:t>
+            </w:r>
+            <w:proofErr w:type="spellEnd"/>
+            <w:r>
+              <w:rPr>
+                <w:rFonts w:ascii="BRH Devanagari Extra" w:hAnsi="BRH Devanagari Extra" w:cs="BRH Devanagari Extra"/>
+                <w:color w:val="000000"/>
+                <w:sz w:val="40"/>
+                <w:szCs w:val="40"/>
+              </w:rPr>
+              <w:t xml:space="preserve"> </w:t>
+            </w:r>
+            <w:proofErr w:type="spellStart"/>
+            <w:r>
+              <w:rPr>
+                <w:rFonts w:ascii="BRH Devanagari Extra" w:hAnsi="BRH Devanagari Extra" w:cs="BRH Devanagari Extra"/>
+                <w:color w:val="000000"/>
+                <w:sz w:val="40"/>
+                <w:szCs w:val="40"/>
+              </w:rPr>
+              <w:t>CÌiÉþ</w:t>
+            </w:r>
+            <w:proofErr w:type="spellEnd"/>
+            <w:r>
+              <w:rPr>
+                <w:rFonts w:ascii="BRH Devanagari Extra" w:hAnsi="BRH Devanagari Extra" w:cs="BRH Devanagari Extra"/>
+                <w:color w:val="000000"/>
+                <w:sz w:val="40"/>
+                <w:szCs w:val="40"/>
+              </w:rPr>
+              <w:t xml:space="preserve"> </w:t>
             </w:r>
             <w:r>
               <w:rPr>
@@ -2978,8 +3923,20 @@
                 <w:szCs w:val="40"/>
                 <w:highlight w:val="green"/>
               </w:rPr>
-              <w:t>Ì§É - lÉ</w:t>
-            </w:r>
+              <w:t xml:space="preserve">Ì§É - </w:t>
+            </w:r>
+            <w:proofErr w:type="spellStart"/>
+            <w:r>
+              <w:rPr>
+                <w:rFonts w:ascii="BRH Devanagari Extra" w:hAnsi="BRH Devanagari Extra" w:cs="BRH Devanagari Extra"/>
+                <w:color w:val="000000"/>
+                <w:sz w:val="40"/>
+                <w:szCs w:val="40"/>
+                <w:highlight w:val="green"/>
+              </w:rPr>
+              <w:t>lÉ</w:t>
+            </w:r>
+            <w:proofErr w:type="spellEnd"/>
             <w:r>
               <w:rPr>
                 <w:rFonts w:ascii="BRH Malayalam Extra" w:hAnsi="BRH Malayalam Extra" w:cs="BRH Devanagari Extra"/>
@@ -2990,6 +3947,7 @@
               </w:rPr>
               <w:t>–</w:t>
             </w:r>
+            <w:proofErr w:type="spellStart"/>
             <w:r>
               <w:rPr>
                 <w:rFonts w:ascii="BRH Devanagari Extra" w:hAnsi="BRH Devanagari Extra" w:cs="BRH Devanagari Extra"/>
@@ -3000,6 +3958,7 @@
               </w:rPr>
               <w:t>uÉÈ</w:t>
             </w:r>
+            <w:proofErr w:type="spellEnd"/>
             <w:r>
               <w:rPr>
                 <w:rFonts w:ascii="BRH Devanagari Extra" w:hAnsi="BRH Devanagari Extra" w:cs="BRH Devanagari Extra"/>
@@ -3179,6 +4138,7 @@
                 <w:highlight w:val="yellow"/>
               </w:rPr>
             </w:pPr>
+            <w:proofErr w:type="spellStart"/>
             <w:r>
               <w:rPr>
                 <w:rFonts w:ascii="BRH Devanagari Extra" w:hAnsi="BRH Devanagari Extra" w:cs="BRH Devanagari Extra"/>
@@ -3188,6 +4148,7 @@
               </w:rPr>
               <w:t>erÉÉåÌiÉþwqÉiÉÏ</w:t>
             </w:r>
+            <w:proofErr w:type="spellEnd"/>
             <w:r>
               <w:rPr>
                 <w:rFonts w:ascii="BRH Malayalam Extra" w:hAnsi="BRH Malayalam Extra" w:cs="BRH Devanagari Extra"/>
@@ -3204,7 +4165,17 @@
                 <w:sz w:val="40"/>
                 <w:szCs w:val="40"/>
               </w:rPr>
-              <w:t xml:space="preserve"> mÉ</w:t>
+              <w:t xml:space="preserve"> </w:t>
+            </w:r>
+            <w:proofErr w:type="spellStart"/>
+            <w:r>
+              <w:rPr>
+                <w:rFonts w:ascii="BRH Devanagari Extra" w:hAnsi="BRH Devanagari Extra" w:cs="BRH Devanagari Extra"/>
+                <w:color w:val="000000"/>
+                <w:sz w:val="40"/>
+                <w:szCs w:val="40"/>
+              </w:rPr>
+              <w:t>mÉ</w:t>
             </w:r>
             <w:r>
               <w:rPr>
@@ -3216,14 +4187,55 @@
               </w:rPr>
               <w:t>ëÌiÉþÈ</w:t>
             </w:r>
-            <w:r>
-              <w:rPr>
-                <w:rFonts w:ascii="BRH Devanagari Extra" w:hAnsi="BRH Devanagari Extra" w:cs="BRH Devanagari Extra"/>
-                <w:color w:val="000000"/>
-                <w:sz w:val="40"/>
-                <w:szCs w:val="40"/>
-              </w:rPr>
-              <w:t xml:space="preserve"> | mÉëÌiÉþ qÉÑgcÉiÉå |</w:t>
+            <w:proofErr w:type="spellEnd"/>
+            <w:r>
+              <w:rPr>
+                <w:rFonts w:ascii="BRH Devanagari Extra" w:hAnsi="BRH Devanagari Extra" w:cs="BRH Devanagari Extra"/>
+                <w:color w:val="000000"/>
+                <w:sz w:val="40"/>
+                <w:szCs w:val="40"/>
+              </w:rPr>
+              <w:t xml:space="preserve"> | </w:t>
+            </w:r>
+            <w:proofErr w:type="spellStart"/>
+            <w:r>
+              <w:rPr>
+                <w:rFonts w:ascii="BRH Devanagari Extra" w:hAnsi="BRH Devanagari Extra" w:cs="BRH Devanagari Extra"/>
+                <w:color w:val="000000"/>
+                <w:sz w:val="40"/>
+                <w:szCs w:val="40"/>
+              </w:rPr>
+              <w:t>mÉëÌiÉþ</w:t>
+            </w:r>
+            <w:proofErr w:type="spellEnd"/>
+            <w:r>
+              <w:rPr>
+                <w:rFonts w:ascii="BRH Devanagari Extra" w:hAnsi="BRH Devanagari Extra" w:cs="BRH Devanagari Extra"/>
+                <w:color w:val="000000"/>
+                <w:sz w:val="40"/>
+                <w:szCs w:val="40"/>
+              </w:rPr>
+              <w:t xml:space="preserve"> </w:t>
+            </w:r>
+            <w:proofErr w:type="spellStart"/>
+            <w:r>
+              <w:rPr>
+                <w:rFonts w:ascii="BRH Devanagari Extra" w:hAnsi="BRH Devanagari Extra" w:cs="BRH Devanagari Extra"/>
+                <w:color w:val="000000"/>
+                <w:sz w:val="40"/>
+                <w:szCs w:val="40"/>
+              </w:rPr>
+              <w:t>qÉÑgcÉiÉå</w:t>
+            </w:r>
+            <w:proofErr w:type="spellEnd"/>
+            <w:r>
+              <w:rPr>
+                <w:rFonts w:ascii="BRH Devanagari Extra" w:hAnsi="BRH Devanagari Extra" w:cs="BRH Devanagari Extra"/>
+                <w:color w:val="000000"/>
+                <w:sz w:val="40"/>
+                <w:szCs w:val="40"/>
+              </w:rPr>
+              <w:t xml:space="preserve"> |</w:t>
             </w:r>
           </w:p>
         </w:tc>
@@ -3246,6 +4258,7 @@
                 <w:highlight w:val="green"/>
               </w:rPr>
             </w:pPr>
+            <w:proofErr w:type="spellStart"/>
             <w:r>
               <w:rPr>
                 <w:rFonts w:ascii="BRH Devanagari Extra" w:hAnsi="BRH Devanagari Extra" w:cs="BRH Devanagari Extra"/>
@@ -3255,6 +4268,7 @@
               </w:rPr>
               <w:t>erÉÉåÌiÉþwqÉiÉÏ</w:t>
             </w:r>
+            <w:proofErr w:type="spellEnd"/>
             <w:r>
               <w:rPr>
                 <w:rFonts w:ascii="BRH Malayalam Extra" w:hAnsi="BRH Malayalam Extra" w:cs="BRH Devanagari Extra"/>
@@ -3271,7 +4285,17 @@
                 <w:sz w:val="40"/>
                 <w:szCs w:val="40"/>
               </w:rPr>
-              <w:t xml:space="preserve"> mÉë</w:t>
+              <w:t xml:space="preserve"> </w:t>
+            </w:r>
+            <w:proofErr w:type="spellStart"/>
+            <w:r>
+              <w:rPr>
+                <w:rFonts w:ascii="BRH Devanagari Extra" w:hAnsi="BRH Devanagari Extra" w:cs="BRH Devanagari Extra"/>
+                <w:color w:val="000000"/>
+                <w:sz w:val="40"/>
+                <w:szCs w:val="40"/>
+              </w:rPr>
+              <w:t>mÉë</w:t>
             </w:r>
             <w:r>
               <w:rPr>
@@ -3283,14 +4307,55 @@
               </w:rPr>
               <w:t>ÌiÉþ</w:t>
             </w:r>
-            <w:r>
-              <w:rPr>
-                <w:rFonts w:ascii="BRH Devanagari Extra" w:hAnsi="BRH Devanagari Extra" w:cs="BRH Devanagari Extra"/>
-                <w:color w:val="000000"/>
-                <w:sz w:val="40"/>
-                <w:szCs w:val="40"/>
-              </w:rPr>
-              <w:t xml:space="preserve"> | mÉëÌiÉþ qÉÑgcÉiÉå |</w:t>
+            <w:proofErr w:type="spellEnd"/>
+            <w:r>
+              <w:rPr>
+                <w:rFonts w:ascii="BRH Devanagari Extra" w:hAnsi="BRH Devanagari Extra" w:cs="BRH Devanagari Extra"/>
+                <w:color w:val="000000"/>
+                <w:sz w:val="40"/>
+                <w:szCs w:val="40"/>
+              </w:rPr>
+              <w:t xml:space="preserve"> | </w:t>
+            </w:r>
+            <w:proofErr w:type="spellStart"/>
+            <w:r>
+              <w:rPr>
+                <w:rFonts w:ascii="BRH Devanagari Extra" w:hAnsi="BRH Devanagari Extra" w:cs="BRH Devanagari Extra"/>
+                <w:color w:val="000000"/>
+                <w:sz w:val="40"/>
+                <w:szCs w:val="40"/>
+              </w:rPr>
+              <w:t>mÉëÌiÉþ</w:t>
+            </w:r>
+            <w:proofErr w:type="spellEnd"/>
+            <w:r>
+              <w:rPr>
+                <w:rFonts w:ascii="BRH Devanagari Extra" w:hAnsi="BRH Devanagari Extra" w:cs="BRH Devanagari Extra"/>
+                <w:color w:val="000000"/>
+                <w:sz w:val="40"/>
+                <w:szCs w:val="40"/>
+              </w:rPr>
+              <w:t xml:space="preserve"> </w:t>
+            </w:r>
+            <w:proofErr w:type="spellStart"/>
+            <w:r>
+              <w:rPr>
+                <w:rFonts w:ascii="BRH Devanagari Extra" w:hAnsi="BRH Devanagari Extra" w:cs="BRH Devanagari Extra"/>
+                <w:color w:val="000000"/>
+                <w:sz w:val="40"/>
+                <w:szCs w:val="40"/>
+              </w:rPr>
+              <w:t>qÉÑgcÉiÉå</w:t>
+            </w:r>
+            <w:proofErr w:type="spellEnd"/>
+            <w:r>
+              <w:rPr>
+                <w:rFonts w:ascii="BRH Devanagari Extra" w:hAnsi="BRH Devanagari Extra" w:cs="BRH Devanagari Extra"/>
+                <w:color w:val="000000"/>
+                <w:sz w:val="40"/>
+                <w:szCs w:val="40"/>
+              </w:rPr>
+              <w:t xml:space="preserve"> |</w:t>
             </w:r>
           </w:p>
         </w:tc>
@@ -3481,6 +4546,7 @@
               </w:rPr>
               <w:t>–</w:t>
             </w:r>
+            <w:proofErr w:type="spellStart"/>
             <w:r>
               <w:rPr>
                 <w:rFonts w:ascii="BRH Devanagari Extra" w:hAnsi="BRH Devanagari Extra" w:cs="BRH Devanagari Extra"/>
@@ -3490,6 +4556,7 @@
               </w:rPr>
               <w:t>uÉ</w:t>
             </w:r>
+            <w:proofErr w:type="spellEnd"/>
             <w:r>
               <w:rPr>
                 <w:rFonts w:ascii="BRH Malayalam Extra" w:hAnsi="BRH Malayalam Extra" w:cs="BRH Devanagari Extra"/>
@@ -3506,8 +4573,39 @@
                 <w:sz w:val="40"/>
                 <w:szCs w:val="40"/>
               </w:rPr>
-              <w:t xml:space="preserve"> zNûlSþÈ | NûlSÉå</w:t>
-            </w:r>
+              <w:t xml:space="preserve"> </w:t>
+            </w:r>
+            <w:proofErr w:type="spellStart"/>
+            <w:r>
+              <w:rPr>
+                <w:rFonts w:ascii="BRH Devanagari Extra" w:hAnsi="BRH Devanagari Extra" w:cs="BRH Devanagari Extra"/>
+                <w:color w:val="000000"/>
+                <w:sz w:val="40"/>
+                <w:szCs w:val="40"/>
+              </w:rPr>
+              <w:t>zNûlSþÈ</w:t>
+            </w:r>
+            <w:proofErr w:type="spellEnd"/>
+            <w:r>
+              <w:rPr>
+                <w:rFonts w:ascii="BRH Devanagari Extra" w:hAnsi="BRH Devanagari Extra" w:cs="BRH Devanagari Extra"/>
+                <w:color w:val="000000"/>
+                <w:sz w:val="40"/>
+                <w:szCs w:val="40"/>
+              </w:rPr>
+              <w:t xml:space="preserve"> | </w:t>
+            </w:r>
+            <w:proofErr w:type="spellStart"/>
+            <w:r>
+              <w:rPr>
+                <w:rFonts w:ascii="BRH Devanagari Extra" w:hAnsi="BRH Devanagari Extra" w:cs="BRH Devanagari Extra"/>
+                <w:color w:val="000000"/>
+                <w:sz w:val="40"/>
+                <w:szCs w:val="40"/>
+              </w:rPr>
+              <w:t>NûlSÉå</w:t>
+            </w:r>
+            <w:proofErr w:type="spellEnd"/>
             <w:r>
               <w:rPr>
                 <w:rFonts w:ascii="BRH Malayalam Extra" w:hAnsi="BRH Malayalam Extra" w:cs="BRH Devanagari Extra"/>
@@ -3524,7 +4622,27 @@
                 <w:sz w:val="40"/>
                 <w:szCs w:val="40"/>
               </w:rPr>
-              <w:t xml:space="preserve"> uÉËUþuÉÈ |</w:t>
+              <w:t xml:space="preserve"> </w:t>
+            </w:r>
+            <w:proofErr w:type="spellStart"/>
+            <w:r>
+              <w:rPr>
+                <w:rFonts w:ascii="BRH Devanagari Extra" w:hAnsi="BRH Devanagari Extra" w:cs="BRH Devanagari Extra"/>
+                <w:color w:val="000000"/>
+                <w:sz w:val="40"/>
+                <w:szCs w:val="40"/>
+              </w:rPr>
+              <w:t>uÉËUþuÉÈ</w:t>
+            </w:r>
+            <w:proofErr w:type="spellEnd"/>
+            <w:r>
+              <w:rPr>
+                <w:rFonts w:ascii="BRH Devanagari Extra" w:hAnsi="BRH Devanagari Extra" w:cs="BRH Devanagari Extra"/>
+                <w:color w:val="000000"/>
+                <w:sz w:val="40"/>
+                <w:szCs w:val="40"/>
+              </w:rPr>
+              <w:t xml:space="preserve"> |</w:t>
             </w:r>
           </w:p>
         </w:tc>
@@ -3547,6 +4665,7 @@
                 <w:highlight w:val="green"/>
               </w:rPr>
             </w:pPr>
+            <w:proofErr w:type="spellStart"/>
             <w:r>
               <w:rPr>
                 <w:rFonts w:ascii="BRH Devanagari Extra" w:hAnsi="BRH Devanagari Extra" w:cs="BRH Devanagari Extra"/>
@@ -3566,6 +4685,7 @@
               </w:rPr>
               <w:t>uÉ</w:t>
             </w:r>
+            <w:proofErr w:type="spellEnd"/>
             <w:r>
               <w:rPr>
                 <w:rFonts w:ascii="BRH Malayalam Extra" w:hAnsi="BRH Malayalam Extra" w:cs="BRH Devanagari Extra"/>
@@ -3582,8 +4702,39 @@
                 <w:sz w:val="40"/>
                 <w:szCs w:val="40"/>
               </w:rPr>
-              <w:t xml:space="preserve"> zNûlSþÈ | NûlSÉå</w:t>
-            </w:r>
+              <w:t xml:space="preserve"> </w:t>
+            </w:r>
+            <w:proofErr w:type="spellStart"/>
+            <w:r>
+              <w:rPr>
+                <w:rFonts w:ascii="BRH Devanagari Extra" w:hAnsi="BRH Devanagari Extra" w:cs="BRH Devanagari Extra"/>
+                <w:color w:val="000000"/>
+                <w:sz w:val="40"/>
+                <w:szCs w:val="40"/>
+              </w:rPr>
+              <w:t>zNûlSþÈ</w:t>
+            </w:r>
+            <w:proofErr w:type="spellEnd"/>
+            <w:r>
+              <w:rPr>
+                <w:rFonts w:ascii="BRH Devanagari Extra" w:hAnsi="BRH Devanagari Extra" w:cs="BRH Devanagari Extra"/>
+                <w:color w:val="000000"/>
+                <w:sz w:val="40"/>
+                <w:szCs w:val="40"/>
+              </w:rPr>
+              <w:t xml:space="preserve"> | </w:t>
+            </w:r>
+            <w:proofErr w:type="spellStart"/>
+            <w:r>
+              <w:rPr>
+                <w:rFonts w:ascii="BRH Devanagari Extra" w:hAnsi="BRH Devanagari Extra" w:cs="BRH Devanagari Extra"/>
+                <w:color w:val="000000"/>
+                <w:sz w:val="40"/>
+                <w:szCs w:val="40"/>
+              </w:rPr>
+              <w:t>NûlSÉå</w:t>
+            </w:r>
+            <w:proofErr w:type="spellEnd"/>
             <w:r>
               <w:rPr>
                 <w:rFonts w:ascii="BRH Malayalam Extra" w:hAnsi="BRH Malayalam Extra" w:cs="BRH Devanagari Extra"/>
@@ -3600,7 +4751,27 @@
                 <w:sz w:val="40"/>
                 <w:szCs w:val="40"/>
               </w:rPr>
-              <w:t xml:space="preserve"> uÉËUþuÉÈ |</w:t>
+              <w:t xml:space="preserve"> </w:t>
+            </w:r>
+            <w:proofErr w:type="spellStart"/>
+            <w:r>
+              <w:rPr>
+                <w:rFonts w:ascii="BRH Devanagari Extra" w:hAnsi="BRH Devanagari Extra" w:cs="BRH Devanagari Extra"/>
+                <w:color w:val="000000"/>
+                <w:sz w:val="40"/>
+                <w:szCs w:val="40"/>
+              </w:rPr>
+              <w:t>uÉËUþuÉÈ</w:t>
+            </w:r>
+            <w:proofErr w:type="spellEnd"/>
+            <w:r>
+              <w:rPr>
+                <w:rFonts w:ascii="BRH Devanagari Extra" w:hAnsi="BRH Devanagari Extra" w:cs="BRH Devanagari Extra"/>
+                <w:color w:val="000000"/>
+                <w:sz w:val="40"/>
+                <w:szCs w:val="40"/>
+              </w:rPr>
+              <w:t xml:space="preserve"> |</w:t>
             </w:r>
           </w:p>
         </w:tc>
@@ -3772,6 +4943,7 @@
                 <w:highlight w:val="yellow"/>
               </w:rPr>
             </w:pPr>
+            <w:proofErr w:type="spellStart"/>
             <w:r>
               <w:rPr>
                 <w:rFonts w:ascii="BRH Devanagari Extra" w:hAnsi="BRH Devanagari Extra" w:cs="BRH Devanagari Extra"/>
@@ -3781,6 +4953,7 @@
               </w:rPr>
               <w:t>AlÉÏþMüqÉÑmÉÉ</w:t>
             </w:r>
+            <w:proofErr w:type="spellEnd"/>
             <w:r>
               <w:rPr>
                 <w:rFonts w:ascii="BRH Malayalam Extra" w:hAnsi="BRH Malayalam Extra" w:cs="BRH Devanagari Extra"/>
@@ -3790,15 +4963,27 @@
               </w:rPr>
               <w:t>–</w:t>
             </w:r>
-            <w:r>
-              <w:rPr>
-                <w:rFonts w:ascii="BRH Devanagari Extra" w:hAnsi="BRH Devanagari Extra" w:cs="BRH Devanagari Extra"/>
-                <w:color w:val="000000"/>
-                <w:sz w:val="40"/>
-                <w:szCs w:val="40"/>
-              </w:rPr>
-              <w:t xml:space="preserve">Måü | </w:t>
-            </w:r>
+            <w:proofErr w:type="spellStart"/>
+            <w:r>
+              <w:rPr>
+                <w:rFonts w:ascii="BRH Devanagari Extra" w:hAnsi="BRH Devanagari Extra" w:cs="BRH Devanagari Extra"/>
+                <w:color w:val="000000"/>
+                <w:sz w:val="40"/>
+                <w:szCs w:val="40"/>
+              </w:rPr>
+              <w:t>Måü</w:t>
+            </w:r>
+            <w:proofErr w:type="spellEnd"/>
+            <w:r>
+              <w:rPr>
+                <w:rFonts w:ascii="BRH Devanagari Extra" w:hAnsi="BRH Devanagari Extra" w:cs="BRH Devanagari Extra"/>
+                <w:color w:val="000000"/>
+                <w:sz w:val="40"/>
+                <w:szCs w:val="40"/>
+              </w:rPr>
+              <w:t xml:space="preserve"> | </w:t>
+            </w:r>
+            <w:proofErr w:type="spellStart"/>
             <w:r>
               <w:rPr>
                 <w:rFonts w:ascii="BRH Devanagari Extra" w:hAnsi="BRH Devanagari Extra" w:cs="BRH Devanagari Extra"/>
@@ -3818,6 +5003,7 @@
               </w:rPr>
               <w:t>mÉÉ</w:t>
             </w:r>
+            <w:proofErr w:type="spellEnd"/>
             <w:r>
               <w:rPr>
                 <w:rFonts w:ascii="BRH Malayalam Extra" w:hAnsi="BRH Malayalam Extra" w:cs="BRH Devanagari Extra"/>
@@ -3827,14 +5013,25 @@
               </w:rPr>
               <w:t>–</w:t>
             </w:r>
-            <w:r>
-              <w:rPr>
-                <w:rFonts w:ascii="BRH Devanagari Extra" w:hAnsi="BRH Devanagari Extra" w:cs="BRH Devanagari Extra"/>
-                <w:color w:val="000000"/>
-                <w:sz w:val="40"/>
-                <w:szCs w:val="40"/>
-              </w:rPr>
-              <w:t>Mü AÉ |</w:t>
+            <w:proofErr w:type="spellStart"/>
+            <w:r>
+              <w:rPr>
+                <w:rFonts w:ascii="BRH Devanagari Extra" w:hAnsi="BRH Devanagari Extra" w:cs="BRH Devanagari Extra"/>
+                <w:color w:val="000000"/>
+                <w:sz w:val="40"/>
+                <w:szCs w:val="40"/>
+              </w:rPr>
+              <w:t>Mü</w:t>
+            </w:r>
+            <w:proofErr w:type="spellEnd"/>
+            <w:r>
+              <w:rPr>
+                <w:rFonts w:ascii="BRH Devanagari Extra" w:hAnsi="BRH Devanagari Extra" w:cs="BRH Devanagari Extra"/>
+                <w:color w:val="000000"/>
+                <w:sz w:val="40"/>
+                <w:szCs w:val="40"/>
+              </w:rPr>
+              <w:t xml:space="preserve"> AÉ |</w:t>
             </w:r>
           </w:p>
         </w:tc>
@@ -3857,6 +5054,7 @@
                 <w:highlight w:val="green"/>
               </w:rPr>
             </w:pPr>
+            <w:proofErr w:type="spellStart"/>
             <w:r>
               <w:rPr>
                 <w:rFonts w:ascii="BRH Devanagari Extra" w:hAnsi="BRH Devanagari Extra" w:cs="BRH Devanagari Extra"/>
@@ -3866,6 +5064,7 @@
               </w:rPr>
               <w:t>AlÉÏþMüqÉÑmÉÉ</w:t>
             </w:r>
+            <w:proofErr w:type="spellEnd"/>
             <w:r>
               <w:rPr>
                 <w:rFonts w:ascii="BRH Malayalam Extra" w:hAnsi="BRH Malayalam Extra" w:cs="BRH Devanagari Extra"/>
@@ -3875,14 +5074,25 @@
               </w:rPr>
               <w:t>–</w:t>
             </w:r>
-            <w:r>
-              <w:rPr>
-                <w:rFonts w:ascii="BRH Devanagari Extra" w:hAnsi="BRH Devanagari Extra" w:cs="BRH Devanagari Extra"/>
-                <w:color w:val="000000"/>
-                <w:sz w:val="40"/>
-                <w:szCs w:val="40"/>
-              </w:rPr>
-              <w:t xml:space="preserve">Måü | </w:t>
+            <w:proofErr w:type="spellStart"/>
+            <w:r>
+              <w:rPr>
+                <w:rFonts w:ascii="BRH Devanagari Extra" w:hAnsi="BRH Devanagari Extra" w:cs="BRH Devanagari Extra"/>
+                <w:color w:val="000000"/>
+                <w:sz w:val="40"/>
+                <w:szCs w:val="40"/>
+              </w:rPr>
+              <w:t>Måü</w:t>
+            </w:r>
+            <w:proofErr w:type="spellEnd"/>
+            <w:r>
+              <w:rPr>
+                <w:rFonts w:ascii="BRH Devanagari Extra" w:hAnsi="BRH Devanagari Extra" w:cs="BRH Devanagari Extra"/>
+                <w:color w:val="000000"/>
+                <w:sz w:val="40"/>
+                <w:szCs w:val="40"/>
+              </w:rPr>
+              <w:t xml:space="preserve"> | </w:t>
             </w:r>
             <w:r>
               <w:rPr>
@@ -3904,6 +5114,7 @@
               </w:rPr>
               <w:t>–</w:t>
             </w:r>
+            <w:proofErr w:type="spellStart"/>
             <w:r>
               <w:rPr>
                 <w:rFonts w:ascii="BRH Devanagari Extra" w:hAnsi="BRH Devanagari Extra" w:cs="BRH Devanagari Extra"/>
@@ -3913,6 +5124,7 @@
               </w:rPr>
               <w:t>mÉÉ</w:t>
             </w:r>
+            <w:proofErr w:type="spellEnd"/>
             <w:r>
               <w:rPr>
                 <w:rFonts w:ascii="BRH Malayalam Extra" w:hAnsi="BRH Malayalam Extra" w:cs="BRH Devanagari Extra"/>
@@ -3922,14 +5134,25 @@
               </w:rPr>
               <w:t>–</w:t>
             </w:r>
-            <w:r>
-              <w:rPr>
-                <w:rFonts w:ascii="BRH Devanagari Extra" w:hAnsi="BRH Devanagari Extra" w:cs="BRH Devanagari Extra"/>
-                <w:color w:val="000000"/>
-                <w:sz w:val="40"/>
-                <w:szCs w:val="40"/>
-              </w:rPr>
-              <w:t>Mü AÉ |</w:t>
+            <w:proofErr w:type="spellStart"/>
+            <w:r>
+              <w:rPr>
+                <w:rFonts w:ascii="BRH Devanagari Extra" w:hAnsi="BRH Devanagari Extra" w:cs="BRH Devanagari Extra"/>
+                <w:color w:val="000000"/>
+                <w:sz w:val="40"/>
+                <w:szCs w:val="40"/>
+              </w:rPr>
+              <w:t>Mü</w:t>
+            </w:r>
+            <w:proofErr w:type="spellEnd"/>
+            <w:r>
+              <w:rPr>
+                <w:rFonts w:ascii="BRH Devanagari Extra" w:hAnsi="BRH Devanagari Extra" w:cs="BRH Devanagari Extra"/>
+                <w:color w:val="000000"/>
+                <w:sz w:val="40"/>
+                <w:szCs w:val="40"/>
+              </w:rPr>
+              <w:t xml:space="preserve"> AÉ |</w:t>
             </w:r>
           </w:p>
         </w:tc>
@@ -4101,6 +5324,7 @@
                 <w:highlight w:val="yellow"/>
               </w:rPr>
             </w:pPr>
+            <w:proofErr w:type="spellStart"/>
             <w:r>
               <w:rPr>
                 <w:rFonts w:ascii="BRH Devanagari Extra" w:hAnsi="BRH Devanagari Extra" w:cs="BRH Devanagari Extra"/>
@@ -4110,6 +5334,7 @@
               </w:rPr>
               <w:t>ÌuÉ</w:t>
             </w:r>
+            <w:proofErr w:type="spellEnd"/>
             <w:r>
               <w:rPr>
                 <w:rFonts w:ascii="BRH Malayalam Extra" w:hAnsi="BRH Malayalam Extra" w:cs="BRH Devanagari Extra"/>
@@ -4155,14 +5380,25 @@
               </w:rPr>
               <w:t>–</w:t>
             </w:r>
-            <w:r>
-              <w:rPr>
-                <w:rFonts w:ascii="BRH Devanagari Extra" w:hAnsi="BRH Devanagari Extra" w:cs="BRH Devanagari Extra"/>
-                <w:color w:val="000000"/>
-                <w:sz w:val="40"/>
-                <w:szCs w:val="40"/>
-              </w:rPr>
-              <w:t>iÉÔlÉç | G</w:t>
+            <w:proofErr w:type="spellStart"/>
+            <w:r>
+              <w:rPr>
+                <w:rFonts w:ascii="BRH Devanagari Extra" w:hAnsi="BRH Devanagari Extra" w:cs="BRH Devanagari Extra"/>
+                <w:color w:val="000000"/>
+                <w:sz w:val="40"/>
+                <w:szCs w:val="40"/>
+              </w:rPr>
+              <w:t>iÉÔlÉç</w:t>
+            </w:r>
+            <w:proofErr w:type="spellEnd"/>
+            <w:r>
+              <w:rPr>
+                <w:rFonts w:ascii="BRH Devanagari Extra" w:hAnsi="BRH Devanagari Extra" w:cs="BRH Devanagari Extra"/>
+                <w:color w:val="000000"/>
+                <w:sz w:val="40"/>
+                <w:szCs w:val="40"/>
+              </w:rPr>
+              <w:t xml:space="preserve"> | G</w:t>
             </w:r>
             <w:r>
               <w:rPr>
@@ -4173,6 +5409,7 @@
               </w:rPr>
               <w:t>–</w:t>
             </w:r>
+            <w:proofErr w:type="spellStart"/>
             <w:r>
               <w:rPr>
                 <w:rFonts w:ascii="BRH Devanagari Extra" w:hAnsi="BRH Devanagari Extra" w:cs="BRH Devanagari Extra"/>
@@ -4211,14 +5448,35 @@
               </w:rPr>
               <w:t>è</w:t>
             </w:r>
-            <w:r>
-              <w:rPr>
-                <w:rFonts w:ascii="BRH Devanagari Extra" w:hAnsi="BRH Devanagari Extra" w:cs="BRH Devanagari Extra"/>
-                <w:color w:val="000000"/>
-                <w:sz w:val="40"/>
-                <w:szCs w:val="40"/>
-              </w:rPr>
-              <w:t xml:space="preserve"> GþiÉÑmÉiÉå |</w:t>
+            <w:proofErr w:type="spellEnd"/>
+            <w:r>
+              <w:rPr>
+                <w:rFonts w:ascii="BRH Devanagari Extra" w:hAnsi="BRH Devanagari Extra" w:cs="BRH Devanagari Extra"/>
+                <w:color w:val="000000"/>
+                <w:sz w:val="40"/>
+                <w:szCs w:val="40"/>
+              </w:rPr>
+              <w:t xml:space="preserve"> </w:t>
+            </w:r>
+            <w:proofErr w:type="spellStart"/>
+            <w:r>
+              <w:rPr>
+                <w:rFonts w:ascii="BRH Devanagari Extra" w:hAnsi="BRH Devanagari Extra" w:cs="BRH Devanagari Extra"/>
+                <w:color w:val="000000"/>
+                <w:sz w:val="40"/>
+                <w:szCs w:val="40"/>
+              </w:rPr>
+              <w:t>GþiÉÑmÉiÉå</w:t>
+            </w:r>
+            <w:proofErr w:type="spellEnd"/>
+            <w:r>
+              <w:rPr>
+                <w:rFonts w:ascii="BRH Devanagari Extra" w:hAnsi="BRH Devanagari Extra" w:cs="BRH Devanagari Extra"/>
+                <w:color w:val="000000"/>
+                <w:sz w:val="40"/>
+                <w:szCs w:val="40"/>
+              </w:rPr>
+              <w:t xml:space="preserve"> |</w:t>
             </w:r>
           </w:p>
         </w:tc>
@@ -4241,6 +5499,7 @@
                 <w:highlight w:val="green"/>
               </w:rPr>
             </w:pPr>
+            <w:proofErr w:type="spellStart"/>
             <w:r>
               <w:rPr>
                 <w:rFonts w:ascii="BRH Devanagari Extra" w:hAnsi="BRH Devanagari Extra" w:cs="BRH Devanagari Extra"/>
@@ -4250,6 +5509,7 @@
               </w:rPr>
               <w:t>ÌuÉ</w:t>
             </w:r>
+            <w:proofErr w:type="spellEnd"/>
             <w:r>
               <w:rPr>
                 <w:rFonts w:ascii="BRH Malayalam Extra" w:hAnsi="BRH Malayalam Extra" w:cs="BRH Devanagari Extra"/>
@@ -4295,14 +5555,25 @@
               </w:rPr>
               <w:t>–</w:t>
             </w:r>
-            <w:r>
-              <w:rPr>
-                <w:rFonts w:ascii="BRH Devanagari Extra" w:hAnsi="BRH Devanagari Extra" w:cs="BRH Devanagari Extra"/>
-                <w:color w:val="000000"/>
-                <w:sz w:val="40"/>
-                <w:szCs w:val="40"/>
-              </w:rPr>
-              <w:t>iÉÔlÉç | G</w:t>
+            <w:proofErr w:type="spellStart"/>
+            <w:r>
+              <w:rPr>
+                <w:rFonts w:ascii="BRH Devanagari Extra" w:hAnsi="BRH Devanagari Extra" w:cs="BRH Devanagari Extra"/>
+                <w:color w:val="000000"/>
+                <w:sz w:val="40"/>
+                <w:szCs w:val="40"/>
+              </w:rPr>
+              <w:t>iÉÔlÉç</w:t>
+            </w:r>
+            <w:proofErr w:type="spellEnd"/>
+            <w:r>
+              <w:rPr>
+                <w:rFonts w:ascii="BRH Devanagari Extra" w:hAnsi="BRH Devanagari Extra" w:cs="BRH Devanagari Extra"/>
+                <w:color w:val="000000"/>
+                <w:sz w:val="40"/>
+                <w:szCs w:val="40"/>
+              </w:rPr>
+              <w:t xml:space="preserve"> | G</w:t>
             </w:r>
             <w:r>
               <w:rPr>
@@ -4313,6 +5584,7 @@
               </w:rPr>
               <w:t>–</w:t>
             </w:r>
+            <w:proofErr w:type="spellStart"/>
             <w:r>
               <w:rPr>
                 <w:rFonts w:ascii="BRH Devanagari Extra" w:hAnsi="BRH Devanagari Extra" w:cs="BRH Devanagari Extra"/>
@@ -4339,16 +5611,46 @@
                 <w:szCs w:val="40"/>
                 <w:highlight w:val="green"/>
               </w:rPr>
-              <w:t>Uç.</w:t>
-            </w:r>
-            <w:r>
-              <w:rPr>
-                <w:rFonts w:ascii="BRH Devanagari Extra" w:hAnsi="BRH Devanagari Extra" w:cs="BRH Devanagari Extra"/>
-                <w:color w:val="000000"/>
-                <w:sz w:val="40"/>
-                <w:szCs w:val="40"/>
-              </w:rPr>
-              <w:t xml:space="preserve"> GþiÉÑmÉiÉå |</w:t>
+              <w:t>Uç</w:t>
+            </w:r>
+            <w:proofErr w:type="spellEnd"/>
+            <w:r>
+              <w:rPr>
+                <w:rFonts w:ascii="BRH Devanagari Extra" w:hAnsi="BRH Devanagari Extra" w:cs="BRH Devanagari Extra"/>
+                <w:sz w:val="40"/>
+                <w:szCs w:val="40"/>
+                <w:highlight w:val="green"/>
+              </w:rPr>
+              <w:t>.</w:t>
+            </w:r>
+            <w:r>
+              <w:rPr>
+                <w:rFonts w:ascii="BRH Devanagari Extra" w:hAnsi="BRH Devanagari Extra" w:cs="BRH Devanagari Extra"/>
+                <w:color w:val="000000"/>
+                <w:sz w:val="40"/>
+                <w:szCs w:val="40"/>
+              </w:rPr>
+              <w:t xml:space="preserve"> </w:t>
+            </w:r>
+            <w:proofErr w:type="spellStart"/>
+            <w:r>
+              <w:rPr>
+                <w:rFonts w:ascii="BRH Devanagari Extra" w:hAnsi="BRH Devanagari Extra" w:cs="BRH Devanagari Extra"/>
+                <w:color w:val="000000"/>
+                <w:sz w:val="40"/>
+                <w:szCs w:val="40"/>
+              </w:rPr>
+              <w:t>GþiÉÑmÉiÉå</w:t>
+            </w:r>
+            <w:proofErr w:type="spellEnd"/>
+            <w:r>
+              <w:rPr>
+                <w:rFonts w:ascii="BRH Devanagari Extra" w:hAnsi="BRH Devanagari Extra" w:cs="BRH Devanagari Extra"/>
+                <w:color w:val="000000"/>
+                <w:sz w:val="40"/>
+                <w:szCs w:val="40"/>
+              </w:rPr>
+              <w:t xml:space="preserve"> |</w:t>
             </w:r>
           </w:p>
         </w:tc>
@@ -4519,6 +5821,7 @@
                 <w:szCs w:val="40"/>
               </w:rPr>
             </w:pPr>
+            <w:proofErr w:type="spellStart"/>
             <w:r>
               <w:rPr>
                 <w:rFonts w:ascii="BRH Devanagari Extra" w:hAnsi="BRH Devanagari Extra" w:cs="BRH Devanagari Extra"/>
@@ -4528,6 +5831,7 @@
               </w:rPr>
               <w:t>SÉå</w:t>
             </w:r>
+            <w:proofErr w:type="spellEnd"/>
             <w:r>
               <w:rPr>
                 <w:rFonts w:ascii="BRH Malayalam Extra" w:hAnsi="BRH Malayalam Extra" w:cs="BRH Devanagari Extra"/>
@@ -4537,14 +5841,55 @@
               </w:rPr>
               <w:t>–</w:t>
             </w:r>
-            <w:r>
-              <w:rPr>
-                <w:rFonts w:ascii="BRH Devanagari Extra" w:hAnsi="BRH Devanagari Extra" w:cs="BRH Devanagari Extra"/>
-                <w:color w:val="000000"/>
-                <w:sz w:val="40"/>
-                <w:szCs w:val="40"/>
-              </w:rPr>
-              <w:t>wÉÉ uÉxiÉÉåÿÈ | uÉ</w:t>
+            <w:proofErr w:type="spellStart"/>
+            <w:r>
+              <w:rPr>
+                <w:rFonts w:ascii="BRH Devanagari Extra" w:hAnsi="BRH Devanagari Extra" w:cs="BRH Devanagari Extra"/>
+                <w:color w:val="000000"/>
+                <w:sz w:val="40"/>
+                <w:szCs w:val="40"/>
+              </w:rPr>
+              <w:t>wÉÉ</w:t>
+            </w:r>
+            <w:proofErr w:type="spellEnd"/>
+            <w:r>
+              <w:rPr>
+                <w:rFonts w:ascii="BRH Devanagari Extra" w:hAnsi="BRH Devanagari Extra" w:cs="BRH Devanagari Extra"/>
+                <w:color w:val="000000"/>
+                <w:sz w:val="40"/>
+                <w:szCs w:val="40"/>
+              </w:rPr>
+              <w:t xml:space="preserve"> </w:t>
+            </w:r>
+            <w:proofErr w:type="spellStart"/>
+            <w:r>
+              <w:rPr>
+                <w:rFonts w:ascii="BRH Devanagari Extra" w:hAnsi="BRH Devanagari Extra" w:cs="BRH Devanagari Extra"/>
+                <w:color w:val="000000"/>
+                <w:sz w:val="40"/>
+                <w:szCs w:val="40"/>
+              </w:rPr>
+              <w:t>uÉxiÉÉåÿÈ</w:t>
+            </w:r>
+            <w:proofErr w:type="spellEnd"/>
+            <w:r>
+              <w:rPr>
+                <w:rFonts w:ascii="BRH Devanagari Extra" w:hAnsi="BRH Devanagari Extra" w:cs="BRH Devanagari Extra"/>
+                <w:color w:val="000000"/>
+                <w:sz w:val="40"/>
+                <w:szCs w:val="40"/>
+              </w:rPr>
+              <w:t xml:space="preserve"> | </w:t>
+            </w:r>
+            <w:proofErr w:type="spellStart"/>
+            <w:r>
+              <w:rPr>
+                <w:rFonts w:ascii="BRH Devanagari Extra" w:hAnsi="BRH Devanagari Extra" w:cs="BRH Devanagari Extra"/>
+                <w:color w:val="000000"/>
+                <w:sz w:val="40"/>
+                <w:szCs w:val="40"/>
+              </w:rPr>
+              <w:t>uÉ</w:t>
             </w:r>
             <w:r>
               <w:rPr>
@@ -4554,17 +5899,39 @@
                 <w:szCs w:val="40"/>
                 <w:highlight w:val="yellow"/>
               </w:rPr>
-              <w:t>xiÉÉåÿUç.</w:t>
-            </w:r>
-            <w:r>
-              <w:rPr>
-                <w:rFonts w:ascii="BRH Devanagari Extra" w:hAnsi="BRH Devanagari Extra" w:cs="BRH Devanagari Extra"/>
-                <w:color w:val="000000"/>
-                <w:sz w:val="40"/>
-                <w:szCs w:val="40"/>
-              </w:rPr>
-              <w:t xml:space="preserve"> Wû</w:t>
-            </w:r>
+              <w:t>xiÉÉåÿUç</w:t>
+            </w:r>
+            <w:proofErr w:type="spellEnd"/>
+            <w:r>
+              <w:rPr>
+                <w:rFonts w:ascii="BRH Devanagari Extra" w:hAnsi="BRH Devanagari Extra" w:cs="BRH Devanagari Extra"/>
+                <w:color w:val="000000"/>
+                <w:sz w:val="40"/>
+                <w:szCs w:val="40"/>
+                <w:highlight w:val="yellow"/>
+              </w:rPr>
+              <w:t>.</w:t>
+            </w:r>
+            <w:r>
+              <w:rPr>
+                <w:rFonts w:ascii="BRH Devanagari Extra" w:hAnsi="BRH Devanagari Extra" w:cs="BRH Devanagari Extra"/>
+                <w:color w:val="000000"/>
+                <w:sz w:val="40"/>
+                <w:szCs w:val="40"/>
+              </w:rPr>
+              <w:t xml:space="preserve"> </w:t>
+            </w:r>
+            <w:proofErr w:type="spellStart"/>
+            <w:r>
+              <w:rPr>
+                <w:rFonts w:ascii="BRH Devanagari Extra" w:hAnsi="BRH Devanagari Extra" w:cs="BRH Devanagari Extra"/>
+                <w:color w:val="000000"/>
+                <w:sz w:val="40"/>
+                <w:szCs w:val="40"/>
+              </w:rPr>
+              <w:t>Wû</w:t>
+            </w:r>
+            <w:proofErr w:type="spellEnd"/>
             <w:r>
               <w:rPr>
                 <w:rFonts w:ascii="BRH Malayalam Extra" w:hAnsi="BRH Malayalam Extra" w:cs="BRH Devanagari Extra"/>
@@ -4574,14 +5941,25 @@
               </w:rPr>
               <w:t>–</w:t>
             </w:r>
-            <w:r>
-              <w:rPr>
-                <w:rFonts w:ascii="BRH Devanagari Extra" w:hAnsi="BRH Devanagari Extra" w:cs="BRH Devanagari Extra"/>
-                <w:color w:val="000000"/>
-                <w:sz w:val="40"/>
-                <w:szCs w:val="40"/>
-              </w:rPr>
-              <w:t>ÌuÉwqÉþiÉÏ |</w:t>
+            <w:proofErr w:type="spellStart"/>
+            <w:r>
+              <w:rPr>
+                <w:rFonts w:ascii="BRH Devanagari Extra" w:hAnsi="BRH Devanagari Extra" w:cs="BRH Devanagari Extra"/>
+                <w:color w:val="000000"/>
+                <w:sz w:val="40"/>
+                <w:szCs w:val="40"/>
+              </w:rPr>
+              <w:t>ÌuÉwqÉþiÉÏ</w:t>
+            </w:r>
+            <w:proofErr w:type="spellEnd"/>
+            <w:r>
+              <w:rPr>
+                <w:rFonts w:ascii="BRH Devanagari Extra" w:hAnsi="BRH Devanagari Extra" w:cs="BRH Devanagari Extra"/>
+                <w:color w:val="000000"/>
+                <w:sz w:val="40"/>
+                <w:szCs w:val="40"/>
+              </w:rPr>
+              <w:t xml:space="preserve"> |</w:t>
             </w:r>
           </w:p>
         </w:tc>
@@ -4603,6 +5981,7 @@
                 <w:szCs w:val="40"/>
               </w:rPr>
             </w:pPr>
+            <w:proofErr w:type="spellStart"/>
             <w:r>
               <w:rPr>
                 <w:rFonts w:ascii="BRH Devanagari Extra" w:hAnsi="BRH Devanagari Extra" w:cs="BRH Devanagari Extra"/>
@@ -4612,6 +5991,7 @@
               </w:rPr>
               <w:t>SÉå</w:t>
             </w:r>
+            <w:proofErr w:type="spellEnd"/>
             <w:r>
               <w:rPr>
                 <w:rFonts w:ascii="BRH Malayalam Extra" w:hAnsi="BRH Malayalam Extra" w:cs="BRH Devanagari Extra"/>
@@ -4621,14 +6001,55 @@
               </w:rPr>
               <w:t>–</w:t>
             </w:r>
-            <w:r>
-              <w:rPr>
-                <w:rFonts w:ascii="BRH Devanagari Extra" w:hAnsi="BRH Devanagari Extra" w:cs="BRH Devanagari Extra"/>
-                <w:color w:val="000000"/>
-                <w:sz w:val="40"/>
-                <w:szCs w:val="40"/>
-              </w:rPr>
-              <w:t>wÉÉ uÉxiÉÉåÿÈ | uÉxiÉÉå</w:t>
+            <w:proofErr w:type="spellStart"/>
+            <w:r>
+              <w:rPr>
+                <w:rFonts w:ascii="BRH Devanagari Extra" w:hAnsi="BRH Devanagari Extra" w:cs="BRH Devanagari Extra"/>
+                <w:color w:val="000000"/>
+                <w:sz w:val="40"/>
+                <w:szCs w:val="40"/>
+              </w:rPr>
+              <w:t>wÉÉ</w:t>
+            </w:r>
+            <w:proofErr w:type="spellEnd"/>
+            <w:r>
+              <w:rPr>
+                <w:rFonts w:ascii="BRH Devanagari Extra" w:hAnsi="BRH Devanagari Extra" w:cs="BRH Devanagari Extra"/>
+                <w:color w:val="000000"/>
+                <w:sz w:val="40"/>
+                <w:szCs w:val="40"/>
+              </w:rPr>
+              <w:t xml:space="preserve"> </w:t>
+            </w:r>
+            <w:proofErr w:type="spellStart"/>
+            <w:r>
+              <w:rPr>
+                <w:rFonts w:ascii="BRH Devanagari Extra" w:hAnsi="BRH Devanagari Extra" w:cs="BRH Devanagari Extra"/>
+                <w:color w:val="000000"/>
+                <w:sz w:val="40"/>
+                <w:szCs w:val="40"/>
+              </w:rPr>
+              <w:t>uÉxiÉÉåÿÈ</w:t>
+            </w:r>
+            <w:proofErr w:type="spellEnd"/>
+            <w:r>
+              <w:rPr>
+                <w:rFonts w:ascii="BRH Devanagari Extra" w:hAnsi="BRH Devanagari Extra" w:cs="BRH Devanagari Extra"/>
+                <w:color w:val="000000"/>
+                <w:sz w:val="40"/>
+                <w:szCs w:val="40"/>
+              </w:rPr>
+              <w:t xml:space="preserve"> | </w:t>
+            </w:r>
+            <w:proofErr w:type="spellStart"/>
+            <w:r>
+              <w:rPr>
+                <w:rFonts w:ascii="BRH Devanagari Extra" w:hAnsi="BRH Devanagari Extra" w:cs="BRH Devanagari Extra"/>
+                <w:color w:val="000000"/>
+                <w:sz w:val="40"/>
+                <w:szCs w:val="40"/>
+              </w:rPr>
+              <w:t>uÉxiÉÉå</w:t>
             </w:r>
             <w:r>
               <w:rPr>
@@ -4638,17 +6059,39 @@
                 <w:szCs w:val="40"/>
                 <w:highlight w:val="green"/>
               </w:rPr>
-              <w:t>Uçþ.</w:t>
-            </w:r>
-            <w:r>
-              <w:rPr>
-                <w:rFonts w:ascii="BRH Devanagari Extra" w:hAnsi="BRH Devanagari Extra" w:cs="BRH Devanagari Extra"/>
-                <w:color w:val="000000"/>
-                <w:sz w:val="40"/>
-                <w:szCs w:val="40"/>
-              </w:rPr>
-              <w:t xml:space="preserve"> Wû</w:t>
-            </w:r>
+              <w:t>Uçþ</w:t>
+            </w:r>
+            <w:proofErr w:type="spellEnd"/>
+            <w:r>
+              <w:rPr>
+                <w:rFonts w:ascii="BRH Devanagari Extra" w:hAnsi="BRH Devanagari Extra" w:cs="BRH Devanagari Extra"/>
+                <w:color w:val="000000"/>
+                <w:sz w:val="40"/>
+                <w:szCs w:val="40"/>
+                <w:highlight w:val="green"/>
+              </w:rPr>
+              <w:t>.</w:t>
+            </w:r>
+            <w:r>
+              <w:rPr>
+                <w:rFonts w:ascii="BRH Devanagari Extra" w:hAnsi="BRH Devanagari Extra" w:cs="BRH Devanagari Extra"/>
+                <w:color w:val="000000"/>
+                <w:sz w:val="40"/>
+                <w:szCs w:val="40"/>
+              </w:rPr>
+              <w:t xml:space="preserve"> </w:t>
+            </w:r>
+            <w:proofErr w:type="spellStart"/>
+            <w:r>
+              <w:rPr>
+                <w:rFonts w:ascii="BRH Devanagari Extra" w:hAnsi="BRH Devanagari Extra" w:cs="BRH Devanagari Extra"/>
+                <w:color w:val="000000"/>
+                <w:sz w:val="40"/>
+                <w:szCs w:val="40"/>
+              </w:rPr>
+              <w:t>Wû</w:t>
+            </w:r>
+            <w:proofErr w:type="spellEnd"/>
             <w:r>
               <w:rPr>
                 <w:rFonts w:ascii="BRH Malayalam Extra" w:hAnsi="BRH Malayalam Extra" w:cs="BRH Devanagari Extra"/>
@@ -4658,14 +6101,25 @@
               </w:rPr>
               <w:t>–</w:t>
             </w:r>
-            <w:r>
-              <w:rPr>
-                <w:rFonts w:ascii="BRH Devanagari Extra" w:hAnsi="BRH Devanagari Extra" w:cs="BRH Devanagari Extra"/>
-                <w:color w:val="000000"/>
-                <w:sz w:val="40"/>
-                <w:szCs w:val="40"/>
-              </w:rPr>
-              <w:t>ÌuÉwqÉþiÉÏ |</w:t>
+            <w:proofErr w:type="spellStart"/>
+            <w:r>
+              <w:rPr>
+                <w:rFonts w:ascii="BRH Devanagari Extra" w:hAnsi="BRH Devanagari Extra" w:cs="BRH Devanagari Extra"/>
+                <w:color w:val="000000"/>
+                <w:sz w:val="40"/>
+                <w:szCs w:val="40"/>
+              </w:rPr>
+              <w:t>ÌuÉwqÉþiÉÏ</w:t>
+            </w:r>
+            <w:proofErr w:type="spellEnd"/>
+            <w:r>
+              <w:rPr>
+                <w:rFonts w:ascii="BRH Devanagari Extra" w:hAnsi="BRH Devanagari Extra" w:cs="BRH Devanagari Extra"/>
+                <w:color w:val="000000"/>
+                <w:sz w:val="40"/>
+                <w:szCs w:val="40"/>
+              </w:rPr>
+              <w:t xml:space="preserve"> |</w:t>
             </w:r>
           </w:p>
         </w:tc>
@@ -4845,6 +6299,7 @@
                 <w:szCs w:val="40"/>
               </w:rPr>
             </w:pPr>
+            <w:proofErr w:type="spellStart"/>
             <w:r>
               <w:rPr>
                 <w:rFonts w:ascii="BRH Devanagari Extra" w:hAnsi="BRH Devanagari Extra" w:cs="BRH Devanagari Extra"/>
@@ -4864,6 +6319,7 @@
               </w:rPr>
               <w:t>¤É</w:t>
             </w:r>
+            <w:proofErr w:type="spellEnd"/>
             <w:r>
               <w:rPr>
                 <w:rFonts w:ascii="BRH Malayalam Extra" w:hAnsi="BRH Malayalam Extra" w:cs="BRH Devanagari Extra"/>
@@ -4873,6 +6329,7 @@
               </w:rPr>
               <w:t>–</w:t>
             </w:r>
+            <w:proofErr w:type="spellStart"/>
             <w:r>
               <w:rPr>
                 <w:rFonts w:ascii="BRH Devanagari Extra" w:hAnsi="BRH Devanagari Extra" w:cs="BRH Devanagari Extra"/>
@@ -4882,6 +6339,7 @@
               </w:rPr>
               <w:t>SØzÉÉå</w:t>
             </w:r>
+            <w:proofErr w:type="spellEnd"/>
             <w:r>
               <w:rPr>
                 <w:rFonts w:ascii="BRH Malayalam Extra" w:hAnsi="BRH Malayalam Extra" w:cs="BRH Devanagari Extra"/>
@@ -4898,7 +6356,27 @@
                 <w:sz w:val="40"/>
                 <w:szCs w:val="40"/>
               </w:rPr>
-              <w:t xml:space="preserve"> lÉ | </w:t>
+              <w:t xml:space="preserve"> </w:t>
+            </w:r>
+            <w:proofErr w:type="spellStart"/>
+            <w:r>
+              <w:rPr>
+                <w:rFonts w:ascii="BRH Devanagari Extra" w:hAnsi="BRH Devanagari Extra" w:cs="BRH Devanagari Extra"/>
+                <w:color w:val="000000"/>
+                <w:sz w:val="40"/>
+                <w:szCs w:val="40"/>
+              </w:rPr>
+              <w:t>lÉ</w:t>
+            </w:r>
+            <w:proofErr w:type="spellEnd"/>
+            <w:r>
+              <w:rPr>
+                <w:rFonts w:ascii="BRH Devanagari Extra" w:hAnsi="BRH Devanagari Extra" w:cs="BRH Devanagari Extra"/>
+                <w:color w:val="000000"/>
+                <w:sz w:val="40"/>
+                <w:szCs w:val="40"/>
+              </w:rPr>
+              <w:t xml:space="preserve"> | </w:t>
             </w:r>
           </w:p>
           <w:p>
@@ -4916,6 +6394,7 @@
                 <w:lang w:val="en-IN" w:eastAsia="en-IN" w:bidi="ml-IN"/>
               </w:rPr>
             </w:pPr>
+            <w:proofErr w:type="spellStart"/>
             <w:r>
               <w:rPr>
                 <w:rFonts w:ascii="BRH Devanagari Extra" w:hAnsi="BRH Devanagari Extra" w:cs="BRH Devanagari Extra"/>
@@ -4925,6 +6404,7 @@
               </w:rPr>
               <w:t>rÉ</w:t>
             </w:r>
+            <w:proofErr w:type="spellEnd"/>
             <w:r>
               <w:rPr>
                 <w:rFonts w:ascii="BRH Malayalam Extra" w:hAnsi="BRH Malayalam Extra" w:cs="BRH Devanagari Extra"/>
@@ -4952,6 +6432,7 @@
               </w:rPr>
               <w:t>–</w:t>
             </w:r>
+            <w:proofErr w:type="spellStart"/>
             <w:r>
               <w:rPr>
                 <w:rFonts w:ascii="BRH Devanagari Extra" w:hAnsi="BRH Devanagari Extra" w:cs="BRH Devanagari Extra"/>
@@ -4961,6 +6442,7 @@
               </w:rPr>
               <w:t>SØzÉ</w:t>
             </w:r>
+            <w:proofErr w:type="spellEnd"/>
             <w:r>
               <w:rPr>
                 <w:rFonts w:ascii="BRH Malayalam Extra" w:hAnsi="BRH Malayalam Extra" w:cs="BRH Devanagari Extra"/>
@@ -4977,7 +6459,67 @@
                 <w:sz w:val="40"/>
                 <w:szCs w:val="40"/>
               </w:rPr>
-              <w:t xml:space="preserve"> CÌiÉþ rÉ¤É - SØzÉþÈ |</w:t>
+              <w:t xml:space="preserve"> </w:t>
+            </w:r>
+            <w:proofErr w:type="spellStart"/>
+            <w:r>
+              <w:rPr>
+                <w:rFonts w:ascii="BRH Devanagari Extra" w:hAnsi="BRH Devanagari Extra" w:cs="BRH Devanagari Extra"/>
+                <w:color w:val="000000"/>
+                <w:sz w:val="40"/>
+                <w:szCs w:val="40"/>
+              </w:rPr>
+              <w:t>CÌiÉþ</w:t>
+            </w:r>
+            <w:proofErr w:type="spellEnd"/>
+            <w:r>
+              <w:rPr>
+                <w:rFonts w:ascii="BRH Devanagari Extra" w:hAnsi="BRH Devanagari Extra" w:cs="BRH Devanagari Extra"/>
+                <w:color w:val="000000"/>
+                <w:sz w:val="40"/>
+                <w:szCs w:val="40"/>
+              </w:rPr>
+              <w:t xml:space="preserve"> </w:t>
+            </w:r>
+            <w:proofErr w:type="spellStart"/>
+            <w:r>
+              <w:rPr>
+                <w:rFonts w:ascii="BRH Devanagari Extra" w:hAnsi="BRH Devanagari Extra" w:cs="BRH Devanagari Extra"/>
+                <w:color w:val="000000"/>
+                <w:sz w:val="40"/>
+                <w:szCs w:val="40"/>
+              </w:rPr>
+              <w:t>rÉ¤É</w:t>
+            </w:r>
+            <w:proofErr w:type="spellEnd"/>
+            <w:r>
+              <w:rPr>
+                <w:rFonts w:ascii="BRH Devanagari Extra" w:hAnsi="BRH Devanagari Extra" w:cs="BRH Devanagari Extra"/>
+                <w:color w:val="000000"/>
+                <w:sz w:val="40"/>
+                <w:szCs w:val="40"/>
+              </w:rPr>
+              <w:t xml:space="preserve"> - </w:t>
+            </w:r>
+            <w:proofErr w:type="spellStart"/>
+            <w:r>
+              <w:rPr>
+                <w:rFonts w:ascii="BRH Devanagari Extra" w:hAnsi="BRH Devanagari Extra" w:cs="BRH Devanagari Extra"/>
+                <w:color w:val="000000"/>
+                <w:sz w:val="40"/>
+                <w:szCs w:val="40"/>
+              </w:rPr>
+              <w:t>SØzÉþÈ</w:t>
+            </w:r>
+            <w:proofErr w:type="spellEnd"/>
+            <w:r>
+              <w:rPr>
+                <w:rFonts w:ascii="BRH Devanagari Extra" w:hAnsi="BRH Devanagari Extra" w:cs="BRH Devanagari Extra"/>
+                <w:color w:val="000000"/>
+                <w:sz w:val="40"/>
+                <w:szCs w:val="40"/>
+              </w:rPr>
+              <w:t xml:space="preserve"> |</w:t>
             </w:r>
           </w:p>
         </w:tc>
@@ -4999,6 +6541,7 @@
                 <w:szCs w:val="40"/>
               </w:rPr>
             </w:pPr>
+            <w:proofErr w:type="spellStart"/>
             <w:r>
               <w:rPr>
                 <w:rFonts w:ascii="BRH Devanagari Extra" w:hAnsi="BRH Devanagari Extra" w:cs="BRH Devanagari Extra"/>
@@ -5009,6 +6552,7 @@
               </w:rPr>
               <w:t>rÉ</w:t>
             </w:r>
+            <w:proofErr w:type="spellEnd"/>
             <w:r>
               <w:rPr>
                 <w:rFonts w:ascii="BRH Malayalam Extra" w:hAnsi="BRH Malayalam Extra" w:cs="BRH Devanagari Extra"/>
@@ -5037,6 +6581,7 @@
               </w:rPr>
               <w:t>–</w:t>
             </w:r>
+            <w:proofErr w:type="spellStart"/>
             <w:r>
               <w:rPr>
                 <w:rFonts w:ascii="BRH Devanagari Extra" w:hAnsi="BRH Devanagari Extra" w:cs="BRH Devanagari Extra"/>
@@ -5046,6 +6591,7 @@
               </w:rPr>
               <w:t>SØzÉÉå</w:t>
             </w:r>
+            <w:proofErr w:type="spellEnd"/>
             <w:r>
               <w:rPr>
                 <w:rFonts w:ascii="BRH Malayalam Extra" w:hAnsi="BRH Malayalam Extra" w:cs="BRH Devanagari Extra"/>
@@ -5062,7 +6608,27 @@
                 <w:sz w:val="40"/>
                 <w:szCs w:val="40"/>
               </w:rPr>
-              <w:t xml:space="preserve"> lÉ | </w:t>
+              <w:t xml:space="preserve"> </w:t>
+            </w:r>
+            <w:proofErr w:type="spellStart"/>
+            <w:r>
+              <w:rPr>
+                <w:rFonts w:ascii="BRH Devanagari Extra" w:hAnsi="BRH Devanagari Extra" w:cs="BRH Devanagari Extra"/>
+                <w:color w:val="000000"/>
+                <w:sz w:val="40"/>
+                <w:szCs w:val="40"/>
+              </w:rPr>
+              <w:t>lÉ</w:t>
+            </w:r>
+            <w:proofErr w:type="spellEnd"/>
+            <w:r>
+              <w:rPr>
+                <w:rFonts w:ascii="BRH Devanagari Extra" w:hAnsi="BRH Devanagari Extra" w:cs="BRH Devanagari Extra"/>
+                <w:color w:val="000000"/>
+                <w:sz w:val="40"/>
+                <w:szCs w:val="40"/>
+              </w:rPr>
+              <w:t xml:space="preserve"> | </w:t>
             </w:r>
           </w:p>
           <w:p>
@@ -5076,6 +6642,7 @@
                 <w:lang w:val="en-IN" w:eastAsia="en-IN" w:bidi="ml-IN"/>
               </w:rPr>
             </w:pPr>
+            <w:proofErr w:type="spellStart"/>
             <w:r>
               <w:rPr>
                 <w:rFonts w:ascii="BRH Devanagari Extra" w:hAnsi="BRH Devanagari Extra" w:cs="BRH Devanagari Extra"/>
@@ -5085,6 +6652,7 @@
               </w:rPr>
               <w:t>rÉ</w:t>
             </w:r>
+            <w:proofErr w:type="spellEnd"/>
             <w:r>
               <w:rPr>
                 <w:rFonts w:ascii="BRH Malayalam Extra" w:hAnsi="BRH Malayalam Extra" w:cs="BRH Devanagari Extra"/>
@@ -5112,6 +6680,7 @@
               </w:rPr>
               <w:t>–</w:t>
             </w:r>
+            <w:proofErr w:type="spellStart"/>
             <w:r>
               <w:rPr>
                 <w:rFonts w:ascii="BRH Devanagari Extra" w:hAnsi="BRH Devanagari Extra" w:cs="BRH Devanagari Extra"/>
@@ -5121,6 +6690,7 @@
               </w:rPr>
               <w:t>SØzÉ</w:t>
             </w:r>
+            <w:proofErr w:type="spellEnd"/>
             <w:r>
               <w:rPr>
                 <w:rFonts w:ascii="BRH Malayalam Extra" w:hAnsi="BRH Malayalam Extra" w:cs="BRH Devanagari Extra"/>
@@ -5137,7 +6707,67 @@
                 <w:sz w:val="40"/>
                 <w:szCs w:val="40"/>
               </w:rPr>
-              <w:t xml:space="preserve"> CÌiÉþ rÉ¤É - SØzÉþÈ |</w:t>
+              <w:t xml:space="preserve"> </w:t>
+            </w:r>
+            <w:proofErr w:type="spellStart"/>
+            <w:r>
+              <w:rPr>
+                <w:rFonts w:ascii="BRH Devanagari Extra" w:hAnsi="BRH Devanagari Extra" w:cs="BRH Devanagari Extra"/>
+                <w:color w:val="000000"/>
+                <w:sz w:val="40"/>
+                <w:szCs w:val="40"/>
+              </w:rPr>
+              <w:t>CÌiÉþ</w:t>
+            </w:r>
+            <w:proofErr w:type="spellEnd"/>
+            <w:r>
+              <w:rPr>
+                <w:rFonts w:ascii="BRH Devanagari Extra" w:hAnsi="BRH Devanagari Extra" w:cs="BRH Devanagari Extra"/>
+                <w:color w:val="000000"/>
+                <w:sz w:val="40"/>
+                <w:szCs w:val="40"/>
+              </w:rPr>
+              <w:t xml:space="preserve"> </w:t>
+            </w:r>
+            <w:proofErr w:type="spellStart"/>
+            <w:r>
+              <w:rPr>
+                <w:rFonts w:ascii="BRH Devanagari Extra" w:hAnsi="BRH Devanagari Extra" w:cs="BRH Devanagari Extra"/>
+                <w:color w:val="000000"/>
+                <w:sz w:val="40"/>
+                <w:szCs w:val="40"/>
+              </w:rPr>
+              <w:t>rÉ¤É</w:t>
+            </w:r>
+            <w:proofErr w:type="spellEnd"/>
+            <w:r>
+              <w:rPr>
+                <w:rFonts w:ascii="BRH Devanagari Extra" w:hAnsi="BRH Devanagari Extra" w:cs="BRH Devanagari Extra"/>
+                <w:color w:val="000000"/>
+                <w:sz w:val="40"/>
+                <w:szCs w:val="40"/>
+              </w:rPr>
+              <w:t xml:space="preserve"> - </w:t>
+            </w:r>
+            <w:proofErr w:type="spellStart"/>
+            <w:r>
+              <w:rPr>
+                <w:rFonts w:ascii="BRH Devanagari Extra" w:hAnsi="BRH Devanagari Extra" w:cs="BRH Devanagari Extra"/>
+                <w:color w:val="000000"/>
+                <w:sz w:val="40"/>
+                <w:szCs w:val="40"/>
+              </w:rPr>
+              <w:t>SØzÉþÈ</w:t>
+            </w:r>
+            <w:proofErr w:type="spellEnd"/>
+            <w:r>
+              <w:rPr>
+                <w:rFonts w:ascii="BRH Devanagari Extra" w:hAnsi="BRH Devanagari Extra" w:cs="BRH Devanagari Extra"/>
+                <w:color w:val="000000"/>
+                <w:sz w:val="40"/>
+                <w:szCs w:val="40"/>
+              </w:rPr>
+              <w:t xml:space="preserve"> |</w:t>
             </w:r>
           </w:p>
         </w:tc>
@@ -5309,15 +6939,47 @@
                 <w:highlight w:val="yellow"/>
               </w:rPr>
             </w:pPr>
-            <w:r>
-              <w:rPr>
-                <w:rFonts w:ascii="BRH Devanagari Extra" w:hAnsi="BRH Devanagari Extra" w:cs="BRH Devanagari Extra"/>
-                <w:color w:val="000000"/>
-                <w:sz w:val="40"/>
-                <w:szCs w:val="40"/>
-              </w:rPr>
-              <w:t xml:space="preserve">MåülÉþ ÍcÉiÉç | </w:t>
-            </w:r>
+            <w:proofErr w:type="spellStart"/>
+            <w:r>
+              <w:rPr>
+                <w:rFonts w:ascii="BRH Devanagari Extra" w:hAnsi="BRH Devanagari Extra" w:cs="BRH Devanagari Extra"/>
+                <w:color w:val="000000"/>
+                <w:sz w:val="40"/>
+                <w:szCs w:val="40"/>
+              </w:rPr>
+              <w:t>MåülÉþ</w:t>
+            </w:r>
+            <w:proofErr w:type="spellEnd"/>
+            <w:r>
+              <w:rPr>
+                <w:rFonts w:ascii="BRH Devanagari Extra" w:hAnsi="BRH Devanagari Extra" w:cs="BRH Devanagari Extra"/>
+                <w:color w:val="000000"/>
+                <w:sz w:val="40"/>
+                <w:szCs w:val="40"/>
+              </w:rPr>
+              <w:t xml:space="preserve"> </w:t>
+            </w:r>
+            <w:proofErr w:type="spellStart"/>
+            <w:r>
+              <w:rPr>
+                <w:rFonts w:ascii="BRH Devanagari Extra" w:hAnsi="BRH Devanagari Extra" w:cs="BRH Devanagari Extra"/>
+                <w:color w:val="000000"/>
+                <w:sz w:val="40"/>
+                <w:szCs w:val="40"/>
+              </w:rPr>
+              <w:t>ÍcÉiÉç</w:t>
+            </w:r>
+            <w:proofErr w:type="spellEnd"/>
+            <w:r>
+              <w:rPr>
+                <w:rFonts w:ascii="BRH Devanagari Extra" w:hAnsi="BRH Devanagari Extra" w:cs="BRH Devanagari Extra"/>
+                <w:color w:val="000000"/>
+                <w:sz w:val="40"/>
+                <w:szCs w:val="40"/>
+              </w:rPr>
+              <w:t xml:space="preserve"> | </w:t>
+            </w:r>
+            <w:proofErr w:type="spellStart"/>
             <w:r>
               <w:rPr>
                 <w:rFonts w:ascii="BRH Devanagari Extra" w:hAnsi="BRH Devanagari Extra" w:cs="BRH Devanagari Extra"/>
@@ -5335,8 +6997,29 @@
                 <w:sz w:val="40"/>
                 <w:szCs w:val="40"/>
               </w:rPr>
-              <w:t>iÉç mÉ</w:t>
-            </w:r>
+              <w:t>iÉç</w:t>
+            </w:r>
+            <w:proofErr w:type="spellEnd"/>
+            <w:r>
+              <w:rPr>
+                <w:rFonts w:ascii="BRH Devanagari Extra" w:hAnsi="BRH Devanagari Extra" w:cs="BRH Devanagari Extra"/>
+                <w:color w:val="000000"/>
+                <w:sz w:val="40"/>
+                <w:szCs w:val="40"/>
+              </w:rPr>
+              <w:t xml:space="preserve"> </w:t>
+            </w:r>
+            <w:proofErr w:type="spellStart"/>
+            <w:r>
+              <w:rPr>
+                <w:rFonts w:ascii="BRH Devanagari Extra" w:hAnsi="BRH Devanagari Extra" w:cs="BRH Devanagari Extra"/>
+                <w:color w:val="000000"/>
+                <w:sz w:val="40"/>
+                <w:szCs w:val="40"/>
+              </w:rPr>
+              <w:t>mÉ</w:t>
+            </w:r>
+            <w:proofErr w:type="spellEnd"/>
             <w:r>
               <w:rPr>
                 <w:rFonts w:ascii="BRH Malayalam Extra" w:hAnsi="BRH Malayalam Extra" w:cs="BRH Devanagari Extra"/>
@@ -5346,14 +7029,25 @@
               </w:rPr>
               <w:t>–</w:t>
             </w:r>
-            <w:r>
-              <w:rPr>
-                <w:rFonts w:ascii="BRH Devanagari Extra" w:hAnsi="BRH Devanagari Extra" w:cs="BRH Devanagari Extra"/>
-                <w:color w:val="000000"/>
-                <w:sz w:val="40"/>
-                <w:szCs w:val="40"/>
-              </w:rPr>
-              <w:t>jÉÉ |</w:t>
+            <w:proofErr w:type="spellStart"/>
+            <w:r>
+              <w:rPr>
+                <w:rFonts w:ascii="BRH Devanagari Extra" w:hAnsi="BRH Devanagari Extra" w:cs="BRH Devanagari Extra"/>
+                <w:color w:val="000000"/>
+                <w:sz w:val="40"/>
+                <w:szCs w:val="40"/>
+              </w:rPr>
+              <w:t>jÉÉ</w:t>
+            </w:r>
+            <w:proofErr w:type="spellEnd"/>
+            <w:r>
+              <w:rPr>
+                <w:rFonts w:ascii="BRH Devanagari Extra" w:hAnsi="BRH Devanagari Extra" w:cs="BRH Devanagari Extra"/>
+                <w:color w:val="000000"/>
+                <w:sz w:val="40"/>
+                <w:szCs w:val="40"/>
+              </w:rPr>
+              <w:t xml:space="preserve"> |</w:t>
             </w:r>
           </w:p>
         </w:tc>
@@ -5376,15 +7070,47 @@
                 <w:highlight w:val="green"/>
               </w:rPr>
             </w:pPr>
-            <w:r>
-              <w:rPr>
-                <w:rFonts w:ascii="BRH Devanagari Extra" w:hAnsi="BRH Devanagari Extra" w:cs="BRH Devanagari Extra"/>
-                <w:color w:val="000000"/>
-                <w:sz w:val="40"/>
-                <w:szCs w:val="40"/>
-              </w:rPr>
-              <w:t xml:space="preserve">MåülÉþ ÍcÉiÉç | </w:t>
-            </w:r>
+            <w:proofErr w:type="spellStart"/>
+            <w:r>
+              <w:rPr>
+                <w:rFonts w:ascii="BRH Devanagari Extra" w:hAnsi="BRH Devanagari Extra" w:cs="BRH Devanagari Extra"/>
+                <w:color w:val="000000"/>
+                <w:sz w:val="40"/>
+                <w:szCs w:val="40"/>
+              </w:rPr>
+              <w:t>MåülÉþ</w:t>
+            </w:r>
+            <w:proofErr w:type="spellEnd"/>
+            <w:r>
+              <w:rPr>
+                <w:rFonts w:ascii="BRH Devanagari Extra" w:hAnsi="BRH Devanagari Extra" w:cs="BRH Devanagari Extra"/>
+                <w:color w:val="000000"/>
+                <w:sz w:val="40"/>
+                <w:szCs w:val="40"/>
+              </w:rPr>
+              <w:t xml:space="preserve"> </w:t>
+            </w:r>
+            <w:proofErr w:type="spellStart"/>
+            <w:r>
+              <w:rPr>
+                <w:rFonts w:ascii="BRH Devanagari Extra" w:hAnsi="BRH Devanagari Extra" w:cs="BRH Devanagari Extra"/>
+                <w:color w:val="000000"/>
+                <w:sz w:val="40"/>
+                <w:szCs w:val="40"/>
+              </w:rPr>
+              <w:t>ÍcÉiÉç</w:t>
+            </w:r>
+            <w:proofErr w:type="spellEnd"/>
+            <w:r>
+              <w:rPr>
+                <w:rFonts w:ascii="BRH Devanagari Extra" w:hAnsi="BRH Devanagari Extra" w:cs="BRH Devanagari Extra"/>
+                <w:color w:val="000000"/>
+                <w:sz w:val="40"/>
+                <w:szCs w:val="40"/>
+              </w:rPr>
+              <w:t xml:space="preserve"> | </w:t>
+            </w:r>
+            <w:proofErr w:type="spellStart"/>
             <w:r>
               <w:rPr>
                 <w:rFonts w:ascii="BRH Devanagari Extra" w:hAnsi="BRH Devanagari Extra" w:cs="BRH Devanagari Extra"/>
@@ -5395,6 +7121,7 @@
               </w:rPr>
               <w:t>ÍcÉ</w:t>
             </w:r>
+            <w:proofErr w:type="spellEnd"/>
             <w:r>
               <w:rPr>
                 <w:rFonts w:ascii="BRH Malayalam Extra" w:hAnsi="BRH Malayalam Extra" w:cs="BRH Devanagari Extra"/>
@@ -5404,15 +7131,37 @@
               </w:rPr>
               <w:t>–</w:t>
             </w:r>
-            <w:r>
-              <w:rPr>
-                <w:rFonts w:ascii="BRH Devanagari Extra" w:hAnsi="BRH Devanagari Extra" w:cs="BRH Devanagari Extra"/>
-                <w:color w:val="000000"/>
-                <w:sz w:val="40"/>
-                <w:szCs w:val="40"/>
-              </w:rPr>
-              <w:t>iÉç mÉ</w:t>
-            </w:r>
+            <w:proofErr w:type="spellStart"/>
+            <w:r>
+              <w:rPr>
+                <w:rFonts w:ascii="BRH Devanagari Extra" w:hAnsi="BRH Devanagari Extra" w:cs="BRH Devanagari Extra"/>
+                <w:color w:val="000000"/>
+                <w:sz w:val="40"/>
+                <w:szCs w:val="40"/>
+              </w:rPr>
+              <w:t>iÉç</w:t>
+            </w:r>
+            <w:proofErr w:type="spellEnd"/>
+            <w:r>
+              <w:rPr>
+                <w:rFonts w:ascii="BRH Devanagari Extra" w:hAnsi="BRH Devanagari Extra" w:cs="BRH Devanagari Extra"/>
+                <w:color w:val="000000"/>
+                <w:sz w:val="40"/>
+                <w:szCs w:val="40"/>
+              </w:rPr>
+              <w:t xml:space="preserve"> </w:t>
+            </w:r>
+            <w:proofErr w:type="spellStart"/>
+            <w:r>
+              <w:rPr>
+                <w:rFonts w:ascii="BRH Devanagari Extra" w:hAnsi="BRH Devanagari Extra" w:cs="BRH Devanagari Extra"/>
+                <w:color w:val="000000"/>
+                <w:sz w:val="40"/>
+                <w:szCs w:val="40"/>
+              </w:rPr>
+              <w:t>mÉ</w:t>
+            </w:r>
+            <w:proofErr w:type="spellEnd"/>
             <w:r>
               <w:rPr>
                 <w:rFonts w:ascii="BRH Malayalam Extra" w:hAnsi="BRH Malayalam Extra" w:cs="BRH Devanagari Extra"/>
@@ -5422,14 +7171,25 @@
               </w:rPr>
               <w:t>–</w:t>
             </w:r>
-            <w:r>
-              <w:rPr>
-                <w:rFonts w:ascii="BRH Devanagari Extra" w:hAnsi="BRH Devanagari Extra" w:cs="BRH Devanagari Extra"/>
-                <w:color w:val="000000"/>
-                <w:sz w:val="40"/>
-                <w:szCs w:val="40"/>
-              </w:rPr>
-              <w:t>jÉÉ |</w:t>
+            <w:proofErr w:type="spellStart"/>
+            <w:r>
+              <w:rPr>
+                <w:rFonts w:ascii="BRH Devanagari Extra" w:hAnsi="BRH Devanagari Extra" w:cs="BRH Devanagari Extra"/>
+                <w:color w:val="000000"/>
+                <w:sz w:val="40"/>
+                <w:szCs w:val="40"/>
+              </w:rPr>
+              <w:t>jÉÉ</w:t>
+            </w:r>
+            <w:proofErr w:type="spellEnd"/>
+            <w:r>
+              <w:rPr>
+                <w:rFonts w:ascii="BRH Devanagari Extra" w:hAnsi="BRH Devanagari Extra" w:cs="BRH Devanagari Extra"/>
+                <w:color w:val="000000"/>
+                <w:sz w:val="40"/>
+                <w:szCs w:val="40"/>
+              </w:rPr>
+              <w:t xml:space="preserve"> |</w:t>
             </w:r>
           </w:p>
         </w:tc>
@@ -5601,14 +7361,35 @@
                 <w:szCs w:val="40"/>
               </w:rPr>
             </w:pPr>
-            <w:r>
-              <w:rPr>
-                <w:rFonts w:ascii="BRH Devanagari Extra" w:hAnsi="BRH Devanagari Extra" w:cs="BRH Devanagari Extra"/>
-                <w:color w:val="000000"/>
-                <w:sz w:val="40"/>
-                <w:szCs w:val="40"/>
-              </w:rPr>
-              <w:t>mÉUÏlSìÿqÉç | C</w:t>
+            <w:proofErr w:type="spellStart"/>
+            <w:r>
+              <w:rPr>
+                <w:rFonts w:ascii="BRH Devanagari Extra" w:hAnsi="BRH Devanagari Extra" w:cs="BRH Devanagari Extra"/>
+                <w:color w:val="000000"/>
+                <w:sz w:val="40"/>
+                <w:szCs w:val="40"/>
+              </w:rPr>
+              <w:t>mÉUÏlSìÿqÉç</w:t>
+            </w:r>
+            <w:proofErr w:type="spellEnd"/>
+            <w:r>
+              <w:rPr>
+                <w:rFonts w:ascii="BRH Devanagari Extra" w:hAnsi="BRH Devanagari Extra" w:cs="BRH Devanagari Extra"/>
+                <w:color w:val="000000"/>
+                <w:sz w:val="40"/>
+                <w:szCs w:val="40"/>
+              </w:rPr>
+              <w:t xml:space="preserve"> | </w:t>
+            </w:r>
+            <w:proofErr w:type="spellStart"/>
+            <w:r>
+              <w:rPr>
+                <w:rFonts w:ascii="BRH Devanagari Extra" w:hAnsi="BRH Devanagari Extra" w:cs="BRH Devanagari Extra"/>
+                <w:color w:val="000000"/>
+                <w:sz w:val="40"/>
+                <w:szCs w:val="40"/>
+              </w:rPr>
+              <w:t>C</w:t>
             </w:r>
             <w:r>
               <w:rPr>
@@ -5629,6 +7410,7 @@
               </w:rPr>
               <w:t>ì</w:t>
             </w:r>
+            <w:proofErr w:type="spellEnd"/>
             <w:r>
               <w:rPr>
                 <w:rFonts w:ascii="BRH Malayalam Extra" w:hAnsi="BRH Malayalam Extra" w:cs="BRH Devanagari Extra"/>
@@ -5645,7 +7427,27 @@
                 <w:sz w:val="40"/>
                 <w:szCs w:val="40"/>
               </w:rPr>
-              <w:t xml:space="preserve"> lÉUþÈ |</w:t>
+              <w:t xml:space="preserve"> </w:t>
+            </w:r>
+            <w:proofErr w:type="spellStart"/>
+            <w:r>
+              <w:rPr>
+                <w:rFonts w:ascii="BRH Devanagari Extra" w:hAnsi="BRH Devanagari Extra" w:cs="BRH Devanagari Extra"/>
+                <w:color w:val="000000"/>
+                <w:sz w:val="40"/>
+                <w:szCs w:val="40"/>
+              </w:rPr>
+              <w:t>lÉUþÈ</w:t>
+            </w:r>
+            <w:proofErr w:type="spellEnd"/>
+            <w:r>
+              <w:rPr>
+                <w:rFonts w:ascii="BRH Devanagari Extra" w:hAnsi="BRH Devanagari Extra" w:cs="BRH Devanagari Extra"/>
+                <w:color w:val="000000"/>
+                <w:sz w:val="40"/>
+                <w:szCs w:val="40"/>
+              </w:rPr>
+              <w:t xml:space="preserve"> |</w:t>
             </w:r>
           </w:p>
         </w:tc>
@@ -5667,14 +7469,35 @@
                 <w:szCs w:val="40"/>
               </w:rPr>
             </w:pPr>
-            <w:r>
-              <w:rPr>
-                <w:rFonts w:ascii="BRH Devanagari Extra" w:hAnsi="BRH Devanagari Extra" w:cs="BRH Devanagari Extra"/>
-                <w:color w:val="000000"/>
-                <w:sz w:val="40"/>
-                <w:szCs w:val="40"/>
-              </w:rPr>
-              <w:t>mÉUÏlSìÿqÉç | C</w:t>
+            <w:proofErr w:type="spellStart"/>
+            <w:r>
+              <w:rPr>
+                <w:rFonts w:ascii="BRH Devanagari Extra" w:hAnsi="BRH Devanagari Extra" w:cs="BRH Devanagari Extra"/>
+                <w:color w:val="000000"/>
+                <w:sz w:val="40"/>
+                <w:szCs w:val="40"/>
+              </w:rPr>
+              <w:t>mÉUÏlSìÿqÉç</w:t>
+            </w:r>
+            <w:proofErr w:type="spellEnd"/>
+            <w:r>
+              <w:rPr>
+                <w:rFonts w:ascii="BRH Devanagari Extra" w:hAnsi="BRH Devanagari Extra" w:cs="BRH Devanagari Extra"/>
+                <w:color w:val="000000"/>
+                <w:sz w:val="40"/>
+                <w:szCs w:val="40"/>
+              </w:rPr>
+              <w:t xml:space="preserve"> | </w:t>
+            </w:r>
+            <w:proofErr w:type="spellStart"/>
+            <w:r>
+              <w:rPr>
+                <w:rFonts w:ascii="BRH Devanagari Extra" w:hAnsi="BRH Devanagari Extra" w:cs="BRH Devanagari Extra"/>
+                <w:color w:val="000000"/>
+                <w:sz w:val="40"/>
+                <w:szCs w:val="40"/>
+              </w:rPr>
+              <w:t>C</w:t>
             </w:r>
             <w:r>
               <w:rPr>
@@ -5686,6 +7509,7 @@
               </w:rPr>
               <w:t>lSì</w:t>
             </w:r>
+            <w:proofErr w:type="spellEnd"/>
             <w:r>
               <w:rPr>
                 <w:rFonts w:ascii="BRH Malayalam Extra" w:hAnsi="BRH Malayalam Extra" w:cs="BRH Devanagari Extra"/>
@@ -5713,7 +7537,27 @@
                 <w:sz w:val="40"/>
                 <w:szCs w:val="40"/>
               </w:rPr>
-              <w:t xml:space="preserve"> lÉUþÈ |</w:t>
+              <w:t xml:space="preserve"> </w:t>
+            </w:r>
+            <w:proofErr w:type="spellStart"/>
+            <w:r>
+              <w:rPr>
+                <w:rFonts w:ascii="BRH Devanagari Extra" w:hAnsi="BRH Devanagari Extra" w:cs="BRH Devanagari Extra"/>
+                <w:color w:val="000000"/>
+                <w:sz w:val="40"/>
+                <w:szCs w:val="40"/>
+              </w:rPr>
+              <w:t>lÉUþÈ</w:t>
+            </w:r>
+            <w:proofErr w:type="spellEnd"/>
+            <w:r>
+              <w:rPr>
+                <w:rFonts w:ascii="BRH Devanagari Extra" w:hAnsi="BRH Devanagari Extra" w:cs="BRH Devanagari Extra"/>
+                <w:color w:val="000000"/>
+                <w:sz w:val="40"/>
+                <w:szCs w:val="40"/>
+              </w:rPr>
+              <w:t xml:space="preserve"> |</w:t>
             </w:r>
           </w:p>
         </w:tc>
@@ -5747,7 +7591,29 @@
           <w:szCs w:val="40"/>
           <w:lang w:val="en-IN" w:eastAsia="en-IN"/>
         </w:rPr>
-        <w:t xml:space="preserve">"zlÉ" </w:t>
+        <w:t>"</w:t>
+      </w:r>
+      <w:proofErr w:type="spellStart"/>
+      <w:r>
+        <w:rPr>
+          <w:rFonts w:ascii="BRH Devanagari" w:hAnsi="BRH Devanagari" w:cs="BRH Devanagari"/>
+          <w:color w:val="000000"/>
+          <w:sz w:val="40"/>
+          <w:szCs w:val="40"/>
+          <w:lang w:val="en-IN" w:eastAsia="en-IN"/>
+        </w:rPr>
+        <w:t>zlÉ</w:t>
+      </w:r>
+      <w:proofErr w:type="spellEnd"/>
+      <w:r>
+        <w:rPr>
+          <w:rFonts w:ascii="BRH Devanagari" w:hAnsi="BRH Devanagari" w:cs="BRH Devanagari"/>
+          <w:color w:val="000000"/>
+          <w:sz w:val="40"/>
+          <w:szCs w:val="40"/>
+          <w:lang w:val="en-IN" w:eastAsia="en-IN"/>
+        </w:rPr>
+        <w:t xml:space="preserve">" </w:t>
       </w:r>
       <w:r>
         <w:rPr>
@@ -5755,7 +7621,16 @@
           <w:bCs/>
           <w:sz w:val="32"/>
         </w:rPr>
-        <w:t>replaced with</w:t>
+        <w:t xml:space="preserve">replaced </w:t>
+      </w:r>
+      <w:proofErr w:type="gramStart"/>
+      <w:r>
+        <w:rPr>
+          <w:b/>
+          <w:bCs/>
+          <w:sz w:val="32"/>
+        </w:rPr>
+        <w:t>with</w:t>
       </w:r>
       <w:r>
         <w:rPr>
@@ -5777,6 +7652,8 @@
         </w:rPr>
         <w:t>"</w:t>
       </w:r>
+      <w:proofErr w:type="spellStart"/>
+      <w:proofErr w:type="gramEnd"/>
       <w:r>
         <w:rPr>
           <w:rFonts w:ascii="BRH Devanagari" w:hAnsi="BRH Devanagari" w:cs="BRH Devanagari"/>
@@ -5788,6 +7665,7 @@
         </w:rPr>
         <w:t>zgÉ</w:t>
       </w:r>
+      <w:proofErr w:type="spellEnd"/>
       <w:r>
         <w:rPr>
           <w:rFonts w:ascii="BRH Devanagari" w:hAnsi="BRH Devanagari" w:cs="BRH Devanagari"/>
@@ -5938,7 +7816,18 @@
           <w:szCs w:val="32"/>
           <w:u w:val="single"/>
         </w:rPr>
-        <w:t xml:space="preserve">Prior to </w:t>
+        <w:t xml:space="preserve">Prior </w:t>
+      </w:r>
+      <w:proofErr w:type="gramStart"/>
+      <w:r>
+        <w:rPr>
+          <w:b/>
+          <w:bCs/>
+          <w:sz w:val="32"/>
+          <w:szCs w:val="32"/>
+          <w:u w:val="single"/>
+        </w:rPr>
+        <w:t xml:space="preserve">to </w:t>
       </w:r>
       <w:r>
         <w:rPr>
@@ -5951,6 +7840,7 @@
         </w:rPr>
         <w:t>????</w:t>
       </w:r>
+      <w:proofErr w:type="gramEnd"/>
     </w:p>
     <w:p>
       <w:pPr>
@@ -5965,7 +7855,23 @@
           <w:b/>
           <w:bCs/>
         </w:rPr>
-        <w:t>(ignore those which are already incorporated in your book’s version and date)</w:t>
+        <w:t>(</w:t>
+      </w:r>
+      <w:proofErr w:type="gramStart"/>
+      <w:r>
+        <w:rPr>
+          <w:b/>
+          <w:bCs/>
+        </w:rPr>
+        <w:t>ignore</w:t>
+      </w:r>
+      <w:proofErr w:type="gramEnd"/>
+      <w:r>
+        <w:rPr>
+          <w:b/>
+          <w:bCs/>
+        </w:rPr>
+        <w:t xml:space="preserve"> those which are already incorporated in your book’s version and date)</w:t>
       </w:r>
     </w:p>
     <w:tbl>
@@ -6195,7 +8101,7 @@
 </file>
 
 <file path=word/endnotes.xml><?xml version="1.0" encoding="utf-8"?>
-<w:endnotes xmlns:wpc="http://schemas.microsoft.com/office/word/2010/wordprocessingCanvas" xmlns:cx="http://schemas.microsoft.com/office/drawing/2014/chartex" xmlns:cx1="http://schemas.microsoft.com/office/drawing/2015/9/8/chartex" xmlns:mc="http://schemas.openxmlformats.org/markup-compatibility/2006" xmlns:o="urn:schemas-microsoft-com:office:office" xmlns:r="http://schemas.openxmlformats.org/officeDocument/2006/relationships" xmlns:m="http://schemas.openxmlformats.org/officeDocument/2006/math" xmlns:v="urn:schemas-microsoft-com:vml" xmlns:wp14="http://schemas.microsoft.com/office/word/2010/wordprocessingDrawing" xmlns:wp="http://schemas.openxmlformats.org/drawingml/2006/wordprocessingDrawing" xmlns:w10="urn:schemas-microsoft-com:office:word" xmlns:w="http://schemas.openxmlformats.org/wordprocessingml/2006/main" xmlns:w14="http://schemas.microsoft.com/office/word/2010/wordml" xmlns:w15="http://schemas.microsoft.com/office/word/2012/wordml" xmlns:w16se="http://schemas.microsoft.com/office/word/2015/wordml/symex" xmlns:wpg="http://schemas.microsoft.com/office/word/2010/wordprocessingGroup" xmlns:wpi="http://schemas.microsoft.com/office/word/2010/wordprocessingInk" xmlns:wne="http://schemas.microsoft.com/office/word/2006/wordml" xmlns:wps="http://schemas.microsoft.com/office/word/2010/wordprocessingShape" mc:Ignorable="w14 w15 w16se wp14">
+<w:endnotes xmlns:wpc="http://schemas.microsoft.com/office/word/2010/wordprocessingCanvas" xmlns:cx="http://schemas.microsoft.com/office/drawing/2014/chartex" xmlns:cx1="http://schemas.microsoft.com/office/drawing/2015/9/8/chartex" xmlns:cx2="http://schemas.microsoft.com/office/drawing/2015/10/21/chartex" xmlns:cx3="http://schemas.microsoft.com/office/drawing/2016/5/9/chartex" xmlns:cx4="http://schemas.microsoft.com/office/drawing/2016/5/10/chartex" xmlns:cx5="http://schemas.microsoft.com/office/drawing/2016/5/11/chartex" xmlns:cx6="http://schemas.microsoft.com/office/drawing/2016/5/12/chartex" xmlns:cx7="http://schemas.microsoft.com/office/drawing/2016/5/13/chartex" xmlns:cx8="http://schemas.microsoft.com/office/drawing/2016/5/14/chartex" xmlns:mc="http://schemas.openxmlformats.org/markup-compatibility/2006" xmlns:aink="http://schemas.microsoft.com/office/drawing/2016/ink" xmlns:am3d="http://schemas.microsoft.com/office/drawing/2017/model3d" xmlns:o="urn:schemas-microsoft-com:office:office" xmlns:r="http://schemas.openxmlformats.org/officeDocument/2006/relationships" xmlns:m="http://schemas.openxmlformats.org/officeDocument/2006/math" xmlns:v="urn:schemas-microsoft-com:vml" xmlns:wp14="http://schemas.microsoft.com/office/word/2010/wordprocessingDrawing" xmlns:wp="http://schemas.openxmlformats.org/drawingml/2006/wordprocessingDrawing" xmlns:w10="urn:schemas-microsoft-com:office:word" xmlns:w="http://schemas.openxmlformats.org/wordprocessingml/2006/main" xmlns:w14="http://schemas.microsoft.com/office/word/2010/wordml" xmlns:w15="http://schemas.microsoft.com/office/word/2012/wordml" xmlns:w16cex="http://schemas.microsoft.com/office/word/2018/wordml/cex" xmlns:w16cid="http://schemas.microsoft.com/office/word/2016/wordml/cid" xmlns:w16="http://schemas.microsoft.com/office/word/2018/wordml" xmlns:w16sdtdh="http://schemas.microsoft.com/office/word/2020/wordml/sdtdatahash" xmlns:w16se="http://schemas.microsoft.com/office/word/2015/wordml/symex" xmlns:wpg="http://schemas.microsoft.com/office/word/2010/wordprocessingGroup" xmlns:wpi="http://schemas.microsoft.com/office/word/2010/wordprocessingInk" xmlns:wne="http://schemas.microsoft.com/office/word/2006/wordml" xmlns:wps="http://schemas.microsoft.com/office/word/2010/wordprocessingShape" mc:Ignorable="w14 w15 w16se w16cid w16 w16cex w16sdtdh wp14">
   <w:endnote w:type="separator" w:id="-1">
     <w:p>
       <w:pPr>
@@ -6220,7 +8126,7 @@
 </file>
 
 <file path=word/footer1.xml><?xml version="1.0" encoding="utf-8"?>
-<w:ftr xmlns:wpc="http://schemas.microsoft.com/office/word/2010/wordprocessingCanvas" xmlns:cx="http://schemas.microsoft.com/office/drawing/2014/chartex" xmlns:cx1="http://schemas.microsoft.com/office/drawing/2015/9/8/chartex" xmlns:mc="http://schemas.openxmlformats.org/markup-compatibility/2006" xmlns:o="urn:schemas-microsoft-com:office:office" xmlns:r="http://schemas.openxmlformats.org/officeDocument/2006/relationships" xmlns:m="http://schemas.openxmlformats.org/officeDocument/2006/math" xmlns:v="urn:schemas-microsoft-com:vml" xmlns:wp14="http://schemas.microsoft.com/office/word/2010/wordprocessingDrawing" xmlns:wp="http://schemas.openxmlformats.org/drawingml/2006/wordprocessingDrawing" xmlns:w10="urn:schemas-microsoft-com:office:word" xmlns:w="http://schemas.openxmlformats.org/wordprocessingml/2006/main" xmlns:w14="http://schemas.microsoft.com/office/word/2010/wordml" xmlns:w15="http://schemas.microsoft.com/office/word/2012/wordml" xmlns:w16se="http://schemas.microsoft.com/office/word/2015/wordml/symex" xmlns:wpg="http://schemas.microsoft.com/office/word/2010/wordprocessingGroup" xmlns:wpi="http://schemas.microsoft.com/office/word/2010/wordprocessingInk" xmlns:wne="http://schemas.microsoft.com/office/word/2006/wordml" xmlns:wps="http://schemas.microsoft.com/office/word/2010/wordprocessingShape" mc:Ignorable="w14 w15 w16se wp14">
+<w:ftr xmlns:wpc="http://schemas.microsoft.com/office/word/2010/wordprocessingCanvas" xmlns:cx="http://schemas.microsoft.com/office/drawing/2014/chartex" xmlns:cx1="http://schemas.microsoft.com/office/drawing/2015/9/8/chartex" xmlns:cx2="http://schemas.microsoft.com/office/drawing/2015/10/21/chartex" xmlns:cx3="http://schemas.microsoft.com/office/drawing/2016/5/9/chartex" xmlns:cx4="http://schemas.microsoft.com/office/drawing/2016/5/10/chartex" xmlns:cx5="http://schemas.microsoft.com/office/drawing/2016/5/11/chartex" xmlns:cx6="http://schemas.microsoft.com/office/drawing/2016/5/12/chartex" xmlns:cx7="http://schemas.microsoft.com/office/drawing/2016/5/13/chartex" xmlns:cx8="http://schemas.microsoft.com/office/drawing/2016/5/14/chartex" xmlns:mc="http://schemas.openxmlformats.org/markup-compatibility/2006" xmlns:aink="http://schemas.microsoft.com/office/drawing/2016/ink" xmlns:am3d="http://schemas.microsoft.com/office/drawing/2017/model3d" xmlns:o="urn:schemas-microsoft-com:office:office" xmlns:r="http://schemas.openxmlformats.org/officeDocument/2006/relationships" xmlns:m="http://schemas.openxmlformats.org/officeDocument/2006/math" xmlns:v="urn:schemas-microsoft-com:vml" xmlns:wp14="http://schemas.microsoft.com/office/word/2010/wordprocessingDrawing" xmlns:wp="http://schemas.openxmlformats.org/drawingml/2006/wordprocessingDrawing" xmlns:w10="urn:schemas-microsoft-com:office:word" xmlns:w="http://schemas.openxmlformats.org/wordprocessingml/2006/main" xmlns:w14="http://schemas.microsoft.com/office/word/2010/wordml" xmlns:w15="http://schemas.microsoft.com/office/word/2012/wordml" xmlns:w16cex="http://schemas.microsoft.com/office/word/2018/wordml/cex" xmlns:w16cid="http://schemas.microsoft.com/office/word/2016/wordml/cid" xmlns:w16="http://schemas.microsoft.com/office/word/2018/wordml" xmlns:w16sdtdh="http://schemas.microsoft.com/office/word/2020/wordml/sdtdatahash" xmlns:w16se="http://schemas.microsoft.com/office/word/2015/wordml/symex" xmlns:wpg="http://schemas.microsoft.com/office/word/2010/wordprocessingGroup" xmlns:wpi="http://schemas.microsoft.com/office/word/2010/wordprocessingInk" xmlns:wne="http://schemas.microsoft.com/office/word/2006/wordml" xmlns:wps="http://schemas.microsoft.com/office/word/2010/wordprocessingShape" mc:Ignorable="w14 w15 w16se w16cid w16 w16cex w16sdtdh wp14">
   <w:p>
     <w:pPr>
       <w:pBdr>
@@ -6422,7 +8328,7 @@
 </file>
 
 <file path=word/footnotes.xml><?xml version="1.0" encoding="utf-8"?>
-<w:footnotes xmlns:wpc="http://schemas.microsoft.com/office/word/2010/wordprocessingCanvas" xmlns:cx="http://schemas.microsoft.com/office/drawing/2014/chartex" xmlns:cx1="http://schemas.microsoft.com/office/drawing/2015/9/8/chartex" xmlns:mc="http://schemas.openxmlformats.org/markup-compatibility/2006" xmlns:o="urn:schemas-microsoft-com:office:office" xmlns:r="http://schemas.openxmlformats.org/officeDocument/2006/relationships" xmlns:m="http://schemas.openxmlformats.org/officeDocument/2006/math" xmlns:v="urn:schemas-microsoft-com:vml" xmlns:wp14="http://schemas.microsoft.com/office/word/2010/wordprocessingDrawing" xmlns:wp="http://schemas.openxmlformats.org/drawingml/2006/wordprocessingDrawing" xmlns:w10="urn:schemas-microsoft-com:office:word" xmlns:w="http://schemas.openxmlformats.org/wordprocessingml/2006/main" xmlns:w14="http://schemas.microsoft.com/office/word/2010/wordml" xmlns:w15="http://schemas.microsoft.com/office/word/2012/wordml" xmlns:w16se="http://schemas.microsoft.com/office/word/2015/wordml/symex" xmlns:wpg="http://schemas.microsoft.com/office/word/2010/wordprocessingGroup" xmlns:wpi="http://schemas.microsoft.com/office/word/2010/wordprocessingInk" xmlns:wne="http://schemas.microsoft.com/office/word/2006/wordml" xmlns:wps="http://schemas.microsoft.com/office/word/2010/wordprocessingShape" mc:Ignorable="w14 w15 w16se wp14">
+<w:footnotes xmlns:wpc="http://schemas.microsoft.com/office/word/2010/wordprocessingCanvas" xmlns:cx="http://schemas.microsoft.com/office/drawing/2014/chartex" xmlns:cx1="http://schemas.microsoft.com/office/drawing/2015/9/8/chartex" xmlns:cx2="http://schemas.microsoft.com/office/drawing/2015/10/21/chartex" xmlns:cx3="http://schemas.microsoft.com/office/drawing/2016/5/9/chartex" xmlns:cx4="http://schemas.microsoft.com/office/drawing/2016/5/10/chartex" xmlns:cx5="http://schemas.microsoft.com/office/drawing/2016/5/11/chartex" xmlns:cx6="http://schemas.microsoft.com/office/drawing/2016/5/12/chartex" xmlns:cx7="http://schemas.microsoft.com/office/drawing/2016/5/13/chartex" xmlns:cx8="http://schemas.microsoft.com/office/drawing/2016/5/14/chartex" xmlns:mc="http://schemas.openxmlformats.org/markup-compatibility/2006" xmlns:aink="http://schemas.microsoft.com/office/drawing/2016/ink" xmlns:am3d="http://schemas.microsoft.com/office/drawing/2017/model3d" xmlns:o="urn:schemas-microsoft-com:office:office" xmlns:r="http://schemas.openxmlformats.org/officeDocument/2006/relationships" xmlns:m="http://schemas.openxmlformats.org/officeDocument/2006/math" xmlns:v="urn:schemas-microsoft-com:vml" xmlns:wp14="http://schemas.microsoft.com/office/word/2010/wordprocessingDrawing" xmlns:wp="http://schemas.openxmlformats.org/drawingml/2006/wordprocessingDrawing" xmlns:w10="urn:schemas-microsoft-com:office:word" xmlns:w="http://schemas.openxmlformats.org/wordprocessingml/2006/main" xmlns:w14="http://schemas.microsoft.com/office/word/2010/wordml" xmlns:w15="http://schemas.microsoft.com/office/word/2012/wordml" xmlns:w16cex="http://schemas.microsoft.com/office/word/2018/wordml/cex" xmlns:w16cid="http://schemas.microsoft.com/office/word/2016/wordml/cid" xmlns:w16="http://schemas.microsoft.com/office/word/2018/wordml" xmlns:w16sdtdh="http://schemas.microsoft.com/office/word/2020/wordml/sdtdatahash" xmlns:w16se="http://schemas.microsoft.com/office/word/2015/wordml/symex" xmlns:wpg="http://schemas.microsoft.com/office/word/2010/wordprocessingGroup" xmlns:wpi="http://schemas.microsoft.com/office/word/2010/wordprocessingInk" xmlns:wne="http://schemas.microsoft.com/office/word/2006/wordml" xmlns:wps="http://schemas.microsoft.com/office/word/2010/wordprocessingShape" mc:Ignorable="w14 w15 w16se w16cid w16 w16cex w16sdtdh wp14">
   <w:footnote w:type="separator" w:id="-1">
     <w:p>
       <w:pPr>
@@ -6447,7 +8353,7 @@
 </file>
 
 <file path=word/header1.xml><?xml version="1.0" encoding="utf-8"?>
-<w:hdr xmlns:wpc="http://schemas.microsoft.com/office/word/2010/wordprocessingCanvas" xmlns:cx="http://schemas.microsoft.com/office/drawing/2014/chartex" xmlns:cx1="http://schemas.microsoft.com/office/drawing/2015/9/8/chartex" xmlns:mc="http://schemas.openxmlformats.org/markup-compatibility/2006" xmlns:o="urn:schemas-microsoft-com:office:office" xmlns:r="http://schemas.openxmlformats.org/officeDocument/2006/relationships" xmlns:m="http://schemas.openxmlformats.org/officeDocument/2006/math" xmlns:v="urn:schemas-microsoft-com:vml" xmlns:wp14="http://schemas.microsoft.com/office/word/2010/wordprocessingDrawing" xmlns:wp="http://schemas.openxmlformats.org/drawingml/2006/wordprocessingDrawing" xmlns:w10="urn:schemas-microsoft-com:office:word" xmlns:w="http://schemas.openxmlformats.org/wordprocessingml/2006/main" xmlns:w14="http://schemas.microsoft.com/office/word/2010/wordml" xmlns:w15="http://schemas.microsoft.com/office/word/2012/wordml" xmlns:w16se="http://schemas.microsoft.com/office/word/2015/wordml/symex" xmlns:wpg="http://schemas.microsoft.com/office/word/2010/wordprocessingGroup" xmlns:wpi="http://schemas.microsoft.com/office/word/2010/wordprocessingInk" xmlns:wne="http://schemas.microsoft.com/office/word/2006/wordml" xmlns:wps="http://schemas.microsoft.com/office/word/2010/wordprocessingShape" mc:Ignorable="w14 w15 w16se wp14">
+<w:hdr xmlns:wpc="http://schemas.microsoft.com/office/word/2010/wordprocessingCanvas" xmlns:cx="http://schemas.microsoft.com/office/drawing/2014/chartex" xmlns:cx1="http://schemas.microsoft.com/office/drawing/2015/9/8/chartex" xmlns:cx2="http://schemas.microsoft.com/office/drawing/2015/10/21/chartex" xmlns:cx3="http://schemas.microsoft.com/office/drawing/2016/5/9/chartex" xmlns:cx4="http://schemas.microsoft.com/office/drawing/2016/5/10/chartex" xmlns:cx5="http://schemas.microsoft.com/office/drawing/2016/5/11/chartex" xmlns:cx6="http://schemas.microsoft.com/office/drawing/2016/5/12/chartex" xmlns:cx7="http://schemas.microsoft.com/office/drawing/2016/5/13/chartex" xmlns:cx8="http://schemas.microsoft.com/office/drawing/2016/5/14/chartex" xmlns:mc="http://schemas.openxmlformats.org/markup-compatibility/2006" xmlns:aink="http://schemas.microsoft.com/office/drawing/2016/ink" xmlns:am3d="http://schemas.microsoft.com/office/drawing/2017/model3d" xmlns:o="urn:schemas-microsoft-com:office:office" xmlns:r="http://schemas.openxmlformats.org/officeDocument/2006/relationships" xmlns:m="http://schemas.openxmlformats.org/officeDocument/2006/math" xmlns:v="urn:schemas-microsoft-com:vml" xmlns:wp14="http://schemas.microsoft.com/office/word/2010/wordprocessingDrawing" xmlns:wp="http://schemas.openxmlformats.org/drawingml/2006/wordprocessingDrawing" xmlns:w10="urn:schemas-microsoft-com:office:word" xmlns:w="http://schemas.openxmlformats.org/wordprocessingml/2006/main" xmlns:w14="http://schemas.microsoft.com/office/word/2010/wordml" xmlns:w15="http://schemas.microsoft.com/office/word/2012/wordml" xmlns:w16cex="http://schemas.microsoft.com/office/word/2018/wordml/cex" xmlns:w16cid="http://schemas.microsoft.com/office/word/2016/wordml/cid" xmlns:w16="http://schemas.microsoft.com/office/word/2018/wordml" xmlns:w16sdtdh="http://schemas.microsoft.com/office/word/2020/wordml/sdtdatahash" xmlns:w16se="http://schemas.microsoft.com/office/word/2015/wordml/symex" xmlns:wpg="http://schemas.microsoft.com/office/word/2010/wordprocessingGroup" xmlns:wpi="http://schemas.microsoft.com/office/word/2010/wordprocessingInk" xmlns:wne="http://schemas.microsoft.com/office/word/2006/wordml" xmlns:wps="http://schemas.microsoft.com/office/word/2010/wordprocessingShape" mc:Ignorable="w14 w15 w16se w16cid w16 w16cex w16sdtdh wp14">
   <w:p>
     <w:pPr>
       <w:pStyle w:val="Header"/>
@@ -6460,7 +8366,7 @@
 </file>
 
 <file path=word/header2.xml><?xml version="1.0" encoding="utf-8"?>
-<w:hdr xmlns:wpc="http://schemas.microsoft.com/office/word/2010/wordprocessingCanvas" xmlns:cx="http://schemas.microsoft.com/office/drawing/2014/chartex" xmlns:cx1="http://schemas.microsoft.com/office/drawing/2015/9/8/chartex" xmlns:mc="http://schemas.openxmlformats.org/markup-compatibility/2006" xmlns:o="urn:schemas-microsoft-com:office:office" xmlns:r="http://schemas.openxmlformats.org/officeDocument/2006/relationships" xmlns:m="http://schemas.openxmlformats.org/officeDocument/2006/math" xmlns:v="urn:schemas-microsoft-com:vml" xmlns:wp14="http://schemas.microsoft.com/office/word/2010/wordprocessingDrawing" xmlns:wp="http://schemas.openxmlformats.org/drawingml/2006/wordprocessingDrawing" xmlns:w10="urn:schemas-microsoft-com:office:word" xmlns:w="http://schemas.openxmlformats.org/wordprocessingml/2006/main" xmlns:w14="http://schemas.microsoft.com/office/word/2010/wordml" xmlns:w15="http://schemas.microsoft.com/office/word/2012/wordml" xmlns:w16se="http://schemas.microsoft.com/office/word/2015/wordml/symex" xmlns:wpg="http://schemas.microsoft.com/office/word/2010/wordprocessingGroup" xmlns:wpi="http://schemas.microsoft.com/office/word/2010/wordprocessingInk" xmlns:wne="http://schemas.microsoft.com/office/word/2006/wordml" xmlns:wps="http://schemas.microsoft.com/office/word/2010/wordprocessingShape" mc:Ignorable="w14 w15 w16se wp14">
+<w:hdr xmlns:wpc="http://schemas.microsoft.com/office/word/2010/wordprocessingCanvas" xmlns:cx="http://schemas.microsoft.com/office/drawing/2014/chartex" xmlns:cx1="http://schemas.microsoft.com/office/drawing/2015/9/8/chartex" xmlns:cx2="http://schemas.microsoft.com/office/drawing/2015/10/21/chartex" xmlns:cx3="http://schemas.microsoft.com/office/drawing/2016/5/9/chartex" xmlns:cx4="http://schemas.microsoft.com/office/drawing/2016/5/10/chartex" xmlns:cx5="http://schemas.microsoft.com/office/drawing/2016/5/11/chartex" xmlns:cx6="http://schemas.microsoft.com/office/drawing/2016/5/12/chartex" xmlns:cx7="http://schemas.microsoft.com/office/drawing/2016/5/13/chartex" xmlns:cx8="http://schemas.microsoft.com/office/drawing/2016/5/14/chartex" xmlns:mc="http://schemas.openxmlformats.org/markup-compatibility/2006" xmlns:aink="http://schemas.microsoft.com/office/drawing/2016/ink" xmlns:am3d="http://schemas.microsoft.com/office/drawing/2017/model3d" xmlns:o="urn:schemas-microsoft-com:office:office" xmlns:r="http://schemas.openxmlformats.org/officeDocument/2006/relationships" xmlns:m="http://schemas.openxmlformats.org/officeDocument/2006/math" xmlns:v="urn:schemas-microsoft-com:vml" xmlns:wp14="http://schemas.microsoft.com/office/word/2010/wordprocessingDrawing" xmlns:wp="http://schemas.openxmlformats.org/drawingml/2006/wordprocessingDrawing" xmlns:w10="urn:schemas-microsoft-com:office:word" xmlns:w="http://schemas.openxmlformats.org/wordprocessingml/2006/main" xmlns:w14="http://schemas.microsoft.com/office/word/2010/wordml" xmlns:w15="http://schemas.microsoft.com/office/word/2012/wordml" xmlns:w16cex="http://schemas.microsoft.com/office/word/2018/wordml/cex" xmlns:w16cid="http://schemas.microsoft.com/office/word/2016/wordml/cid" xmlns:w16="http://schemas.microsoft.com/office/word/2018/wordml" xmlns:w16sdtdh="http://schemas.microsoft.com/office/word/2020/wordml/sdtdatahash" xmlns:w16se="http://schemas.microsoft.com/office/word/2015/wordml/symex" xmlns:wpg="http://schemas.microsoft.com/office/word/2010/wordprocessingGroup" xmlns:wpi="http://schemas.microsoft.com/office/word/2010/wordprocessingInk" xmlns:wne="http://schemas.microsoft.com/office/word/2006/wordml" xmlns:wps="http://schemas.microsoft.com/office/word/2010/wordprocessingShape" mc:Ignorable="w14 w15 w16se w16cid w16 w16cex w16sdtdh wp14">
   <w:p>
     <w:pPr>
       <w:pStyle w:val="Header"/>
@@ -6473,7 +8379,7 @@
 </file>
 
 <file path=word/styles.xml><?xml version="1.0" encoding="utf-8"?>
-<w:styles xmlns:mc="http://schemas.openxmlformats.org/markup-compatibility/2006" xmlns:r="http://schemas.openxmlformats.org/officeDocument/2006/relationships" xmlns:w="http://schemas.openxmlformats.org/wordprocessingml/2006/main" xmlns:w14="http://schemas.microsoft.com/office/word/2010/wordml" xmlns:w15="http://schemas.microsoft.com/office/word/2012/wordml" xmlns:w16se="http://schemas.microsoft.com/office/word/2015/wordml/symex" mc:Ignorable="w14 w15 w16se">
+<w:styles xmlns:mc="http://schemas.openxmlformats.org/markup-compatibility/2006" xmlns:r="http://schemas.openxmlformats.org/officeDocument/2006/relationships" xmlns:w="http://schemas.openxmlformats.org/wordprocessingml/2006/main" xmlns:w14="http://schemas.microsoft.com/office/word/2010/wordml" xmlns:w15="http://schemas.microsoft.com/office/word/2012/wordml" xmlns:w16cex="http://schemas.microsoft.com/office/word/2018/wordml/cex" xmlns:w16cid="http://schemas.microsoft.com/office/word/2016/wordml/cid" xmlns:w16="http://schemas.microsoft.com/office/word/2018/wordml" xmlns:w16sdtdh="http://schemas.microsoft.com/office/word/2020/wordml/sdtdatahash" xmlns:w16se="http://schemas.microsoft.com/office/word/2015/wordml/symex" mc:Ignorable="w14 w15 w16se w16cid w16 w16cex w16sdtdh">
   <w:docDefaults>
     <w:rPrDefault>
       <w:rPr>
@@ -6483,7 +8389,7 @@
     </w:rPrDefault>
     <w:pPrDefault/>
   </w:docDefaults>
-  <w:latentStyles w:defLockedState="0" w:defUIPriority="99" w:defSemiHidden="0" w:defUnhideWhenUsed="0" w:defQFormat="0" w:count="371">
+  <w:latentStyles w:defLockedState="0" w:defUIPriority="99" w:defSemiHidden="0" w:defUnhideWhenUsed="0" w:defQFormat="0" w:count="376">
     <w:lsdException w:name="Normal" w:uiPriority="0" w:qFormat="1"/>
     <w:lsdException w:name="heading 1" w:uiPriority="9" w:qFormat="1"/>
     <w:lsdException w:name="heading 2" w:semiHidden="1" w:uiPriority="9" w:unhideWhenUsed="1" w:qFormat="1"/>
@@ -6589,7 +8495,6 @@
     <w:lsdException w:name="HTML Sample" w:semiHidden="1" w:unhideWhenUsed="1"/>
     <w:lsdException w:name="HTML Typewriter" w:semiHidden="1" w:unhideWhenUsed="1"/>
     <w:lsdException w:name="HTML Variable" w:semiHidden="1" w:unhideWhenUsed="1"/>
-    <w:lsdException w:name="Normal Table" w:semiHidden="1" w:unhideWhenUsed="1"/>
     <w:lsdException w:name="annotation subject" w:semiHidden="1" w:unhideWhenUsed="1"/>
     <w:lsdException w:name="No List" w:semiHidden="1" w:unhideWhenUsed="1"/>
     <w:lsdException w:name="Outline List 1" w:semiHidden="1" w:unhideWhenUsed="1"/>
@@ -6632,11 +8537,8 @@
     <w:lsdException w:name="Table Contemporary" w:semiHidden="1" w:unhideWhenUsed="1"/>
     <w:lsdException w:name="Table Elegant" w:semiHidden="1" w:unhideWhenUsed="1"/>
     <w:lsdException w:name="Table Professional" w:semiHidden="1" w:unhideWhenUsed="1"/>
-    <w:lsdException w:name="Table Subtle 1" w:semiHidden="1" w:unhideWhenUsed="1"/>
     <w:lsdException w:name="Table Subtle 2" w:semiHidden="1" w:unhideWhenUsed="1"/>
     <w:lsdException w:name="Table Web 1" w:semiHidden="1" w:unhideWhenUsed="1"/>
-    <w:lsdException w:name="Table Web 2" w:semiHidden="1" w:unhideWhenUsed="1"/>
-    <w:lsdException w:name="Table Web 3" w:semiHidden="1" w:unhideWhenUsed="1"/>
     <w:lsdException w:name="Balloon Text" w:semiHidden="1" w:unhideWhenUsed="1"/>
     <w:lsdException w:name="Table Grid" w:uiPriority="59"/>
     <w:lsdException w:name="Table Theme" w:semiHidden="1" w:unhideWhenUsed="1"/>
@@ -6855,6 +8757,11 @@
     <w:lsdException w:name="List Table 5 Dark Accent 6" w:uiPriority="50"/>
     <w:lsdException w:name="List Table 6 Colorful Accent 6" w:uiPriority="51"/>
     <w:lsdException w:name="List Table 7 Colorful Accent 6" w:uiPriority="52"/>
+    <w:lsdException w:name="Mention" w:semiHidden="1" w:unhideWhenUsed="1"/>
+    <w:lsdException w:name="Smart Hyperlink" w:semiHidden="1" w:unhideWhenUsed="1"/>
+    <w:lsdException w:name="Hashtag" w:semiHidden="1" w:unhideWhenUsed="1"/>
+    <w:lsdException w:name="Unresolved Mention" w:semiHidden="1" w:unhideWhenUsed="1"/>
+    <w:lsdException w:name="Smart Link" w:semiHidden="1" w:unhideWhenUsed="1"/>
   </w:latentStyles>
   <w:style w:type="paragraph" w:default="1" w:styleId="Normal">
     <w:name w:val="Normal"/>

</xml_diff>

<commit_message>
TS 4.3 -4.7 Tamil Kramam final 29/10/2021
</commit_message>
<xml_diff>
--- a/TS-Kramam/TS-4.3/TS 4.3 Tamil Krama Paatam Corrections.docx
+++ b/TS-Kramam/TS-4.3/TS 4.3 Tamil Krama Paatam Corrections.docx
@@ -81,9 +81,8 @@
           <w:szCs w:val="32"/>
           <w:u w:val="single"/>
         </w:rPr>
-        <w:t xml:space="preserve">Observed </w:t>
+        <w:t xml:space="preserve">Observed till </w:t>
       </w:r>
-      <w:proofErr w:type="gramStart"/>
       <w:r>
         <w:rPr>
           <w:b/>
@@ -92,29 +91,7 @@
           <w:szCs w:val="32"/>
           <w:u w:val="single"/>
         </w:rPr>
-        <w:t xml:space="preserve">till </w:t>
-      </w:r>
-      <w:r>
-        <w:rPr>
-          <w:b/>
-          <w:bCs/>
-          <w:sz w:val="32"/>
-          <w:szCs w:val="32"/>
-          <w:highlight w:val="red"/>
-          <w:u w:val="single"/>
-        </w:rPr>
-        <w:t>???</w:t>
-      </w:r>
-      <w:proofErr w:type="gramEnd"/>
-      <w:r>
-        <w:rPr>
-          <w:b/>
-          <w:bCs/>
-          <w:sz w:val="32"/>
-          <w:szCs w:val="32"/>
-          <w:u w:val="single"/>
-        </w:rPr>
-        <w:t xml:space="preserve"> </w:t>
+        <w:t>31st Oct 2021</w:t>
       </w:r>
     </w:p>
     <w:p>
@@ -3256,7 +3233,6 @@
               </w:rPr>
               <w:t>…</w:t>
             </w:r>
-            <w:proofErr w:type="spellStart"/>
             <w:r>
               <w:rPr>
                 <w:rFonts w:ascii="BRH Devanagari Extra" w:hAnsi="BRH Devanagari Extra" w:cs="Latha"/>
@@ -3267,7 +3243,6 @@
               </w:rPr>
               <w:t>óè</w:t>
             </w:r>
-            <w:proofErr w:type="spellEnd"/>
             <w:r>
               <w:rPr>
                 <w:rFonts w:ascii="BRH Tamil Tab Extra" w:hAnsi="BRH Tamil Tab Extra" w:cs="Latha"/>
@@ -3650,7 +3625,6 @@
               </w:rPr>
               <w:t>…</w:t>
             </w:r>
-            <w:proofErr w:type="spellStart"/>
             <w:r>
               <w:rPr>
                 <w:rFonts w:ascii="BRH Devanagari Extra" w:hAnsi="BRH Devanagari Extra" w:cs="Latha"/>
@@ -3661,7 +3635,6 @@
               </w:rPr>
               <w:t>óè</w:t>
             </w:r>
-            <w:proofErr w:type="spellEnd"/>
             <w:r>
               <w:rPr>
                 <w:rFonts w:ascii="BRH Tamil Tab Extra" w:hAnsi="BRH Tamil Tab Extra" w:cs="Latha"/>
@@ -5133,7 +5106,6 @@
               </w:rPr>
               <w:t>…</w:t>
             </w:r>
-            <w:proofErr w:type="spellStart"/>
             <w:r>
               <w:rPr>
                 <w:rFonts w:ascii="BRH Devanagari Extra" w:hAnsi="BRH Devanagari Extra" w:cs="Latha"/>
@@ -5144,7 +5116,6 @@
               </w:rPr>
               <w:t>óè</w:t>
             </w:r>
-            <w:proofErr w:type="spellEnd"/>
             <w:r>
               <w:rPr>
                 <w:rFonts w:ascii="BRH Tamil Tab Extra" w:hAnsi="BRH Tamil Tab Extra" w:cs="Latha"/>
@@ -5354,7 +5325,6 @@
               </w:rPr>
               <w:t>…</w:t>
             </w:r>
-            <w:proofErr w:type="spellStart"/>
             <w:r>
               <w:rPr>
                 <w:rFonts w:ascii="BRH Devanagari Extra" w:hAnsi="BRH Devanagari Extra" w:cs="Latha"/>
@@ -5365,7 +5335,6 @@
               </w:rPr>
               <w:t>óè</w:t>
             </w:r>
-            <w:proofErr w:type="spellEnd"/>
             <w:r>
               <w:rPr>
                 <w:rFonts w:ascii="BRH Tamil Tab Extra" w:hAnsi="BRH Tamil Tab Extra" w:cs="Latha"/>
@@ -6643,23 +6612,7 @@
                 <w:b/>
                 <w:bCs/>
               </w:rPr>
-              <w:t xml:space="preserve">tead of </w:t>
-            </w:r>
-            <w:proofErr w:type="spellStart"/>
-            <w:r>
-              <w:rPr>
-                <w:b/>
-                <w:bCs/>
-              </w:rPr>
-              <w:t>avagraham</w:t>
-            </w:r>
-            <w:proofErr w:type="spellEnd"/>
-            <w:r>
-              <w:rPr>
-                <w:b/>
-                <w:bCs/>
-              </w:rPr>
-              <w:t>)</w:t>
+              <w:t>tead of avagraham)</w:t>
             </w:r>
           </w:p>
         </w:tc>
@@ -7149,23 +7102,7 @@
                 <w:b/>
                 <w:bCs/>
               </w:rPr>
-              <w:t>(</w:t>
-            </w:r>
-            <w:proofErr w:type="gramStart"/>
-            <w:r>
-              <w:rPr>
-                <w:b/>
-                <w:bCs/>
-              </w:rPr>
-              <w:t>it</w:t>
-            </w:r>
-            <w:proofErr w:type="gramEnd"/>
-            <w:r>
-              <w:rPr>
-                <w:b/>
-                <w:bCs/>
-              </w:rPr>
-              <w:t xml:space="preserve"> </w:t>
+              <w:t xml:space="preserve">(it </w:t>
             </w:r>
             <w:r>
               <w:rPr>
@@ -7213,23 +7150,7 @@
                 <w:b/>
                 <w:bCs/>
               </w:rPr>
-              <w:t xml:space="preserve">tead of </w:t>
-            </w:r>
-            <w:proofErr w:type="spellStart"/>
-            <w:r>
-              <w:rPr>
-                <w:b/>
-                <w:bCs/>
-              </w:rPr>
-              <w:t>avagraham</w:t>
-            </w:r>
-            <w:proofErr w:type="spellEnd"/>
-            <w:r>
-              <w:rPr>
-                <w:b/>
-                <w:bCs/>
-              </w:rPr>
-              <w:t>)</w:t>
+              <w:t>tead of avagraham)</w:t>
             </w:r>
           </w:p>
         </w:tc>
@@ -10193,23 +10114,7 @@
                 <w:b/>
                 <w:bCs/>
               </w:rPr>
-              <w:t xml:space="preserve">tead of </w:t>
-            </w:r>
-            <w:proofErr w:type="spellStart"/>
-            <w:r>
-              <w:rPr>
-                <w:b/>
-                <w:bCs/>
-              </w:rPr>
-              <w:t>avagraham</w:t>
-            </w:r>
-            <w:proofErr w:type="spellEnd"/>
-            <w:r>
-              <w:rPr>
-                <w:b/>
-                <w:bCs/>
-              </w:rPr>
-              <w:t>)</w:t>
+              <w:t>tead of avagraham)</w:t>
             </w:r>
           </w:p>
         </w:tc>
@@ -10396,7 +10301,6 @@
               </w:rPr>
               <w:t>வா</w:t>
             </w:r>
-            <w:proofErr w:type="spellStart"/>
             <w:r>
               <w:rPr>
                 <w:rFonts w:ascii="BRH Devanagari Extra" w:hAnsi="BRH Devanagari Extra" w:cs="Latha"/>
@@ -10407,7 +10311,6 @@
               </w:rPr>
               <w:t>óè</w:t>
             </w:r>
-            <w:proofErr w:type="spellEnd"/>
             <w:r>
               <w:rPr>
                 <w:rFonts w:ascii="Latha" w:hAnsi="Latha" w:cs="Latha"/>
@@ -10503,7 +10406,6 @@
               </w:rPr>
               <w:t>தூ</w:t>
             </w:r>
-            <w:proofErr w:type="spellStart"/>
             <w:r>
               <w:rPr>
                 <w:rFonts w:ascii="BRH Devanagari Extra" w:hAnsi="BRH Devanagari Extra" w:cs="Latha"/>
@@ -10515,7 +10417,6 @@
               </w:rPr>
               <w:t>óè</w:t>
             </w:r>
-            <w:proofErr w:type="spellEnd"/>
             <w:r>
               <w:rPr>
                 <w:rFonts w:ascii="Latha" w:hAnsi="Latha" w:cs="Latha"/>
@@ -10642,7 +10543,6 @@
               </w:rPr>
               <w:t>வா</w:t>
             </w:r>
-            <w:proofErr w:type="spellStart"/>
             <w:r>
               <w:rPr>
                 <w:rFonts w:ascii="BRH Devanagari Extra" w:hAnsi="BRH Devanagari Extra" w:cs="Latha"/>
@@ -10653,7 +10553,6 @@
               </w:rPr>
               <w:t>óè</w:t>
             </w:r>
-            <w:proofErr w:type="spellEnd"/>
             <w:r>
               <w:rPr>
                 <w:rFonts w:ascii="Latha" w:hAnsi="Latha" w:cs="Latha"/>
@@ -10749,7 +10648,6 @@
               </w:rPr>
               <w:t>தூ</w:t>
             </w:r>
-            <w:proofErr w:type="spellStart"/>
             <w:r>
               <w:rPr>
                 <w:rFonts w:ascii="BRH Devanagari Extra" w:hAnsi="BRH Devanagari Extra" w:cs="Latha"/>
@@ -10760,7 +10658,6 @@
               </w:rPr>
               <w:t>óè</w:t>
             </w:r>
-            <w:proofErr w:type="spellEnd"/>
             <w:r>
               <w:rPr>
                 <w:rFonts w:ascii="BRH Devanagari Extra" w:hAnsi="BRH Devanagari Extra" w:cs="Latha" w:hint="cs"/>
@@ -13269,18 +13166,32 @@
         </w:rPr>
         <w:t>"</w:t>
       </w:r>
-      <w:proofErr w:type="spellStart"/>
       <w:r>
         <w:rPr>
-          <w:rFonts w:ascii="BRH Devanagari" w:hAnsi="BRH Devanagari" w:cs="BRH Devanagari"/>
-          <w:color w:val="000000"/>
-          <w:sz w:val="40"/>
-          <w:szCs w:val="40"/>
-          <w:lang w:val="en-IN" w:eastAsia="en-IN"/>
+          <w:rFonts w:ascii="Latha" w:hAnsi="Latha" w:cs="Latha"/>
+          <w:b/>
+          <w:bCs/>
+          <w:sz w:val="28"/>
+          <w:szCs w:val="28"/>
+          <w:highlight w:val="yellow"/>
+          <w:cs/>
+          <w:lang w:bidi="ta-IN"/>
         </w:rPr>
-        <w:t>zlÉ</w:t>
+        <w:t>ஶ்</w:t>
       </w:r>
-      <w:proofErr w:type="spellEnd"/>
+      <w:r>
+        <w:rPr>
+          <w:rFonts w:ascii="Latha" w:hAnsi="Latha" w:cs="Latha" w:hint="cs"/>
+          <w:b/>
+          <w:bCs/>
+          <w:sz w:val="28"/>
+          <w:szCs w:val="28"/>
+          <w:highlight w:val="yellow"/>
+          <w:cs/>
+          <w:lang w:bidi="ta-IN"/>
+        </w:rPr>
+        <w:t>ன</w:t>
+      </w:r>
       <w:r>
         <w:rPr>
           <w:rFonts w:ascii="BRH Devanagari" w:hAnsi="BRH Devanagari" w:cs="BRH Devanagari"/>
@@ -13297,16 +13208,7 @@
           <w:bCs/>
           <w:sz w:val="32"/>
         </w:rPr>
-        <w:t xml:space="preserve">replaced </w:t>
-      </w:r>
-      <w:proofErr w:type="gramStart"/>
-      <w:r>
-        <w:rPr>
-          <w:b/>
-          <w:bCs/>
-          <w:sz w:val="32"/>
-        </w:rPr>
-        <w:t>with</w:t>
+        <w:t>replaced with</w:t>
       </w:r>
       <w:r>
         <w:rPr>
@@ -13328,20 +13230,32 @@
         </w:rPr>
         <w:t>"</w:t>
       </w:r>
-      <w:proofErr w:type="spellStart"/>
-      <w:proofErr w:type="gramEnd"/>
       <w:r>
         <w:rPr>
-          <w:rFonts w:ascii="BRH Devanagari" w:hAnsi="BRH Devanagari" w:cs="BRH Devanagari"/>
-          <w:color w:val="000000"/>
-          <w:sz w:val="40"/>
-          <w:szCs w:val="40"/>
+          <w:rFonts w:ascii="Latha" w:hAnsi="Latha" w:cs="Latha"/>
+          <w:b/>
+          <w:bCs/>
+          <w:sz w:val="28"/>
+          <w:szCs w:val="28"/>
           <w:highlight w:val="green"/>
-          <w:lang w:val="en-IN" w:eastAsia="en-IN"/>
+          <w:cs/>
+          <w:lang w:bidi="ta-IN"/>
         </w:rPr>
-        <w:t>zgÉ</w:t>
+        <w:t>ஶ்</w:t>
       </w:r>
-      <w:proofErr w:type="spellEnd"/>
+      <w:r>
+        <w:rPr>
+          <w:rFonts w:ascii="Latha" w:hAnsi="Latha" w:cs="Latha" w:hint="cs"/>
+          <w:b/>
+          <w:bCs/>
+          <w:sz w:val="28"/>
+          <w:szCs w:val="28"/>
+          <w:highlight w:val="green"/>
+          <w:cs/>
+          <w:lang w:bidi="ta-IN"/>
+        </w:rPr>
+        <w:t>ஞ</w:t>
+      </w:r>
       <w:r>
         <w:rPr>
           <w:rFonts w:ascii="BRH Devanagari" w:hAnsi="BRH Devanagari" w:cs="BRH Devanagari"/>
@@ -13492,18 +13406,7 @@
           <w:szCs w:val="32"/>
           <w:u w:val="single"/>
         </w:rPr>
-        <w:t xml:space="preserve">Prior </w:t>
-      </w:r>
-      <w:proofErr w:type="gramStart"/>
-      <w:r>
-        <w:rPr>
-          <w:b/>
-          <w:bCs/>
-          <w:sz w:val="32"/>
-          <w:szCs w:val="32"/>
-          <w:u w:val="single"/>
-        </w:rPr>
-        <w:t xml:space="preserve">to </w:t>
+        <w:t xml:space="preserve">Prior to </w:t>
       </w:r>
       <w:r>
         <w:rPr>
@@ -13516,7 +13419,6 @@
         </w:rPr>
         <w:t>????</w:t>
       </w:r>
-      <w:proofErr w:type="gramEnd"/>
     </w:p>
     <w:p>
       <w:pPr>
@@ -13563,12 +13465,16 @@
               <w:spacing w:before="0" w:line="240" w:lineRule="auto"/>
               <w:jc w:val="center"/>
               <w:rPr>
+                <w:b/>
+                <w:bCs/>
                 <w:sz w:val="32"/>
                 <w:szCs w:val="32"/>
               </w:rPr>
             </w:pPr>
             <w:r>
               <w:rPr>
+                <w:b/>
+                <w:bCs/>
                 <w:sz w:val="32"/>
                 <w:szCs w:val="32"/>
               </w:rPr>
@@ -13580,12 +13486,16 @@
               <w:spacing w:before="0" w:line="240" w:lineRule="auto"/>
               <w:jc w:val="center"/>
               <w:rPr>
+                <w:b/>
+                <w:bCs/>
                 <w:sz w:val="32"/>
                 <w:szCs w:val="32"/>
               </w:rPr>
             </w:pPr>
             <w:r>
               <w:rPr>
+                <w:b/>
+                <w:bCs/>
                 <w:sz w:val="32"/>
                 <w:szCs w:val="32"/>
               </w:rPr>
@@ -13602,12 +13512,16 @@
               <w:spacing w:before="0" w:line="240" w:lineRule="auto"/>
               <w:jc w:val="center"/>
               <w:rPr>
+                <w:b/>
+                <w:bCs/>
                 <w:sz w:val="32"/>
                 <w:szCs w:val="32"/>
               </w:rPr>
             </w:pPr>
             <w:r>
               <w:rPr>
+                <w:b/>
+                <w:bCs/>
                 <w:sz w:val="32"/>
                 <w:szCs w:val="32"/>
               </w:rPr>
@@ -13625,12 +13539,16 @@
               <w:ind w:right="-18"/>
               <w:jc w:val="center"/>
               <w:rPr>
+                <w:b/>
+                <w:bCs/>
                 <w:sz w:val="32"/>
                 <w:szCs w:val="32"/>
               </w:rPr>
             </w:pPr>
             <w:r>
               <w:rPr>
+                <w:b/>
+                <w:bCs/>
                 <w:sz w:val="32"/>
                 <w:szCs w:val="32"/>
               </w:rPr>
@@ -14155,6 +14073,7 @@
     <w:lsdException w:name="HTML Sample" w:semiHidden="1" w:unhideWhenUsed="1"/>
     <w:lsdException w:name="HTML Typewriter" w:semiHidden="1" w:unhideWhenUsed="1"/>
     <w:lsdException w:name="HTML Variable" w:semiHidden="1" w:unhideWhenUsed="1"/>
+    <w:lsdException w:name="Normal Table" w:semiHidden="1" w:unhideWhenUsed="1"/>
     <w:lsdException w:name="annotation subject" w:semiHidden="1" w:unhideWhenUsed="1"/>
     <w:lsdException w:name="No List" w:semiHidden="1" w:unhideWhenUsed="1"/>
     <w:lsdException w:name="Outline List 1" w:semiHidden="1" w:unhideWhenUsed="1"/>
@@ -14197,8 +14116,11 @@
     <w:lsdException w:name="Table Contemporary" w:semiHidden="1" w:unhideWhenUsed="1"/>
     <w:lsdException w:name="Table Elegant" w:semiHidden="1" w:unhideWhenUsed="1"/>
     <w:lsdException w:name="Table Professional" w:semiHidden="1" w:unhideWhenUsed="1"/>
+    <w:lsdException w:name="Table Subtle 1" w:semiHidden="1" w:unhideWhenUsed="1"/>
     <w:lsdException w:name="Table Subtle 2" w:semiHidden="1" w:unhideWhenUsed="1"/>
     <w:lsdException w:name="Table Web 1" w:semiHidden="1" w:unhideWhenUsed="1"/>
+    <w:lsdException w:name="Table Web 2" w:semiHidden="1" w:unhideWhenUsed="1"/>
+    <w:lsdException w:name="Table Web 3" w:semiHidden="1" w:unhideWhenUsed="1"/>
     <w:lsdException w:name="Balloon Text" w:semiHidden="1" w:unhideWhenUsed="1"/>
     <w:lsdException w:name="Table Grid" w:uiPriority="59"/>
     <w:lsdException w:name="Table Theme" w:semiHidden="1" w:unhideWhenUsed="1"/>

</xml_diff>